<commit_message>
testing docx tracking feature
</commit_message>
<xml_diff>
--- a/Manuscript/Col4a5_man_intro.docx
+++ b/Manuscript/Col4a5_man_intro.docx
@@ -49,6 +49,46 @@
         <w:spacing w:line="320" w:lineRule="atLeast"/>
         <w:rPr>
           <w:rFonts w:ascii="Times New Roman" w:hAnsi="Times New Roman" w:cs="Times New Roman"/>
+          <w:b/>
+        </w:rPr>
+      </w:pPr>
+      <w:r>
+        <w:rPr>
+          <w:rFonts w:ascii="Times New Roman" w:hAnsi="Times New Roman" w:cs="Times New Roman"/>
+          <w:b/>
+        </w:rPr>
+        <w:t>Testing:</w:t>
+      </w:r>
+    </w:p>
+    <w:p>
+      <w:pPr>
+        <w:widowControl w:val="0"/>
+        <w:autoSpaceDE w:val="0"/>
+        <w:autoSpaceDN w:val="0"/>
+        <w:adjustRightInd w:val="0"/>
+        <w:spacing w:line="320" w:lineRule="atLeast"/>
+        <w:rPr>
+          <w:rFonts w:ascii="Times New Roman" w:hAnsi="Times New Roman" w:cs="Times New Roman"/>
+        </w:rPr>
+      </w:pPr>
+      <w:r>
+        <w:rPr>
+          <w:rFonts w:ascii="Times New Roman" w:hAnsi="Times New Roman" w:cs="Times New Roman"/>
+        </w:rPr>
+        <w:t>Adding line to see tracking on github.</w:t>
+      </w:r>
+      <w:bookmarkStart w:id="0" w:name="_GoBack"/>
+      <w:bookmarkEnd w:id="0"/>
+    </w:p>
+    <w:p>
+      <w:pPr>
+        <w:widowControl w:val="0"/>
+        <w:autoSpaceDE w:val="0"/>
+        <w:autoSpaceDN w:val="0"/>
+        <w:adjustRightInd w:val="0"/>
+        <w:spacing w:line="320" w:lineRule="atLeast"/>
+        <w:rPr>
+          <w:rFonts w:ascii="Times New Roman" w:hAnsi="Times New Roman" w:cs="Times New Roman"/>
         </w:rPr>
       </w:pPr>
     </w:p>
@@ -115,16 +155,8 @@
         <w:rPr>
           <w:rFonts w:ascii="Times New Roman" w:hAnsi="Times New Roman" w:cs="Times New Roman"/>
         </w:rPr>
-        <w:t xml:space="preserve"> Daniel M. </w:t>
-      </w:r>
-      <w:proofErr w:type="spellStart"/>
-      <w:r>
-        <w:rPr>
-          <w:rFonts w:ascii="Times New Roman" w:hAnsi="Times New Roman" w:cs="Times New Roman"/>
-        </w:rPr>
-        <w:t>Gatti</w:t>
-      </w:r>
-      <w:proofErr w:type="spellEnd"/>
+        <w:t xml:space="preserve"> Daniel M. Gatti</w:t>
+      </w:r>
       <w:r>
         <w:rPr>
           <w:rFonts w:ascii="Times New Roman" w:hAnsi="Times New Roman" w:cs="Times New Roman"/>
@@ -199,16 +231,8 @@
         <w:rPr>
           <w:rFonts w:ascii="Times New Roman" w:hAnsi="Times New Roman" w:cs="Times New Roman"/>
         </w:rPr>
-        <w:t xml:space="preserve"> Ron </w:t>
-      </w:r>
-      <w:proofErr w:type="spellStart"/>
-      <w:r>
-        <w:rPr>
-          <w:rFonts w:ascii="Times New Roman" w:hAnsi="Times New Roman" w:cs="Times New Roman"/>
-        </w:rPr>
-        <w:t>Korstanje</w:t>
-      </w:r>
-      <w:proofErr w:type="spellEnd"/>
+        <w:t xml:space="preserve"> Ron Korstanje</w:t>
+      </w:r>
       <w:r>
         <w:rPr>
           <w:rFonts w:ascii="Times New Roman" w:hAnsi="Times New Roman" w:cs="Times New Roman"/>
@@ -286,19 +310,11 @@
           <w:rFonts w:ascii="Times New Roman" w:hAnsi="Times New Roman" w:cs="Times New Roman"/>
         </w:rPr>
       </w:pPr>
-      <w:proofErr w:type="spellStart"/>
-      <w:r>
-        <w:rPr>
-          <w:rFonts w:ascii="Times New Roman" w:hAnsi="Times New Roman" w:cs="Times New Roman"/>
-        </w:rPr>
-        <w:t>Alport</w:t>
-      </w:r>
-      <w:proofErr w:type="spellEnd"/>
-      <w:r>
-        <w:rPr>
-          <w:rFonts w:ascii="Times New Roman" w:hAnsi="Times New Roman" w:cs="Times New Roman"/>
-        </w:rPr>
-        <w:t xml:space="preserve"> Syndrome (AS) is a </w:t>
+      <w:r>
+        <w:rPr>
+          <w:rFonts w:ascii="Times New Roman" w:hAnsi="Times New Roman" w:cs="Times New Roman"/>
+        </w:rPr>
+        <w:t xml:space="preserve">Alport Syndrome (AS) is a </w:t>
       </w:r>
       <w:r>
         <w:rPr>
@@ -1352,70 +1368,70 @@
         <w:rPr>
           <w:rFonts w:ascii="Times New Roman" w:hAnsi="Times New Roman" w:cs="Times New Roman"/>
         </w:rPr>
-        <w:t xml:space="preserve">The varying age of onset and severity of AS suggests possibilities of other </w:t>
+        <w:t>The varying age of onset and severity of AS suggests possibilities of other underlying mechanisms that are able to modify disease progression caused by</w:t>
+      </w:r>
+      <w:r>
+        <w:rPr>
+          <w:rFonts w:ascii="Times New Roman" w:hAnsi="Times New Roman" w:cs="Times New Roman"/>
+        </w:rPr>
+        <w:t xml:space="preserve"> the</w:t>
+      </w:r>
+      <w:r>
+        <w:rPr>
+          <w:rFonts w:ascii="Times New Roman" w:hAnsi="Times New Roman" w:cs="Times New Roman"/>
+        </w:rPr>
+        <w:t xml:space="preserve"> </w:t>
+      </w:r>
+      <w:r>
+        <w:rPr>
+          <w:rFonts w:ascii="Times New Roman" w:hAnsi="Times New Roman" w:cs="Times New Roman"/>
+          <w:i/>
+        </w:rPr>
+        <w:t>Col4a5</w:t>
+      </w:r>
+      <w:r>
+        <w:rPr>
+          <w:rFonts w:ascii="Times New Roman" w:hAnsi="Times New Roman" w:cs="Times New Roman"/>
+          <w:i/>
+        </w:rPr>
+        <w:t xml:space="preserve"> </w:t>
+      </w:r>
+      <w:r>
+        <w:rPr>
+          <w:rFonts w:ascii="Times New Roman" w:hAnsi="Times New Roman" w:cs="Times New Roman"/>
+        </w:rPr>
+        <w:t>mutation</w:t>
+      </w:r>
+      <w:r>
+        <w:rPr>
+          <w:rFonts w:ascii="Times New Roman" w:hAnsi="Times New Roman" w:cs="Times New Roman"/>
+        </w:rPr>
+        <w:t>. </w:t>
+      </w:r>
+      <w:r>
+        <w:rPr>
+          <w:rFonts w:ascii="Times New Roman" w:hAnsi="Times New Roman" w:cs="Times New Roman"/>
+        </w:rPr>
+        <w:t>Identifying these mechanisms and the genes</w:t>
+      </w:r>
+      <w:r>
+        <w:rPr>
+          <w:rFonts w:ascii="Times New Roman" w:hAnsi="Times New Roman" w:cs="Times New Roman"/>
+        </w:rPr>
+        <w:t xml:space="preserve"> involved</w:t>
+      </w:r>
+      <w:r>
+        <w:rPr>
+          <w:rFonts w:ascii="Times New Roman" w:hAnsi="Times New Roman" w:cs="Times New Roman"/>
+        </w:rPr>
+        <w:t xml:space="preserve"> </w:t>
       </w:r>
       <w:r>
         <w:rPr>
           <w:rFonts w:ascii="Times New Roman" w:hAnsi="Times New Roman" w:cs="Times New Roman"/>
         </w:rPr>
         <w:lastRenderedPageBreak/>
-        <w:t>underlying mechanisms that are able to modify disease progression caused by</w:t>
-      </w:r>
-      <w:r>
-        <w:rPr>
-          <w:rFonts w:ascii="Times New Roman" w:hAnsi="Times New Roman" w:cs="Times New Roman"/>
-        </w:rPr>
-        <w:t xml:space="preserve"> the</w:t>
-      </w:r>
-      <w:r>
-        <w:rPr>
-          <w:rFonts w:ascii="Times New Roman" w:hAnsi="Times New Roman" w:cs="Times New Roman"/>
-        </w:rPr>
-        <w:t xml:space="preserve"> </w:t>
-      </w:r>
-      <w:r>
-        <w:rPr>
-          <w:rFonts w:ascii="Times New Roman" w:hAnsi="Times New Roman" w:cs="Times New Roman"/>
-          <w:i/>
-        </w:rPr>
-        <w:t>Col4a5</w:t>
-      </w:r>
-      <w:r>
-        <w:rPr>
-          <w:rFonts w:ascii="Times New Roman" w:hAnsi="Times New Roman" w:cs="Times New Roman"/>
-          <w:i/>
-        </w:rPr>
-        <w:t xml:space="preserve"> </w:t>
-      </w:r>
-      <w:r>
-        <w:rPr>
-          <w:rFonts w:ascii="Times New Roman" w:hAnsi="Times New Roman" w:cs="Times New Roman"/>
-        </w:rPr>
-        <w:t>mutation</w:t>
-      </w:r>
-      <w:r>
-        <w:rPr>
-          <w:rFonts w:ascii="Times New Roman" w:hAnsi="Times New Roman" w:cs="Times New Roman"/>
-        </w:rPr>
-        <w:t>. </w:t>
-      </w:r>
-      <w:r>
-        <w:rPr>
-          <w:rFonts w:ascii="Times New Roman" w:hAnsi="Times New Roman" w:cs="Times New Roman"/>
-        </w:rPr>
-        <w:t>Identifying these mechanisms and the genes</w:t>
-      </w:r>
-      <w:r>
-        <w:rPr>
-          <w:rFonts w:ascii="Times New Roman" w:hAnsi="Times New Roman" w:cs="Times New Roman"/>
-        </w:rPr>
-        <w:t xml:space="preserve"> involved</w:t>
-      </w:r>
-      <w:r>
-        <w:rPr>
-          <w:rFonts w:ascii="Times New Roman" w:hAnsi="Times New Roman" w:cs="Times New Roman"/>
-        </w:rPr>
-        <w:t xml:space="preserve"> may lead to the development of precise and </w:t>
+        <w:t xml:space="preserve">may lead to the development of precise and </w:t>
       </w:r>
       <w:r>
         <w:rPr>
@@ -1545,21 +1561,7 @@
         <w:rPr>
           <w:rFonts w:ascii="Times New Roman" w:hAnsi="Times New Roman" w:cs="Times New Roman"/>
         </w:rPr>
-        <w:t>129X1/</w:t>
-      </w:r>
-      <w:proofErr w:type="spellStart"/>
-      <w:r>
-        <w:rPr>
-          <w:rFonts w:ascii="Times New Roman" w:hAnsi="Times New Roman" w:cs="Times New Roman"/>
-        </w:rPr>
-        <w:t>SvJ</w:t>
-      </w:r>
-      <w:proofErr w:type="spellEnd"/>
-      <w:r>
-        <w:rPr>
-          <w:rFonts w:ascii="Times New Roman" w:hAnsi="Times New Roman" w:cs="Times New Roman"/>
-        </w:rPr>
-        <w:t xml:space="preserve"> and C57BL/</w:t>
+        <w:t>129X1/SvJ and C57BL/</w:t>
       </w:r>
       <w:r>
         <w:rPr>
@@ -1763,91 +1765,7 @@
         <w:rPr>
           <w:rFonts w:ascii="Times New Roman" w:hAnsi="Times New Roman" w:cs="Times New Roman"/>
         </w:rPr>
-        <w:t>(A/J, C57BL/6J, 129S1/</w:t>
-      </w:r>
-      <w:proofErr w:type="spellStart"/>
-      <w:r>
-        <w:rPr>
-          <w:rFonts w:ascii="Times New Roman" w:hAnsi="Times New Roman" w:cs="Times New Roman"/>
-        </w:rPr>
-        <w:t>SvImJ</w:t>
-      </w:r>
-      <w:proofErr w:type="spellEnd"/>
-      <w:r>
-        <w:rPr>
-          <w:rFonts w:ascii="Times New Roman" w:hAnsi="Times New Roman" w:cs="Times New Roman"/>
-        </w:rPr>
-        <w:t>, NOD/</w:t>
-      </w:r>
-      <w:proofErr w:type="spellStart"/>
-      <w:r>
-        <w:rPr>
-          <w:rFonts w:ascii="Times New Roman" w:hAnsi="Times New Roman" w:cs="Times New Roman"/>
-        </w:rPr>
-        <w:t>LtJ</w:t>
-      </w:r>
-      <w:proofErr w:type="spellEnd"/>
-      <w:r>
-        <w:rPr>
-          <w:rFonts w:ascii="Times New Roman" w:hAnsi="Times New Roman" w:cs="Times New Roman"/>
-        </w:rPr>
-        <w:t>, NZO/</w:t>
-      </w:r>
-      <w:proofErr w:type="spellStart"/>
-      <w:r>
-        <w:rPr>
-          <w:rFonts w:ascii="Times New Roman" w:hAnsi="Times New Roman" w:cs="Times New Roman"/>
-        </w:rPr>
-        <w:t>HlLtJ</w:t>
-      </w:r>
-      <w:proofErr w:type="spellEnd"/>
-      <w:r>
-        <w:rPr>
-          <w:rFonts w:ascii="Times New Roman" w:hAnsi="Times New Roman" w:cs="Times New Roman"/>
-        </w:rPr>
-        <w:t>, CAST/</w:t>
-      </w:r>
-      <w:proofErr w:type="spellStart"/>
-      <w:r>
-        <w:rPr>
-          <w:rFonts w:ascii="Times New Roman" w:hAnsi="Times New Roman" w:cs="Times New Roman"/>
-        </w:rPr>
-        <w:t>EiJ</w:t>
-      </w:r>
-      <w:proofErr w:type="spellEnd"/>
-      <w:r>
-        <w:rPr>
-          <w:rFonts w:ascii="Times New Roman" w:hAnsi="Times New Roman" w:cs="Times New Roman"/>
-        </w:rPr>
-        <w:t>, PWK/</w:t>
-      </w:r>
-      <w:proofErr w:type="spellStart"/>
-      <w:r>
-        <w:rPr>
-          <w:rFonts w:ascii="Times New Roman" w:hAnsi="Times New Roman" w:cs="Times New Roman"/>
-        </w:rPr>
-        <w:t>PhJ</w:t>
-      </w:r>
-      <w:proofErr w:type="spellEnd"/>
-      <w:r>
-        <w:rPr>
-          <w:rFonts w:ascii="Times New Roman" w:hAnsi="Times New Roman" w:cs="Times New Roman"/>
-        </w:rPr>
-        <w:t>, and WSB/</w:t>
-      </w:r>
-      <w:proofErr w:type="spellStart"/>
-      <w:r>
-        <w:rPr>
-          <w:rFonts w:ascii="Times New Roman" w:hAnsi="Times New Roman" w:cs="Times New Roman"/>
-        </w:rPr>
-        <w:t>EiJ</w:t>
-      </w:r>
-      <w:proofErr w:type="spellEnd"/>
-      <w:r>
-        <w:rPr>
-          <w:rFonts w:ascii="Times New Roman" w:hAnsi="Times New Roman" w:cs="Times New Roman"/>
-        </w:rPr>
-        <w:t>), which capture</w:t>
+        <w:t>(A/J, C57BL/6J, 129S1/SvImJ, NOD/LtJ, NZO/HlLtJ, CAST/EiJ, PWK/PhJ, and WSB/EiJ), which capture</w:t>
       </w:r>
       <w:r>
         <w:rPr>
@@ -1930,10 +1848,7 @@
       </w:r>
     </w:p>
     <w:p/>
-    <w:p>
-      <w:bookmarkStart w:id="0" w:name="_GoBack"/>
-      <w:bookmarkEnd w:id="0"/>
-    </w:p>
+    <w:p/>
     <w:p/>
     <w:p>
       <w:pPr>
@@ -2185,14 +2100,7 @@
           <w:rFonts w:ascii="Cambria" w:hAnsi="Cambria" w:cs="Cambria"/>
         </w:rPr>
         <w:tab/>
-        <w:t xml:space="preserve">Flinter F, Savige J, Savva I, et al. Advances and unmet needs in genetic, basic and clinical science in Alport syndrome: report from the 2015 International </w:t>
-      </w:r>
-      <w:r>
-        <w:rPr>
-          <w:rFonts w:ascii="Cambria" w:hAnsi="Cambria" w:cs="Cambria"/>
-        </w:rPr>
-        <w:lastRenderedPageBreak/>
-        <w:t xml:space="preserve">Workshop on Alport Syndrome. </w:t>
+        <w:t xml:space="preserve">Flinter F, Savige J, Savva I, et al. Advances and unmet needs in genetic, basic and clinical science in Alport syndrome: report from the 2015 International Workshop on Alport Syndrome. </w:t>
       </w:r>
       <w:r>
         <w:rPr>

</xml_diff>

<commit_message>
working on first paragraph
</commit_message>
<xml_diff>
--- a/Manuscript/Col4a5_man_intro.docx
+++ b/Manuscript/Col4a5_man_intro.docx
@@ -49,46 +49,6 @@
         <w:spacing w:line="320" w:lineRule="atLeast"/>
         <w:rPr>
           <w:rFonts w:ascii="Times New Roman" w:hAnsi="Times New Roman" w:cs="Times New Roman"/>
-          <w:b/>
-        </w:rPr>
-      </w:pPr>
-      <w:r>
-        <w:rPr>
-          <w:rFonts w:ascii="Times New Roman" w:hAnsi="Times New Roman" w:cs="Times New Roman"/>
-          <w:b/>
-        </w:rPr>
-        <w:t>Testing:</w:t>
-      </w:r>
-    </w:p>
-    <w:p>
-      <w:pPr>
-        <w:widowControl w:val="0"/>
-        <w:autoSpaceDE w:val="0"/>
-        <w:autoSpaceDN w:val="0"/>
-        <w:adjustRightInd w:val="0"/>
-        <w:spacing w:line="320" w:lineRule="atLeast"/>
-        <w:rPr>
-          <w:rFonts w:ascii="Times New Roman" w:hAnsi="Times New Roman" w:cs="Times New Roman"/>
-        </w:rPr>
-      </w:pPr>
-      <w:r>
-        <w:rPr>
-          <w:rFonts w:ascii="Times New Roman" w:hAnsi="Times New Roman" w:cs="Times New Roman"/>
-        </w:rPr>
-        <w:t>Adding line to see tracking on github.</w:t>
-      </w:r>
-      <w:bookmarkStart w:id="0" w:name="_GoBack"/>
-      <w:bookmarkEnd w:id="0"/>
-    </w:p>
-    <w:p>
-      <w:pPr>
-        <w:widowControl w:val="0"/>
-        <w:autoSpaceDE w:val="0"/>
-        <w:autoSpaceDN w:val="0"/>
-        <w:adjustRightInd w:val="0"/>
-        <w:spacing w:line="320" w:lineRule="atLeast"/>
-        <w:rPr>
-          <w:rFonts w:ascii="Times New Roman" w:hAnsi="Times New Roman" w:cs="Times New Roman"/>
         </w:rPr>
       </w:pPr>
     </w:p>
@@ -155,8 +115,16 @@
         <w:rPr>
           <w:rFonts w:ascii="Times New Roman" w:hAnsi="Times New Roman" w:cs="Times New Roman"/>
         </w:rPr>
-        <w:t xml:space="preserve"> Daniel M. Gatti</w:t>
-      </w:r>
+        <w:t xml:space="preserve"> Daniel M. </w:t>
+      </w:r>
+      <w:proofErr w:type="spellStart"/>
+      <w:r>
+        <w:rPr>
+          <w:rFonts w:ascii="Times New Roman" w:hAnsi="Times New Roman" w:cs="Times New Roman"/>
+        </w:rPr>
+        <w:t>Gatti</w:t>
+      </w:r>
+      <w:proofErr w:type="spellEnd"/>
       <w:r>
         <w:rPr>
           <w:rFonts w:ascii="Times New Roman" w:hAnsi="Times New Roman" w:cs="Times New Roman"/>
@@ -231,8 +199,16 @@
         <w:rPr>
           <w:rFonts w:ascii="Times New Roman" w:hAnsi="Times New Roman" w:cs="Times New Roman"/>
         </w:rPr>
-        <w:t xml:space="preserve"> Ron Korstanje</w:t>
-      </w:r>
+        <w:t xml:space="preserve"> Ron </w:t>
+      </w:r>
+      <w:proofErr w:type="spellStart"/>
+      <w:r>
+        <w:rPr>
+          <w:rFonts w:ascii="Times New Roman" w:hAnsi="Times New Roman" w:cs="Times New Roman"/>
+        </w:rPr>
+        <w:t>Korstanje</w:t>
+      </w:r>
+      <w:proofErr w:type="spellEnd"/>
       <w:r>
         <w:rPr>
           <w:rFonts w:ascii="Times New Roman" w:hAnsi="Times New Roman" w:cs="Times New Roman"/>
@@ -310,11 +286,19 @@
           <w:rFonts w:ascii="Times New Roman" w:hAnsi="Times New Roman" w:cs="Times New Roman"/>
         </w:rPr>
       </w:pPr>
-      <w:r>
-        <w:rPr>
-          <w:rFonts w:ascii="Times New Roman" w:hAnsi="Times New Roman" w:cs="Times New Roman"/>
-        </w:rPr>
-        <w:t xml:space="preserve">Alport Syndrome (AS) is a </w:t>
+      <w:proofErr w:type="spellStart"/>
+      <w:r>
+        <w:rPr>
+          <w:rFonts w:ascii="Times New Roman" w:hAnsi="Times New Roman" w:cs="Times New Roman"/>
+        </w:rPr>
+        <w:t>Alport</w:t>
+      </w:r>
+      <w:proofErr w:type="spellEnd"/>
+      <w:r>
+        <w:rPr>
+          <w:rFonts w:ascii="Times New Roman" w:hAnsi="Times New Roman" w:cs="Times New Roman"/>
+        </w:rPr>
+        <w:t xml:space="preserve"> Syndrome (AS) is a </w:t>
       </w:r>
       <w:r>
         <w:rPr>
@@ -435,13 +419,25 @@
         <w:rPr>
           <w:rFonts w:ascii="Times New Roman" w:hAnsi="Times New Roman" w:cs="Times New Roman"/>
         </w:rPr>
-        <w:t xml:space="preserve"> and most commonly </w:t>
-      </w:r>
-      <w:r>
-        <w:rPr>
-          <w:rFonts w:ascii="Times New Roman" w:hAnsi="Times New Roman" w:cs="Times New Roman"/>
-        </w:rPr>
-        <w:t>kidney disease</w:t>
+        <w:t xml:space="preserve"> and most notably</w:t>
+      </w:r>
+      <w:r>
+        <w:rPr>
+          <w:rFonts w:ascii="Times New Roman" w:hAnsi="Times New Roman" w:cs="Times New Roman"/>
+        </w:rPr>
+        <w:t xml:space="preserve"> </w:t>
+      </w:r>
+      <w:r>
+        <w:rPr>
+          <w:rFonts w:ascii="Times New Roman" w:hAnsi="Times New Roman" w:cs="Times New Roman"/>
+        </w:rPr>
+        <w:t xml:space="preserve">kidney </w:t>
+      </w:r>
+      <w:r>
+        <w:rPr>
+          <w:rFonts w:ascii="Times New Roman" w:hAnsi="Times New Roman" w:cs="Times New Roman"/>
+        </w:rPr>
+        <w:t>disease</w:t>
       </w:r>
       <w:r>
         <w:rPr>
@@ -538,13 +534,25 @@
         <w:rPr>
           <w:rFonts w:ascii="Times New Roman" w:hAnsi="Times New Roman" w:cs="Times New Roman"/>
         </w:rPr>
-        <w:t>idney functions deteriorate as the disease progresses</w:t>
-      </w:r>
-      <w:r>
-        <w:rPr>
-          <w:rFonts w:ascii="Times New Roman" w:hAnsi="Times New Roman" w:cs="Times New Roman"/>
-        </w:rPr>
-        <w:t xml:space="preserve"> and leads</w:t>
+        <w:t xml:space="preserve">idney functions </w:t>
+      </w:r>
+      <w:r>
+        <w:rPr>
+          <w:rFonts w:ascii="Times New Roman" w:hAnsi="Times New Roman" w:cs="Times New Roman"/>
+        </w:rPr>
+        <w:t xml:space="preserve">progressively </w:t>
+      </w:r>
+      <w:r>
+        <w:rPr>
+          <w:rFonts w:ascii="Times New Roman" w:hAnsi="Times New Roman" w:cs="Times New Roman"/>
+        </w:rPr>
+        <w:t xml:space="preserve">deteriorate </w:t>
+      </w:r>
+      <w:r>
+        <w:rPr>
+          <w:rFonts w:ascii="Times New Roman" w:hAnsi="Times New Roman" w:cs="Times New Roman"/>
+        </w:rPr>
+        <w:t>and lead</w:t>
       </w:r>
       <w:r>
         <w:rPr>
@@ -611,7 +619,7 @@
         <w:rPr>
           <w:rFonts w:ascii="Times New Roman" w:hAnsi="Times New Roman" w:cs="Times New Roman"/>
         </w:rPr>
-        <w:t xml:space="preserve"> ESRF due to</w:t>
+        <w:t xml:space="preserve"> ESRF in</w:t>
       </w:r>
       <w:r>
         <w:rPr>
@@ -635,7 +643,25 @@
         <w:rPr>
           <w:rFonts w:ascii="Times New Roman" w:hAnsi="Times New Roman" w:cs="Times New Roman"/>
         </w:rPr>
-        <w:t>s caused by genetic mutations in</w:t>
+        <w:t>s caused by</w:t>
+      </w:r>
+      <w:r>
+        <w:rPr>
+          <w:rFonts w:ascii="Times New Roman" w:hAnsi="Times New Roman" w:cs="Times New Roman"/>
+        </w:rPr>
+        <w:t xml:space="preserve"> genetic mutations in the α3, α4, and α</w:t>
+      </w:r>
+      <w:r>
+        <w:rPr>
+          <w:rFonts w:ascii="Times New Roman" w:hAnsi="Times New Roman" w:cs="Times New Roman"/>
+        </w:rPr>
+        <w:t xml:space="preserve">5 </w:t>
+      </w:r>
+      <w:r>
+        <w:rPr>
+          <w:rFonts w:ascii="Times New Roman" w:hAnsi="Times New Roman" w:cs="Times New Roman"/>
+        </w:rPr>
+        <w:t>chains of type IV collagen, which are encoded by</w:t>
       </w:r>
       <w:r>
         <w:rPr>
@@ -649,19 +675,29 @@
           <w:i/>
           <w:iCs/>
         </w:rPr>
-        <w:t>Col4a3, Col4a4, and Col4a5</w:t>
-      </w:r>
-      <w:r>
-        <w:rPr>
-          <w:rFonts w:ascii="Times New Roman" w:hAnsi="Times New Roman" w:cs="Times New Roman"/>
-        </w:rPr>
-        <w:t>, which encode for</w:t>
-      </w:r>
-      <w:r>
-        <w:rPr>
-          <w:rFonts w:ascii="Times New Roman" w:hAnsi="Times New Roman" w:cs="Times New Roman"/>
-        </w:rPr>
-        <w:t xml:space="preserve"> the</w:t>
+        <w:t>C</w:t>
+      </w:r>
+      <w:r>
+        <w:rPr>
+          <w:rFonts w:ascii="Times New Roman" w:hAnsi="Times New Roman" w:cs="Times New Roman"/>
+          <w:i/>
+          <w:iCs/>
+        </w:rPr>
+        <w:t>OL4A3, COL4A4, and COL4A</w:t>
+      </w:r>
+      <w:r>
+        <w:rPr>
+          <w:rFonts w:ascii="Times New Roman" w:hAnsi="Times New Roman" w:cs="Times New Roman"/>
+          <w:i/>
+          <w:iCs/>
+        </w:rPr>
+        <w:t>5</w:t>
+      </w:r>
+      <w:r>
+        <w:rPr>
+          <w:rFonts w:ascii="Times New Roman" w:hAnsi="Times New Roman" w:cs="Times New Roman"/>
+        </w:rPr>
+        <w:t>.</w:t>
       </w:r>
       <w:r>
         <w:rPr>
@@ -673,25 +709,51 @@
         <w:rPr>
           <w:rFonts w:ascii="Times New Roman" w:hAnsi="Times New Roman" w:cs="Times New Roman"/>
         </w:rPr>
-        <w:t>α3</w:t>
-      </w:r>
-      <w:r>
-        <w:rPr>
-          <w:rFonts w:ascii="Times New Roman" w:hAnsi="Times New Roman" w:cs="Times New Roman"/>
-        </w:rPr>
-        <w:t xml:space="preserve">-5 chains of </w:t>
-      </w:r>
-      <w:r>
-        <w:rPr>
-          <w:rFonts w:ascii="Times New Roman" w:hAnsi="Times New Roman" w:cs="Times New Roman"/>
-        </w:rPr>
-        <w:t>collagen IV</w:t>
-      </w:r>
-      <w:r>
-        <w:rPr>
-          <w:rFonts w:ascii="Times New Roman" w:hAnsi="Times New Roman" w:cs="Times New Roman"/>
-        </w:rPr>
-        <w:t xml:space="preserve"> proteins found in the glomerular basement membrane (G</w:t>
+        <w:t>In the kidney, the three type IV collagen</w:t>
+      </w:r>
+      <w:r>
+        <w:rPr>
+          <w:rFonts w:ascii="Times New Roman" w:hAnsi="Times New Roman" w:cs="Times New Roman"/>
+        </w:rPr>
+        <w:t xml:space="preserve"> proteins</w:t>
+      </w:r>
+      <w:r>
+        <w:rPr>
+          <w:rFonts w:ascii="Times New Roman" w:hAnsi="Times New Roman" w:cs="Times New Roman"/>
+        </w:rPr>
+        <w:t xml:space="preserve"> form </w:t>
+      </w:r>
+      <w:proofErr w:type="spellStart"/>
+      <w:r>
+        <w:rPr>
+          <w:rFonts w:ascii="Times New Roman" w:hAnsi="Times New Roman" w:cs="Times New Roman"/>
+        </w:rPr>
+        <w:t>heterotrimers</w:t>
+      </w:r>
+      <w:proofErr w:type="spellEnd"/>
+      <w:r>
+        <w:rPr>
+          <w:rFonts w:ascii="Times New Roman" w:hAnsi="Times New Roman" w:cs="Times New Roman"/>
+        </w:rPr>
+        <w:t xml:space="preserve"> and are </w:t>
+      </w:r>
+      <w:r>
+        <w:rPr>
+          <w:rFonts w:ascii="Times New Roman" w:hAnsi="Times New Roman" w:cs="Times New Roman"/>
+        </w:rPr>
+        <w:t>exclusively</w:t>
+      </w:r>
+      <w:r>
+        <w:rPr>
+          <w:rFonts w:ascii="Times New Roman" w:hAnsi="Times New Roman" w:cs="Times New Roman"/>
+        </w:rPr>
+        <w:t xml:space="preserve"> </w:t>
+      </w:r>
+      <w:r>
+        <w:rPr>
+          <w:rFonts w:ascii="Times New Roman" w:hAnsi="Times New Roman" w:cs="Times New Roman"/>
+        </w:rPr>
+        <w:t>found in the glomerular basement membrane (G</w:t>
       </w:r>
       <w:r>
         <w:rPr>
@@ -709,7 +771,7 @@
         <w:rPr>
           <w:rFonts w:ascii="Times New Roman" w:hAnsi="Times New Roman" w:cs="Times New Roman"/>
         </w:rPr>
-        <w:t>) of the kidney</w:t>
+        <w:t>)</w:t>
       </w:r>
       <w:r>
         <w:rPr>
@@ -746,281 +808,279 @@
         <w:rPr>
           <w:rFonts w:ascii="Times New Roman" w:hAnsi="Times New Roman" w:cs="Times New Roman"/>
         </w:rPr>
+        <w:t>. The lack of type IV collagen proteins causes the GBM to weaken and distend, and podocytes foot process effacement is also observed (REFERENCE)</w:t>
+      </w:r>
+      <w:r>
+        <w:rPr>
+          <w:rFonts w:ascii="Times New Roman" w:hAnsi="Times New Roman" w:cs="Times New Roman"/>
+        </w:rPr>
         <w:t xml:space="preserve">. </w:t>
       </w:r>
       <w:r>
         <w:rPr>
           <w:rFonts w:ascii="Times New Roman" w:hAnsi="Times New Roman" w:cs="Times New Roman"/>
         </w:rPr>
-        <w:t xml:space="preserve">Of these three genes, mutations in </w:t>
+        <w:t>COL4A5</w:t>
+      </w:r>
+      <w:bookmarkStart w:id="0" w:name="_GoBack"/>
+      <w:bookmarkEnd w:id="0"/>
+      <w:r>
+        <w:rPr>
+          <w:rFonts w:ascii="Times New Roman" w:hAnsi="Times New Roman" w:cs="Times New Roman"/>
+        </w:rPr>
+        <w:t xml:space="preserve"> i</w:t>
+      </w:r>
+      <w:r>
+        <w:rPr>
+          <w:rFonts w:ascii="Times New Roman" w:hAnsi="Times New Roman" w:cs="Times New Roman"/>
+        </w:rPr>
+        <w:t xml:space="preserve">s the only type IV collagen protein encoded on the </w:t>
+      </w:r>
+      <w:r>
+        <w:rPr>
+          <w:rFonts w:ascii="Times New Roman" w:hAnsi="Times New Roman" w:cs="Times New Roman"/>
+        </w:rPr>
+        <w:t>X ch</w:t>
+      </w:r>
+      <w:r>
+        <w:rPr>
+          <w:rFonts w:ascii="Times New Roman" w:hAnsi="Times New Roman" w:cs="Times New Roman"/>
+        </w:rPr>
+        <w:t xml:space="preserve">romosome, and </w:t>
+      </w:r>
+      <w:r>
+        <w:rPr>
+          <w:rFonts w:ascii="Times New Roman" w:hAnsi="Times New Roman" w:cs="Times New Roman"/>
+        </w:rPr>
+        <w:t>i</w:t>
+      </w:r>
+      <w:r>
+        <w:rPr>
+          <w:rFonts w:ascii="Times New Roman" w:hAnsi="Times New Roman" w:cs="Times New Roman"/>
+        </w:rPr>
+        <w:t>s responsible for</w:t>
+      </w:r>
+      <w:r>
+        <w:rPr>
+          <w:rFonts w:ascii="Times New Roman" w:hAnsi="Times New Roman" w:cs="Times New Roman"/>
+        </w:rPr>
+        <w:t xml:space="preserve"> </w:t>
+      </w:r>
+      <w:r>
+        <w:rPr>
+          <w:rFonts w:ascii="Times New Roman" w:hAnsi="Times New Roman" w:cs="Times New Roman"/>
+        </w:rPr>
+        <w:t>80</w:t>
+      </w:r>
+      <w:r>
+        <w:rPr>
+          <w:rFonts w:ascii="Times New Roman" w:hAnsi="Times New Roman" w:cs="Times New Roman"/>
+        </w:rPr>
+        <w:t xml:space="preserve">% </w:t>
+      </w:r>
+      <w:r>
+        <w:rPr>
+          <w:rFonts w:ascii="Times New Roman" w:hAnsi="Times New Roman" w:cs="Times New Roman"/>
+        </w:rPr>
+        <w:t>of AS diagnosis</w:t>
+      </w:r>
+      <w:r>
+        <w:rPr>
+          <w:rFonts w:ascii="Times New Roman" w:hAnsi="Times New Roman" w:cs="Times New Roman"/>
+        </w:rPr>
+        <w:t>.</w:t>
+      </w:r>
+      <w:r>
+        <w:rPr>
+          <w:rFonts w:ascii="Times New Roman" w:hAnsi="Times New Roman" w:cs="Times New Roman"/>
+        </w:rPr>
+        <w:t xml:space="preserve"> As the X-linkage suggests, males that are </w:t>
+      </w:r>
+      <w:proofErr w:type="spellStart"/>
+      <w:r>
+        <w:rPr>
+          <w:rFonts w:ascii="Times New Roman" w:hAnsi="Times New Roman" w:cs="Times New Roman"/>
+        </w:rPr>
+        <w:t>hemizygous</w:t>
+      </w:r>
+      <w:proofErr w:type="spellEnd"/>
+      <w:r>
+        <w:rPr>
+          <w:rFonts w:ascii="Times New Roman" w:hAnsi="Times New Roman" w:cs="Times New Roman"/>
+        </w:rPr>
+        <w:t xml:space="preserve"> to the </w:t>
       </w:r>
       <w:r>
         <w:rPr>
           <w:rFonts w:ascii="Times New Roman" w:hAnsi="Times New Roman" w:cs="Times New Roman"/>
           <w:i/>
         </w:rPr>
-        <w:t>Col4a5</w:t>
-      </w:r>
-      <w:r>
-        <w:rPr>
-          <w:rFonts w:ascii="Times New Roman" w:hAnsi="Times New Roman" w:cs="Times New Roman"/>
-        </w:rPr>
-        <w:t>, located on the X chromosome,</w:t>
+        <w:t>COL4A5</w:t>
+      </w:r>
+      <w:r>
+        <w:rPr>
+          <w:rFonts w:ascii="Times New Roman" w:hAnsi="Times New Roman" w:cs="Times New Roman"/>
+        </w:rPr>
+        <w:t xml:space="preserve"> mutation are disproportionally affected compared to females.</w:t>
+      </w:r>
+      <w:r>
+        <w:rPr>
+          <w:rFonts w:ascii="Times New Roman" w:hAnsi="Times New Roman" w:cs="Times New Roman"/>
+        </w:rPr>
+        <w:t xml:space="preserve"> Males have an earlier onset and increased severity of the disease, with 50% of patients requiring dialysis or kidney transplants due to ESRF by the age of 25 and 100% by the age of 60</w:t>
+      </w:r>
+      <w:r>
+        <w:rPr>
+          <w:rFonts w:ascii="Times New Roman" w:hAnsi="Times New Roman" w:cs="Times New Roman"/>
+        </w:rPr>
+        <w:fldChar w:fldCharType="begin"/>
+      </w:r>
+      <w:r>
+        <w:rPr>
+          <w:rFonts w:ascii="Times New Roman" w:hAnsi="Times New Roman" w:cs="Times New Roman"/>
+        </w:rPr>
+        <w:instrText xml:space="preserve"> ADDIN PAPERS2_CITATIONS &lt;citation&gt;&lt;uuid&gt;7CE5AC72-2E7B-451F-A866-80DC6B147157&lt;/uuid&gt;&lt;priority&gt;0&lt;/priority&gt;&lt;publications&gt;&lt;publication&gt;&lt;uuid&gt;F163AF6F-FF6F-490D-8B1B-6D88A4BC8F7D&lt;/uuid&gt;&lt;volume&gt;28&lt;/volume&gt;&lt;accepted_date&gt;99201201311200000000222000&lt;/accepted_date&gt;&lt;doi&gt;10.1007/s00467-012-2138-4&lt;/doi&gt;&lt;startpage&gt;5&lt;/startpage&gt;&lt;revision_date&gt;99201201291200000000222000&lt;/revision_date&gt;&lt;publication_date&gt;99201301011200000000222000&lt;/publication_date&gt;&lt;url&gt;http://link.springer.com/10.1007/s00467-012-2138-4&lt;/url&gt;&lt;type&gt;400&lt;/type&gt;&lt;title&gt;Clinical practice recommendations for the treatment of Alport syndrome: a statement of the Alport Syndrome Research Collaborative.&lt;/title&gt;&lt;submission_date&gt;99201112091200000000222000&lt;/submission_date&gt;&lt;number&gt;1&lt;/number&gt;&lt;institution&gt;Department of Pediatrics, Division of Pediatric Nephrology, University of Minnesota Medical School, Minneapolis, MN, USA. kasht001@umn.edu&lt;/institution&gt;&lt;subtype&gt;400&lt;/subtype&gt;&lt;endpage&gt;11&lt;/endpage&gt;&lt;bundle&gt;&lt;publication&gt;&lt;title&gt;Pediatric Nephrology&lt;/title&gt;&lt;type&gt;-100&lt;/type&gt;&lt;subtype&gt;-100&lt;/subtype&gt;&lt;uuid&gt;7F31EABB-2138-4C46-B148-0E5382BC119D&lt;/uuid&gt;&lt;/publication&gt;&lt;/bundle&gt;&lt;authors&gt;&lt;author&gt;&lt;firstName&gt;Clifford&lt;/firstName&gt;&lt;middleNames&gt;E&lt;/middleNames&gt;&lt;lastName&gt;Kashtan&lt;/lastName&gt;&lt;/author&gt;&lt;author&gt;&lt;firstName&gt;Jie&lt;/firstName&gt;&lt;lastName&gt;Ding&lt;/lastName&gt;&lt;/author&gt;&lt;author&gt;&lt;firstName&gt;Martin&lt;/firstName&gt;&lt;lastName&gt;Gregory&lt;/lastName&gt;&lt;/author&gt;&lt;author&gt;&lt;firstName&gt;Oliver&lt;/firstName&gt;&lt;lastName&gt;Gross&lt;/lastName&gt;&lt;/author&gt;&lt;author&gt;&lt;firstName&gt;Laurence&lt;/firstName&gt;&lt;lastName&gt;Heidet&lt;/lastName&gt;&lt;/author&gt;&lt;author&gt;&lt;firstName&gt;Bertrand&lt;/firstName&gt;&lt;lastName&gt;Knebelmann&lt;/lastName&gt;&lt;/author&gt;&lt;author&gt;&lt;firstName&gt;Michelle&lt;/firstName&gt;&lt;lastName&gt;Rheault&lt;/lastName&gt;&lt;/author&gt;&lt;author&gt;&lt;firstName&gt;Christoph&lt;/firstName&gt;&lt;lastName&gt;Licht&lt;/lastName&gt;&lt;/author&gt;&lt;/authors&gt;&lt;/publication&gt;&lt;/publications&gt;&lt;cites&gt;&lt;/cites&gt;&lt;/citation&gt;</w:instrText>
+      </w:r>
+      <w:r>
+        <w:rPr>
+          <w:rFonts w:ascii="Times New Roman" w:hAnsi="Times New Roman" w:cs="Times New Roman"/>
+        </w:rPr>
+        <w:fldChar w:fldCharType="separate"/>
+      </w:r>
+      <w:r>
+        <w:rPr>
+          <w:rFonts w:ascii="Times New Roman" w:hAnsi="Times New Roman" w:cs="Times New Roman"/>
+          <w:vertAlign w:val="superscript"/>
+        </w:rPr>
+        <w:t>4</w:t>
+      </w:r>
+      <w:r>
+        <w:rPr>
+          <w:rFonts w:ascii="Times New Roman" w:hAnsi="Times New Roman" w:cs="Times New Roman"/>
+        </w:rPr>
+        <w:fldChar w:fldCharType="end"/>
+      </w:r>
+      <w:r>
+        <w:rPr>
+          <w:rFonts w:ascii="Times New Roman" w:hAnsi="Times New Roman" w:cs="Times New Roman"/>
+        </w:rPr>
+        <w:t xml:space="preserve">. </w:t>
+      </w:r>
+      <w:r>
+        <w:rPr>
+          <w:rFonts w:ascii="Times New Roman" w:hAnsi="Times New Roman" w:cs="Times New Roman"/>
+        </w:rPr>
+        <w:t xml:space="preserve">On the other hand females that are heterozygous for this X-linked AS have relatively later onset with only 12% developing ESRF by the age of 40 and 40% at the age of 80 </w:t>
+      </w:r>
+      <w:r>
+        <w:rPr>
+          <w:rFonts w:ascii="Times New Roman" w:hAnsi="Times New Roman" w:cs="Times New Roman"/>
+        </w:rPr>
+        <w:t>years</w:t>
+      </w:r>
+      <w:r>
+        <w:rPr>
+          <w:rFonts w:ascii="Times New Roman" w:hAnsi="Times New Roman" w:cs="Times New Roman"/>
+        </w:rPr>
+        <w:fldChar w:fldCharType="begin"/>
+      </w:r>
+      <w:r>
+        <w:rPr>
+          <w:rFonts w:ascii="Times New Roman" w:hAnsi="Times New Roman" w:cs="Times New Roman"/>
+        </w:rPr>
+        <w:instrText xml:space="preserve"> ADDIN PAPERS2_CITATIONS &lt;citation&gt;&lt;uuid&gt;A418EF8B-CE95-4D76-AAC0-0BE8F9F4822C&lt;/uuid&gt;&lt;priority&gt;0&lt;/priority&gt;&lt;publications&gt;&lt;publication&gt;&lt;uuid&gt;00AF0FD5-1595-46D8-BAD9-E05A61966ACC&lt;/uuid&gt;&lt;volume&gt;14&lt;/volume&gt;&lt;doi&gt;10.1097/01.ASN.0000090034.71205.74&lt;/doi&gt;&lt;startpage&gt;2603&lt;/startpage&gt;&lt;publication_date&gt;99200310001200000000220000&lt;/publication_date&gt;&lt;url&gt;http://www.jasn.org/cgi/doi/10.1097/01.ASN.0000090034.71205.74&lt;/url&gt;&lt;type&gt;400&lt;/type&gt;&lt;title&gt;X-linked Alport syndrome: natural history and genotype-phenotype correlations in girls and women belonging to 195 families: a "European Community Alport Syndrome Concerted Action" study.&lt;/title&gt;&lt;publisher&gt;American Society of Nephrology&lt;/publisher&gt;&lt;institution&gt;Biostatistique et Informatique Médicale, Hôpital Necker Enfants Malades, Université René Descartes, Paris, France.&lt;/institution&gt;&lt;number&gt;10&lt;/number&gt;&lt;subtype&gt;400&lt;/subtype&gt;&lt;endpage&gt;2610&lt;/endpage&gt;&lt;bundle&gt;&lt;publication&gt;&lt;title&gt;Journal of the American Society of Nephrology&lt;/title&gt;&lt;type&gt;-100&lt;/type&gt;&lt;subtype&gt;-100&lt;/subtype&gt;&lt;uuid&gt;3C575E84-170B-478A-A9DF-B2BE6916B0F0&lt;/uuid&gt;&lt;/publication&gt;&lt;/bundle&gt;&lt;authors&gt;&lt;author&gt;&lt;firstName&gt;Jean&lt;/firstName&gt;&lt;middleNames&gt;Philippe&lt;/middleNames&gt;&lt;lastName&gt;Jais&lt;/lastName&gt;&lt;/author&gt;&lt;author&gt;&lt;firstName&gt;Bertrand&lt;/firstName&gt;&lt;lastName&gt;Knebelmann&lt;/lastName&gt;&lt;/author&gt;&lt;author&gt;&lt;firstName&gt;Iannis&lt;/firstName&gt;&lt;lastName&gt;Giatras&lt;/lastName&gt;&lt;/author&gt;&lt;author&gt;&lt;nonDroppingParticle&gt;De&lt;/nonDroppingParticle&gt;&lt;firstName&gt;Mario&lt;/firstName&gt;&lt;lastName&gt;Marchi&lt;/lastName&gt;&lt;/author&gt;&lt;author&gt;&lt;firstName&gt;Gianfranco&lt;/firstName&gt;&lt;lastName&gt;Rizzoni&lt;/lastName&gt;&lt;/author&gt;&lt;author&gt;&lt;firstName&gt;Alessandra&lt;/firstName&gt;&lt;lastName&gt;Renieri&lt;/lastName&gt;&lt;/author&gt;&lt;author&gt;&lt;firstName&gt;Manfred&lt;/firstName&gt;&lt;lastName&gt;Weber&lt;/lastName&gt;&lt;/author&gt;&lt;author&gt;&lt;firstName&gt;Oliver&lt;/firstName&gt;&lt;lastName&gt;Gross&lt;/lastName&gt;&lt;/author&gt;&lt;author&gt;&lt;firstName&gt;Kai-Olaf&lt;/firstName&gt;&lt;lastName&gt;Netzer&lt;/lastName&gt;&lt;/author&gt;&lt;author&gt;&lt;firstName&gt;Frances&lt;/firstName&gt;&lt;lastName&gt;Flinter&lt;/lastName&gt;&lt;/author&gt;&lt;author&gt;&lt;firstName&gt;Yves&lt;/firstName&gt;&lt;lastName&gt;Pirson&lt;/lastName&gt;&lt;/author&gt;&lt;author&gt;&lt;firstName&gt;Karin&lt;/firstName&gt;&lt;lastName&gt;Dahan&lt;/lastName&gt;&lt;/author&gt;&lt;author&gt;&lt;firstName&gt;Jörgen&lt;/firstName&gt;&lt;lastName&gt;Wieslander&lt;/lastName&gt;&lt;/author&gt;&lt;author&gt;&lt;firstName&gt;Ulf&lt;/firstName&gt;&lt;lastName&gt;Persson&lt;/lastName&gt;&lt;/author&gt;&lt;author&gt;&lt;firstName&gt;Karl&lt;/firstName&gt;&lt;lastName&gt;Tryggvason&lt;/lastName&gt;&lt;/author&gt;&lt;author&gt;&lt;firstName&gt;Paula&lt;/firstName&gt;&lt;lastName&gt;Martin&lt;/lastName&gt;&lt;/author&gt;&lt;author&gt;&lt;firstName&gt;Jens&lt;/firstName&gt;&lt;middleNames&gt;Michael&lt;/middleNames&gt;&lt;lastName&gt;Hertz&lt;/lastName&gt;&lt;/author&gt;&lt;author&gt;&lt;firstName&gt;Cornelis&lt;/firstName&gt;&lt;lastName&gt;Schröder&lt;/lastName&gt;&lt;/author&gt;&lt;author&gt;&lt;firstName&gt;Marek&lt;/firstName&gt;&lt;lastName&gt;Sanak&lt;/lastName&gt;&lt;/author&gt;&lt;author&gt;&lt;firstName&gt;Maria&lt;/firstName&gt;&lt;middleNames&gt;Fernanda&lt;/middleNames&gt;&lt;lastName&gt;Carvalho&lt;/lastName&gt;&lt;/author&gt;&lt;author&gt;&lt;firstName&gt;Juan&lt;/firstName&gt;&lt;lastName&gt;Saus&lt;/lastName&gt;&lt;/author&gt;&lt;author&gt;&lt;firstName&gt;Corinne&lt;/firstName&gt;&lt;lastName&gt;Antignac&lt;/lastName&gt;&lt;/author&gt;&lt;author&gt;&lt;firstName&gt;Hubert&lt;/firstName&gt;&lt;lastName&gt;Smeets&lt;/lastName&gt;&lt;/author&gt;&lt;author&gt;&lt;firstName&gt;Marie&lt;/firstName&gt;&lt;middleNames&gt;Claire&lt;/middleNames&gt;&lt;lastName&gt;Gubler&lt;/lastName&gt;&lt;/author&gt;&lt;/authors&gt;&lt;/publication&gt;&lt;/publications&gt;&lt;cites&gt;&lt;/cites&gt;&lt;/citation&gt;</w:instrText>
+      </w:r>
+      <w:r>
+        <w:rPr>
+          <w:rFonts w:ascii="Times New Roman" w:hAnsi="Times New Roman" w:cs="Times New Roman"/>
+        </w:rPr>
+        <w:fldChar w:fldCharType="separate"/>
+      </w:r>
+      <w:r>
+        <w:rPr>
+          <w:rFonts w:ascii="Times New Roman" w:hAnsi="Times New Roman" w:cs="Times New Roman"/>
+          <w:vertAlign w:val="superscript"/>
+        </w:rPr>
+        <w:t>5</w:t>
+      </w:r>
+      <w:r>
+        <w:rPr>
+          <w:rFonts w:ascii="Times New Roman" w:hAnsi="Times New Roman" w:cs="Times New Roman"/>
+        </w:rPr>
+        <w:fldChar w:fldCharType="end"/>
+      </w:r>
+      <w:r>
+        <w:rPr>
+          <w:rFonts w:ascii="Times New Roman" w:hAnsi="Times New Roman" w:cs="Times New Roman"/>
+        </w:rPr>
+        <w:t>.</w:t>
+      </w:r>
+      <w:r>
+        <w:rPr>
+          <w:rFonts w:ascii="Times New Roman" w:hAnsi="Times New Roman" w:cs="Times New Roman"/>
+        </w:rPr>
+        <w:t xml:space="preserve"> However, patients do not all present the disease in a similar manner,</w:t>
+      </w:r>
+      <w:r>
+        <w:rPr>
+          <w:rFonts w:ascii="Times New Roman" w:hAnsi="Times New Roman" w:cs="Times New Roman"/>
+        </w:rPr>
+        <w:t xml:space="preserve"> and </w:t>
+      </w:r>
+      <w:r>
+        <w:rPr>
+          <w:rFonts w:ascii="Times New Roman" w:hAnsi="Times New Roman" w:cs="Times New Roman"/>
+        </w:rPr>
+        <w:t>studies have observed their age of onset and severity</w:t>
+      </w:r>
+      <w:r>
+        <w:rPr>
+          <w:rFonts w:ascii="Times New Roman" w:hAnsi="Times New Roman" w:cs="Times New Roman"/>
+        </w:rPr>
+        <w:t xml:space="preserve"> to be highly variable</w:t>
+      </w:r>
+      <w:r>
+        <w:rPr>
+          <w:rFonts w:ascii="Times New Roman" w:hAnsi="Times New Roman" w:cs="Times New Roman"/>
+        </w:rPr>
+        <w:fldChar w:fldCharType="begin"/>
+      </w:r>
+      <w:r>
+        <w:rPr>
+          <w:rFonts w:ascii="Times New Roman" w:hAnsi="Times New Roman" w:cs="Times New Roman"/>
+        </w:rPr>
+        <w:instrText xml:space="preserve"> ADDIN PAPERS2_CITATIONS &lt;citation&gt;&lt;uuid&gt;8BEE779D-25D0-476E-B888-C4FE67A195B6&lt;/uuid&gt;&lt;priority&gt;0&lt;/priority&gt;&lt;publications&gt;&lt;publication&gt;&lt;uuid&gt;F163AF6F-FF6F-490D-8B1B-6D88A4BC8F7D&lt;/uuid&gt;&lt;volume&gt;28&lt;/volume&gt;&lt;accepted_date&gt;99201201311200000000222000&lt;/accepted_date&gt;&lt;doi&gt;10.1007/s00467-012-2138-4&lt;/doi&gt;&lt;startpage&gt;5&lt;/startpage&gt;&lt;revision_date&gt;99201201291200000000222000&lt;/revision_date&gt;&lt;publication_date&gt;99201301011200000000222000&lt;/publication_date&gt;&lt;url&gt;http://link.springer.com/10.1007/s00467-012-2138-4&lt;/url&gt;&lt;type&gt;400&lt;/type&gt;&lt;title&gt;Clinical practice recommendations for the treatment of Alport syndrome: a statement of the Alport Syndrome Research Collaborative.&lt;/title&gt;&lt;submission_date&gt;99201112091200000000222000&lt;/submission_date&gt;&lt;number&gt;1&lt;/number&gt;&lt;institution&gt;Department of Pediatrics, Division of Pediatric Nephrology, University of Minnesota Medical School, Minneapolis, MN, USA. kasht001@umn.edu&lt;/institution&gt;&lt;subtype&gt;400&lt;/subtype&gt;&lt;endpage&gt;11&lt;/endpage&gt;&lt;bundle&gt;&lt;publication&gt;&lt;title&gt;Pediatric Nephrology&lt;/title&gt;&lt;type&gt;-100&lt;/type&gt;&lt;subtype&gt;-100&lt;/subtype&gt;&lt;uuid&gt;7F31EABB-2138-4C46-B148-0E5382BC119D&lt;/uuid&gt;&lt;/publication&gt;&lt;/bundle&gt;&lt;authors&gt;&lt;author&gt;&lt;firstName&gt;Clifford&lt;/firstName&gt;&lt;middleNames&gt;E&lt;/middleNames&gt;&lt;lastName&gt;Kashtan&lt;/lastName&gt;&lt;/author&gt;&lt;author&gt;&lt;firstName&gt;Jie&lt;/firstName&gt;&lt;lastName&gt;Ding&lt;/lastName&gt;&lt;/author&gt;&lt;author&gt;&lt;firstName&gt;Martin&lt;/firstName&gt;&lt;lastName&gt;Gregory&lt;/lastName&gt;&lt;/author&gt;&lt;author&gt;&lt;firstName&gt;Oliver&lt;/firstName&gt;&lt;lastName&gt;Gross&lt;/lastName&gt;&lt;/author&gt;&lt;author&gt;&lt;firstName&gt;Laurence&lt;/firstName&gt;&lt;lastName&gt;Heidet&lt;/lastName&gt;&lt;/author&gt;&lt;author&gt;&lt;firstName&gt;Bertrand&lt;/firstName&gt;&lt;lastName&gt;Knebelmann&lt;/lastName&gt;&lt;/author&gt;&lt;author&gt;&lt;firstName&gt;Michelle&lt;/firstName&gt;&lt;lastName&gt;Rheault&lt;/lastName&gt;&lt;/author&gt;&lt;author&gt;&lt;firstName&gt;Christoph&lt;/firstName&gt;&lt;lastName&gt;Licht&lt;/lastName&gt;&lt;/author&gt;&lt;/authors&gt;&lt;/publication&gt;&lt;/publications&gt;&lt;cites&gt;&lt;/cites&gt;&lt;/citation&gt;</w:instrText>
+      </w:r>
+      <w:r>
+        <w:rPr>
+          <w:rFonts w:ascii="Times New Roman" w:hAnsi="Times New Roman" w:cs="Times New Roman"/>
+        </w:rPr>
+        <w:fldChar w:fldCharType="separate"/>
+      </w:r>
+      <w:r>
+        <w:rPr>
+          <w:rFonts w:ascii="Times New Roman" w:hAnsi="Times New Roman" w:cs="Times New Roman"/>
+          <w:vertAlign w:val="superscript"/>
+        </w:rPr>
+        <w:t>4</w:t>
+      </w:r>
+      <w:r>
+        <w:rPr>
+          <w:rFonts w:ascii="Times New Roman" w:hAnsi="Times New Roman" w:cs="Times New Roman"/>
+        </w:rPr>
+        <w:fldChar w:fldCharType="end"/>
+      </w:r>
+      <w:r>
+        <w:rPr>
+          <w:rFonts w:ascii="Times New Roman" w:hAnsi="Times New Roman" w:cs="Times New Roman"/>
+        </w:rPr>
+        <w:t>.</w:t>
       </w:r>
       <w:r>
         <w:rPr>
           <w:rFonts w:ascii="Times New Roman" w:hAnsi="Times New Roman" w:cs="Times New Roman"/>
         </w:rPr>
         <w:t xml:space="preserve"> </w:t>
-      </w:r>
-      <w:r>
-        <w:rPr>
-          <w:rFonts w:ascii="Times New Roman" w:hAnsi="Times New Roman" w:cs="Times New Roman"/>
-        </w:rPr>
-        <w:t>i</w:t>
-      </w:r>
-      <w:r>
-        <w:rPr>
-          <w:rFonts w:ascii="Times New Roman" w:hAnsi="Times New Roman" w:cs="Times New Roman"/>
-        </w:rPr>
-        <w:t>s responsible for</w:t>
-      </w:r>
-      <w:r>
-        <w:rPr>
-          <w:rFonts w:ascii="Times New Roman" w:hAnsi="Times New Roman" w:cs="Times New Roman"/>
-        </w:rPr>
-        <w:t xml:space="preserve"> </w:t>
-      </w:r>
-      <w:r>
-        <w:rPr>
-          <w:rFonts w:ascii="Times New Roman" w:hAnsi="Times New Roman" w:cs="Times New Roman"/>
-        </w:rPr>
-        <w:t>80</w:t>
-      </w:r>
-      <w:r>
-        <w:rPr>
-          <w:rFonts w:ascii="Times New Roman" w:hAnsi="Times New Roman" w:cs="Times New Roman"/>
-        </w:rPr>
-        <w:t xml:space="preserve">% </w:t>
-      </w:r>
-      <w:r>
-        <w:rPr>
-          <w:rFonts w:ascii="Times New Roman" w:hAnsi="Times New Roman" w:cs="Times New Roman"/>
-        </w:rPr>
-        <w:t>of A</w:t>
-      </w:r>
-      <w:r>
-        <w:rPr>
-          <w:rFonts w:ascii="Times New Roman" w:hAnsi="Times New Roman" w:cs="Times New Roman"/>
-        </w:rPr>
-        <w:t>S</w:t>
-      </w:r>
-      <w:r>
-        <w:rPr>
-          <w:rFonts w:ascii="Times New Roman" w:hAnsi="Times New Roman" w:cs="Times New Roman"/>
-        </w:rPr>
-        <w:t xml:space="preserve">. </w:t>
-      </w:r>
-      <w:r>
-        <w:rPr>
-          <w:rFonts w:ascii="Times New Roman" w:hAnsi="Times New Roman" w:cs="Times New Roman"/>
-        </w:rPr>
-        <w:t xml:space="preserve">X-linked AS </w:t>
-      </w:r>
-      <w:r>
-        <w:rPr>
-          <w:rFonts w:ascii="Times New Roman" w:hAnsi="Times New Roman" w:cs="Times New Roman"/>
-        </w:rPr>
-        <w:t xml:space="preserve">patients do not </w:t>
-      </w:r>
-      <w:r>
-        <w:rPr>
-          <w:rFonts w:ascii="Times New Roman" w:hAnsi="Times New Roman" w:cs="Times New Roman"/>
-        </w:rPr>
-        <w:t>all present the disease in a s</w:t>
-      </w:r>
-      <w:r>
-        <w:rPr>
-          <w:rFonts w:ascii="Times New Roman" w:hAnsi="Times New Roman" w:cs="Times New Roman"/>
-        </w:rPr>
-        <w:t>imilar ma</w:t>
-      </w:r>
-      <w:r>
-        <w:rPr>
-          <w:rFonts w:ascii="Times New Roman" w:hAnsi="Times New Roman" w:cs="Times New Roman"/>
-        </w:rPr>
-        <w:t>nne</w:t>
-      </w:r>
-      <w:r>
-        <w:rPr>
-          <w:rFonts w:ascii="Times New Roman" w:hAnsi="Times New Roman" w:cs="Times New Roman"/>
-        </w:rPr>
-        <w:t>r, in fact AS is known be highly variable in their</w:t>
-      </w:r>
-      <w:r>
-        <w:rPr>
-          <w:rFonts w:ascii="Times New Roman" w:hAnsi="Times New Roman" w:cs="Times New Roman"/>
-        </w:rPr>
-        <w:t xml:space="preserve"> in age of onset </w:t>
-      </w:r>
-      <w:r>
-        <w:rPr>
-          <w:rFonts w:ascii="Times New Roman" w:hAnsi="Times New Roman" w:cs="Times New Roman"/>
-        </w:rPr>
-        <w:t>and</w:t>
-      </w:r>
-      <w:r>
-        <w:rPr>
-          <w:rFonts w:ascii="Times New Roman" w:hAnsi="Times New Roman" w:cs="Times New Roman"/>
-        </w:rPr>
-        <w:t xml:space="preserve"> severity</w:t>
-      </w:r>
-      <w:r>
-        <w:rPr>
-          <w:rFonts w:ascii="Times New Roman" w:hAnsi="Times New Roman" w:cs="Times New Roman"/>
-        </w:rPr>
-        <w:fldChar w:fldCharType="begin"/>
-      </w:r>
-      <w:r>
-        <w:rPr>
-          <w:rFonts w:ascii="Times New Roman" w:hAnsi="Times New Roman" w:cs="Times New Roman"/>
-        </w:rPr>
-        <w:instrText xml:space="preserve"> ADDIN PAPERS2_CITATIONS &lt;citation&gt;&lt;uuid&gt;8BEE779D-25D0-476E-B888-C4FE67A195B6&lt;/uuid&gt;&lt;priority&gt;0&lt;/priority&gt;&lt;publications&gt;&lt;publication&gt;&lt;uuid&gt;F163AF6F-FF6F-490D-8B1B-6D88A4BC8F7D&lt;/uuid&gt;&lt;volume&gt;28&lt;/volume&gt;&lt;accepted_date&gt;99201201311200000000222000&lt;/accepted_date&gt;&lt;doi&gt;10.1007/s00467-012-2138-4&lt;/doi&gt;&lt;startpage&gt;5&lt;/startpage&gt;&lt;revision_date&gt;99201201291200000000222000&lt;/revision_date&gt;&lt;publication_date&gt;99201301011200000000222000&lt;/publication_date&gt;&lt;url&gt;http://link.springer.com/10.1007/s00467-012-2138-4&lt;/url&gt;&lt;type&gt;400&lt;/type&gt;&lt;title&gt;Clinical practice recommendations for the treatment of Alport syndrome: a statement of the Alport Syndrome Research Collaborative.&lt;/title&gt;&lt;submission_date&gt;99201112091200000000222000&lt;/submission_date&gt;&lt;number&gt;1&lt;/number&gt;&lt;institution&gt;Department of Pediatrics, Division of Pediatric Nephrology, University of Minnesota Medical School, Minneapolis, MN, USA. kasht001@umn.edu&lt;/institution&gt;&lt;subtype&gt;400&lt;/subtype&gt;&lt;endpage&gt;11&lt;/endpage&gt;&lt;bundle&gt;&lt;publication&gt;&lt;title&gt;Pediatric Nephrology&lt;/title&gt;&lt;type&gt;-100&lt;/type&gt;&lt;subtype&gt;-100&lt;/subtype&gt;&lt;uuid&gt;7F31EABB-2138-4C46-B148-0E5382BC119D&lt;/uuid&gt;&lt;/publication&gt;&lt;/bundle&gt;&lt;authors&gt;&lt;author&gt;&lt;firstName&gt;Clifford&lt;/firstName&gt;&lt;middleNames&gt;E&lt;/middleNames&gt;&lt;lastName&gt;Kashtan&lt;/lastName&gt;&lt;/author&gt;&lt;author&gt;&lt;firstName&gt;Jie&lt;/firstName&gt;&lt;lastName&gt;Ding&lt;/lastName&gt;&lt;/author&gt;&lt;author&gt;&lt;firstName&gt;Martin&lt;/firstName&gt;&lt;lastName&gt;Gregory&lt;/lastName&gt;&lt;/author&gt;&lt;author&gt;&lt;firstName&gt;Oliver&lt;/firstName&gt;&lt;lastName&gt;Gross&lt;/lastName&gt;&lt;/author&gt;&lt;author&gt;&lt;firstName&gt;Laurence&lt;/firstName&gt;&lt;lastName&gt;Heidet&lt;/lastName&gt;&lt;/author&gt;&lt;author&gt;&lt;firstName&gt;Bertrand&lt;/firstName&gt;&lt;lastName&gt;Knebelmann&lt;/lastName&gt;&lt;/author&gt;&lt;author&gt;&lt;firstName&gt;Michelle&lt;/firstName&gt;&lt;lastName&gt;Rheault&lt;/lastName&gt;&lt;/author&gt;&lt;author&gt;&lt;firstName&gt;Christoph&lt;/firstName&gt;&lt;lastName&gt;Licht&lt;/lastName&gt;&lt;/author&gt;&lt;/authors&gt;&lt;/publication&gt;&lt;/publications&gt;&lt;cites&gt;&lt;/cites&gt;&lt;/citation&gt;</w:instrText>
-      </w:r>
-      <w:r>
-        <w:rPr>
-          <w:rFonts w:ascii="Times New Roman" w:hAnsi="Times New Roman" w:cs="Times New Roman"/>
-        </w:rPr>
-        <w:fldChar w:fldCharType="separate"/>
-      </w:r>
-      <w:r>
-        <w:rPr>
-          <w:rFonts w:ascii="Times New Roman" w:hAnsi="Times New Roman" w:cs="Times New Roman"/>
-          <w:vertAlign w:val="superscript"/>
-        </w:rPr>
-        <w:t>4</w:t>
-      </w:r>
-      <w:r>
-        <w:rPr>
-          <w:rFonts w:ascii="Times New Roman" w:hAnsi="Times New Roman" w:cs="Times New Roman"/>
-        </w:rPr>
-        <w:fldChar w:fldCharType="end"/>
-      </w:r>
-      <w:r>
-        <w:rPr>
-          <w:rFonts w:ascii="Times New Roman" w:hAnsi="Times New Roman" w:cs="Times New Roman"/>
-        </w:rPr>
-        <w:t xml:space="preserve">. </w:t>
-      </w:r>
-      <w:r>
-        <w:rPr>
-          <w:rFonts w:ascii="Times New Roman" w:hAnsi="Times New Roman" w:cs="Times New Roman"/>
-        </w:rPr>
-        <w:t xml:space="preserve">Additionally due to its X-linkage, the disease disproportionally affects males. </w:t>
-      </w:r>
-      <w:r>
-        <w:rPr>
-          <w:rFonts w:ascii="Times New Roman" w:hAnsi="Times New Roman" w:cs="Times New Roman"/>
-        </w:rPr>
-        <w:t>Studies have observed that X-linked AS in males have an earlier onset and i</w:t>
-      </w:r>
-      <w:r>
-        <w:rPr>
-          <w:rFonts w:ascii="Times New Roman" w:hAnsi="Times New Roman" w:cs="Times New Roman"/>
-        </w:rPr>
-        <w:t>ncrease severity of the disease, with 50% of patients requiring dialysis or kidney transplants due to ESRF by the age of 25, 90% by the age of 40, and 100% by the age of 60</w:t>
-      </w:r>
-      <w:r>
-        <w:rPr>
-          <w:rFonts w:ascii="Times New Roman" w:hAnsi="Times New Roman" w:cs="Times New Roman"/>
-        </w:rPr>
-        <w:fldChar w:fldCharType="begin"/>
-      </w:r>
-      <w:r>
-        <w:rPr>
-          <w:rFonts w:ascii="Times New Roman" w:hAnsi="Times New Roman" w:cs="Times New Roman"/>
-        </w:rPr>
-        <w:instrText xml:space="preserve"> ADDIN PAPERS2_CITATIONS &lt;citation&gt;&lt;uuid&gt;7CE5AC72-2E7B-451F-A866-80DC6B147157&lt;/uuid&gt;&lt;priority&gt;0&lt;/priority&gt;&lt;publications&gt;&lt;publication&gt;&lt;uuid&gt;F163AF6F-FF6F-490D-8B1B-6D88A4BC8F7D&lt;/uuid&gt;&lt;volume&gt;28&lt;/volume&gt;&lt;accepted_date&gt;99201201311200000000222000&lt;/accepted_date&gt;&lt;doi&gt;10.1007/s00467-012-2138-4&lt;/doi&gt;&lt;startpage&gt;5&lt;/startpage&gt;&lt;revision_date&gt;99201201291200000000222000&lt;/revision_date&gt;&lt;publication_date&gt;99201301011200000000222000&lt;/publication_date&gt;&lt;url&gt;http://link.springer.com/10.1007/s00467-012-2138-4&lt;/url&gt;&lt;type&gt;400&lt;/type&gt;&lt;title&gt;Clinical practice recommendations for the treatment of Alport syndrome: a statement of the Alport Syndrome Research Collaborative.&lt;/title&gt;&lt;submission_date&gt;99201112091200000000222000&lt;/submission_date&gt;&lt;number&gt;1&lt;/number&gt;&lt;institution&gt;Department of Pediatrics, Division of Pediatric Nephrology, University of Minnesota Medical School, Minneapolis, MN, USA. kasht001@umn.edu&lt;/institution&gt;&lt;subtype&gt;400&lt;/subtype&gt;&lt;endpage&gt;11&lt;/endpage&gt;&lt;bundle&gt;&lt;publication&gt;&lt;title&gt;Pediatric Nephrology&lt;/title&gt;&lt;type&gt;-100&lt;/type&gt;&lt;subtype&gt;-100&lt;/subtype&gt;&lt;uuid&gt;7F31EABB-2138-4C46-B148-0E5382BC119D&lt;/uuid&gt;&lt;/publication&gt;&lt;/bundle&gt;&lt;authors&gt;&lt;author&gt;&lt;firstName&gt;Clifford&lt;/firstName&gt;&lt;middleNames&gt;E&lt;/middleNames&gt;&lt;lastName&gt;Kashtan&lt;/lastName&gt;&lt;/author&gt;&lt;author&gt;&lt;firstName&gt;Jie&lt;/firstName&gt;&lt;lastName&gt;Ding&lt;/lastName&gt;&lt;/author&gt;&lt;author&gt;&lt;firstName&gt;Martin&lt;/firstName&gt;&lt;lastName&gt;Gregory&lt;/lastName&gt;&lt;/author&gt;&lt;author&gt;&lt;firstName&gt;Oliver&lt;/firstName&gt;&lt;lastName&gt;Gross&lt;/lastName&gt;&lt;/author&gt;&lt;author&gt;&lt;firstName&gt;Laurence&lt;/firstName&gt;&lt;lastName&gt;Heidet&lt;/lastName&gt;&lt;/author&gt;&lt;author&gt;&lt;firstName&gt;Bertrand&lt;/firstName&gt;&lt;lastName&gt;Knebelmann&lt;/lastName&gt;&lt;/author&gt;&lt;author&gt;&lt;firstName&gt;Michelle&lt;/firstName&gt;&lt;lastName&gt;Rheault&lt;/lastName&gt;&lt;/author&gt;&lt;author&gt;&lt;firstName&gt;Christoph&lt;/firstName&gt;&lt;lastName&gt;Licht&lt;/lastName&gt;&lt;/author&gt;&lt;/authors&gt;&lt;/publication&gt;&lt;/publications&gt;&lt;cites&gt;&lt;/cites&gt;&lt;/citation&gt;</w:instrText>
-      </w:r>
-      <w:r>
-        <w:rPr>
-          <w:rFonts w:ascii="Times New Roman" w:hAnsi="Times New Roman" w:cs="Times New Roman"/>
-        </w:rPr>
-        <w:fldChar w:fldCharType="separate"/>
-      </w:r>
-      <w:r>
-        <w:rPr>
-          <w:rFonts w:ascii="Times New Roman" w:hAnsi="Times New Roman" w:cs="Times New Roman"/>
-          <w:vertAlign w:val="superscript"/>
-        </w:rPr>
-        <w:t>4</w:t>
-      </w:r>
-      <w:r>
-        <w:rPr>
-          <w:rFonts w:ascii="Times New Roman" w:hAnsi="Times New Roman" w:cs="Times New Roman"/>
-        </w:rPr>
-        <w:fldChar w:fldCharType="end"/>
-      </w:r>
-      <w:r>
-        <w:rPr>
-          <w:rFonts w:ascii="Times New Roman" w:hAnsi="Times New Roman" w:cs="Times New Roman"/>
-        </w:rPr>
-        <w:t xml:space="preserve">. </w:t>
-      </w:r>
-      <w:r>
-        <w:rPr>
-          <w:rFonts w:ascii="Times New Roman" w:hAnsi="Times New Roman" w:cs="Times New Roman"/>
-        </w:rPr>
-        <w:t xml:space="preserve">On the other hand females that are heterozygous for this </w:t>
-      </w:r>
-      <w:r>
-        <w:rPr>
-          <w:rFonts w:ascii="Times New Roman" w:hAnsi="Times New Roman" w:cs="Times New Roman"/>
-        </w:rPr>
-        <w:t xml:space="preserve">X-linked AS have relatively later onset with only 12% developing ESRF by the age of 40, however the rate of ESRF increases to 30% at the age of 60, and 40% at the age of 80 </w:t>
-      </w:r>
-      <w:r>
-        <w:rPr>
-          <w:rFonts w:ascii="Times New Roman" w:hAnsi="Times New Roman" w:cs="Times New Roman"/>
-        </w:rPr>
-        <w:t>years</w:t>
-      </w:r>
-      <w:r>
-        <w:rPr>
-          <w:rFonts w:ascii="Times New Roman" w:hAnsi="Times New Roman" w:cs="Times New Roman"/>
-        </w:rPr>
-        <w:fldChar w:fldCharType="begin"/>
-      </w:r>
-      <w:r>
-        <w:rPr>
-          <w:rFonts w:ascii="Times New Roman" w:hAnsi="Times New Roman" w:cs="Times New Roman"/>
-        </w:rPr>
-        <w:instrText xml:space="preserve"> ADDIN PAPERS2_CITATIONS &lt;citation&gt;&lt;uuid&gt;A418EF8B-CE95-4D76-AAC0-0BE8F9F4822C&lt;/uuid&gt;&lt;priority&gt;0&lt;/priority&gt;&lt;publications&gt;&lt;publication&gt;&lt;uuid&gt;00AF0FD5-1595-46D8-BAD9-E05A61966ACC&lt;/uuid&gt;&lt;volume&gt;14&lt;/volume&gt;&lt;doi&gt;10.1097/01.ASN.0000090034.71205.74&lt;/doi&gt;&lt;startpage&gt;2603&lt;/startpage&gt;&lt;publication_date&gt;99200310001200000000220000&lt;/publication_date&gt;&lt;url&gt;http://www.jasn.org/cgi/doi/10.1097/01.ASN.0000090034.71205.74&lt;/url&gt;&lt;type&gt;400&lt;/type&gt;&lt;title&gt;X-linked Alport syndrome: natural history and genotype-phenotype correlations in girls and women belonging to 195 families: a "European Community Alport Syndrome Concerted Action" study.&lt;/title&gt;&lt;publisher&gt;American Society of Nephrology&lt;/publisher&gt;&lt;institution&gt;Biostatistique et Informatique Médicale, Hôpital Necker Enfants Malades, Université René Descartes, Paris, France.&lt;/institution&gt;&lt;number&gt;10&lt;/number&gt;&lt;subtype&gt;400&lt;/subtype&gt;&lt;endpage&gt;2610&lt;/endpage&gt;&lt;bundle&gt;&lt;publication&gt;&lt;title&gt;Journal of the American Society of Nephrology&lt;/title&gt;&lt;type&gt;-100&lt;/type&gt;&lt;subtype&gt;-100&lt;/subtype&gt;&lt;uuid&gt;3C575E84-170B-478A-A9DF-B2BE6916B0F0&lt;/uuid&gt;&lt;/publication&gt;&lt;/bundle&gt;&lt;authors&gt;&lt;author&gt;&lt;firstName&gt;Jean&lt;/firstName&gt;&lt;middleNames&gt;Philippe&lt;/middleNames&gt;&lt;lastName&gt;Jais&lt;/lastName&gt;&lt;/author&gt;&lt;author&gt;&lt;firstName&gt;Bertrand&lt;/firstName&gt;&lt;lastName&gt;Knebelmann&lt;/lastName&gt;&lt;/author&gt;&lt;author&gt;&lt;firstName&gt;Iannis&lt;/firstName&gt;&lt;lastName&gt;Giatras&lt;/lastName&gt;&lt;/author&gt;&lt;author&gt;&lt;nonDroppingParticle&gt;De&lt;/nonDroppingParticle&gt;&lt;firstName&gt;Mario&lt;/firstName&gt;&lt;lastName&gt;Marchi&lt;/lastName&gt;&lt;/author&gt;&lt;author&gt;&lt;firstName&gt;Gianfranco&lt;/firstName&gt;&lt;lastName&gt;Rizzoni&lt;/lastName&gt;&lt;/author&gt;&lt;author&gt;&lt;firstName&gt;Alessandra&lt;/firstName&gt;&lt;lastName&gt;Renieri&lt;/lastName&gt;&lt;/author&gt;&lt;author&gt;&lt;firstName&gt;Manfred&lt;/firstName&gt;&lt;lastName&gt;Weber&lt;/lastName&gt;&lt;/author&gt;&lt;author&gt;&lt;firstName&gt;Oliver&lt;/firstName&gt;&lt;lastName&gt;Gross&lt;/lastName&gt;&lt;/author&gt;&lt;author&gt;&lt;firstName&gt;Kai-Olaf&lt;/firstName&gt;&lt;lastName&gt;Netzer&lt;/lastName&gt;&lt;/author&gt;&lt;author&gt;&lt;firstName&gt;Frances&lt;/firstName&gt;&lt;lastName&gt;Flinter&lt;/lastName&gt;&lt;/author&gt;&lt;author&gt;&lt;firstName&gt;Yves&lt;/firstName&gt;&lt;lastName&gt;Pirson&lt;/lastName&gt;&lt;/author&gt;&lt;author&gt;&lt;firstName&gt;Karin&lt;/firstName&gt;&lt;lastName&gt;Dahan&lt;/lastName&gt;&lt;/author&gt;&lt;author&gt;&lt;firstName&gt;Jörgen&lt;/firstName&gt;&lt;lastName&gt;Wieslander&lt;/lastName&gt;&lt;/author&gt;&lt;author&gt;&lt;firstName&gt;Ulf&lt;/firstName&gt;&lt;lastName&gt;Persson&lt;/lastName&gt;&lt;/author&gt;&lt;author&gt;&lt;firstName&gt;Karl&lt;/firstName&gt;&lt;lastName&gt;Tryggvason&lt;/lastName&gt;&lt;/author&gt;&lt;author&gt;&lt;firstName&gt;Paula&lt;/firstName&gt;&lt;lastName&gt;Martin&lt;/lastName&gt;&lt;/author&gt;&lt;author&gt;&lt;firstName&gt;Jens&lt;/firstName&gt;&lt;middleNames&gt;Michael&lt;/middleNames&gt;&lt;lastName&gt;Hertz&lt;/lastName&gt;&lt;/author&gt;&lt;author&gt;&lt;firstName&gt;Cornelis&lt;/firstName&gt;&lt;lastName&gt;Schröder&lt;/lastName&gt;&lt;/author&gt;&lt;author&gt;&lt;firstName&gt;Marek&lt;/firstName&gt;&lt;lastName&gt;Sanak&lt;/lastName&gt;&lt;/author&gt;&lt;author&gt;&lt;firstName&gt;Maria&lt;/firstName&gt;&lt;middleNames&gt;Fernanda&lt;/middleNames&gt;&lt;lastName&gt;Carvalho&lt;/lastName&gt;&lt;/author&gt;&lt;author&gt;&lt;firstName&gt;Juan&lt;/firstName&gt;&lt;lastName&gt;Saus&lt;/lastName&gt;&lt;/author&gt;&lt;author&gt;&lt;firstName&gt;Corinne&lt;/firstName&gt;&lt;lastName&gt;Antignac&lt;/lastName&gt;&lt;/author&gt;&lt;author&gt;&lt;firstName&gt;Hubert&lt;/firstName&gt;&lt;lastName&gt;Smeets&lt;/lastName&gt;&lt;/author&gt;&lt;author&gt;&lt;firstName&gt;Marie&lt;/firstName&gt;&lt;middleNames&gt;Claire&lt;/middleNames&gt;&lt;lastName&gt;Gubler&lt;/lastName&gt;&lt;/author&gt;&lt;/authors&gt;&lt;/publication&gt;&lt;/publications&gt;&lt;cites&gt;&lt;/cites&gt;&lt;/citation&gt;</w:instrText>
-      </w:r>
-      <w:r>
-        <w:rPr>
-          <w:rFonts w:ascii="Times New Roman" w:hAnsi="Times New Roman" w:cs="Times New Roman"/>
-        </w:rPr>
-        <w:fldChar w:fldCharType="separate"/>
-      </w:r>
-      <w:r>
-        <w:rPr>
-          <w:rFonts w:ascii="Times New Roman" w:hAnsi="Times New Roman" w:cs="Times New Roman"/>
-          <w:vertAlign w:val="superscript"/>
-        </w:rPr>
-        <w:t>5</w:t>
-      </w:r>
-      <w:r>
-        <w:rPr>
-          <w:rFonts w:ascii="Times New Roman" w:hAnsi="Times New Roman" w:cs="Times New Roman"/>
-        </w:rPr>
-        <w:fldChar w:fldCharType="end"/>
-      </w:r>
-      <w:r>
-        <w:rPr>
-          <w:rFonts w:ascii="Times New Roman" w:hAnsi="Times New Roman" w:cs="Times New Roman"/>
-        </w:rPr>
-        <w:t>.</w:t>
       </w:r>
     </w:p>
     <w:p>
@@ -1149,7 +1209,19 @@
         <w:rPr>
           <w:rFonts w:ascii="Times New Roman" w:hAnsi="Times New Roman" w:cs="Times New Roman"/>
         </w:rPr>
-        <w:t xml:space="preserve">Currently the only treatment option for AS patients are </w:t>
+        <w:t>Currently the only trea</w:t>
+      </w:r>
+      <w:r>
+        <w:rPr>
+          <w:rFonts w:ascii="Times New Roman" w:hAnsi="Times New Roman" w:cs="Times New Roman"/>
+        </w:rPr>
+        <w:t>tment option for AS patients is</w:t>
+      </w:r>
+      <w:r>
+        <w:rPr>
+          <w:rFonts w:ascii="Times New Roman" w:hAnsi="Times New Roman" w:cs="Times New Roman"/>
+        </w:rPr>
+        <w:t xml:space="preserve"> </w:t>
       </w:r>
       <w:r>
         <w:rPr>
@@ -1258,13 +1330,37 @@
         <w:rPr>
           <w:rFonts w:ascii="Times New Roman" w:hAnsi="Times New Roman" w:cs="Times New Roman"/>
         </w:rPr>
-        <w:t>alleviate the mechanical pressure ap</w:t>
-      </w:r>
-      <w:r>
-        <w:rPr>
-          <w:rFonts w:ascii="Times New Roman" w:hAnsi="Times New Roman" w:cs="Times New Roman"/>
-        </w:rPr>
-        <w:t xml:space="preserve">plied to the vulnerable </w:t>
+        <w:t>alleviate the mechanical pressure</w:t>
+      </w:r>
+      <w:r>
+        <w:rPr>
+          <w:rFonts w:ascii="Times New Roman" w:hAnsi="Times New Roman" w:cs="Times New Roman"/>
+        </w:rPr>
+        <w:t>s</w:t>
+      </w:r>
+      <w:r>
+        <w:rPr>
+          <w:rFonts w:ascii="Times New Roman" w:hAnsi="Times New Roman" w:cs="Times New Roman"/>
+        </w:rPr>
+        <w:t xml:space="preserve"> ap</w:t>
+      </w:r>
+      <w:r>
+        <w:rPr>
+          <w:rFonts w:ascii="Times New Roman" w:hAnsi="Times New Roman" w:cs="Times New Roman"/>
+        </w:rPr>
+        <w:t xml:space="preserve">plied to the </w:t>
+      </w:r>
+      <w:r>
+        <w:rPr>
+          <w:rFonts w:ascii="Times New Roman" w:hAnsi="Times New Roman" w:cs="Times New Roman"/>
+        </w:rPr>
+        <w:t>fragile</w:t>
+      </w:r>
+      <w:r>
+        <w:rPr>
+          <w:rFonts w:ascii="Times New Roman" w:hAnsi="Times New Roman" w:cs="Times New Roman"/>
+        </w:rPr>
+        <w:t xml:space="preserve"> </w:t>
       </w:r>
       <w:r>
         <w:rPr>
@@ -1426,12 +1522,20 @@
         </w:rPr>
         <w:t xml:space="preserve"> </w:t>
       </w:r>
+      <w:proofErr w:type="gramStart"/>
       <w:r>
         <w:rPr>
           <w:rFonts w:ascii="Times New Roman" w:hAnsi="Times New Roman" w:cs="Times New Roman"/>
         </w:rPr>
         <w:lastRenderedPageBreak/>
-        <w:t xml:space="preserve">may lead to the development of precise and </w:t>
+        <w:t>may</w:t>
+      </w:r>
+      <w:proofErr w:type="gramEnd"/>
+      <w:r>
+        <w:rPr>
+          <w:rFonts w:ascii="Times New Roman" w:hAnsi="Times New Roman" w:cs="Times New Roman"/>
+        </w:rPr>
+        <w:t xml:space="preserve"> lead to the development of precise and </w:t>
       </w:r>
       <w:r>
         <w:rPr>
@@ -1561,7 +1665,21 @@
         <w:rPr>
           <w:rFonts w:ascii="Times New Roman" w:hAnsi="Times New Roman" w:cs="Times New Roman"/>
         </w:rPr>
-        <w:t>129X1/SvJ and C57BL/</w:t>
+        <w:t>129X1/</w:t>
+      </w:r>
+      <w:proofErr w:type="spellStart"/>
+      <w:r>
+        <w:rPr>
+          <w:rFonts w:ascii="Times New Roman" w:hAnsi="Times New Roman" w:cs="Times New Roman"/>
+        </w:rPr>
+        <w:t>SvJ</w:t>
+      </w:r>
+      <w:proofErr w:type="spellEnd"/>
+      <w:r>
+        <w:rPr>
+          <w:rFonts w:ascii="Times New Roman" w:hAnsi="Times New Roman" w:cs="Times New Roman"/>
+        </w:rPr>
+        <w:t xml:space="preserve"> and C57BL/</w:t>
       </w:r>
       <w:r>
         <w:rPr>
@@ -1765,7 +1883,91 @@
         <w:rPr>
           <w:rFonts w:ascii="Times New Roman" w:hAnsi="Times New Roman" w:cs="Times New Roman"/>
         </w:rPr>
-        <w:t>(A/J, C57BL/6J, 129S1/SvImJ, NOD/LtJ, NZO/HlLtJ, CAST/EiJ, PWK/PhJ, and WSB/EiJ), which capture</w:t>
+        <w:t>(A/J, C57BL/6J, 129S1/</w:t>
+      </w:r>
+      <w:proofErr w:type="spellStart"/>
+      <w:r>
+        <w:rPr>
+          <w:rFonts w:ascii="Times New Roman" w:hAnsi="Times New Roman" w:cs="Times New Roman"/>
+        </w:rPr>
+        <w:t>SvImJ</w:t>
+      </w:r>
+      <w:proofErr w:type="spellEnd"/>
+      <w:r>
+        <w:rPr>
+          <w:rFonts w:ascii="Times New Roman" w:hAnsi="Times New Roman" w:cs="Times New Roman"/>
+        </w:rPr>
+        <w:t>, NOD/</w:t>
+      </w:r>
+      <w:proofErr w:type="spellStart"/>
+      <w:r>
+        <w:rPr>
+          <w:rFonts w:ascii="Times New Roman" w:hAnsi="Times New Roman" w:cs="Times New Roman"/>
+        </w:rPr>
+        <w:t>LtJ</w:t>
+      </w:r>
+      <w:proofErr w:type="spellEnd"/>
+      <w:r>
+        <w:rPr>
+          <w:rFonts w:ascii="Times New Roman" w:hAnsi="Times New Roman" w:cs="Times New Roman"/>
+        </w:rPr>
+        <w:t>, NZO/</w:t>
+      </w:r>
+      <w:proofErr w:type="spellStart"/>
+      <w:r>
+        <w:rPr>
+          <w:rFonts w:ascii="Times New Roman" w:hAnsi="Times New Roman" w:cs="Times New Roman"/>
+        </w:rPr>
+        <w:t>HlLtJ</w:t>
+      </w:r>
+      <w:proofErr w:type="spellEnd"/>
+      <w:r>
+        <w:rPr>
+          <w:rFonts w:ascii="Times New Roman" w:hAnsi="Times New Roman" w:cs="Times New Roman"/>
+        </w:rPr>
+        <w:t>, CAST/</w:t>
+      </w:r>
+      <w:proofErr w:type="spellStart"/>
+      <w:r>
+        <w:rPr>
+          <w:rFonts w:ascii="Times New Roman" w:hAnsi="Times New Roman" w:cs="Times New Roman"/>
+        </w:rPr>
+        <w:t>EiJ</w:t>
+      </w:r>
+      <w:proofErr w:type="spellEnd"/>
+      <w:r>
+        <w:rPr>
+          <w:rFonts w:ascii="Times New Roman" w:hAnsi="Times New Roman" w:cs="Times New Roman"/>
+        </w:rPr>
+        <w:t>, PWK/</w:t>
+      </w:r>
+      <w:proofErr w:type="spellStart"/>
+      <w:r>
+        <w:rPr>
+          <w:rFonts w:ascii="Times New Roman" w:hAnsi="Times New Roman" w:cs="Times New Roman"/>
+        </w:rPr>
+        <w:t>PhJ</w:t>
+      </w:r>
+      <w:proofErr w:type="spellEnd"/>
+      <w:r>
+        <w:rPr>
+          <w:rFonts w:ascii="Times New Roman" w:hAnsi="Times New Roman" w:cs="Times New Roman"/>
+        </w:rPr>
+        <w:t>, and WSB/</w:t>
+      </w:r>
+      <w:proofErr w:type="spellStart"/>
+      <w:r>
+        <w:rPr>
+          <w:rFonts w:ascii="Times New Roman" w:hAnsi="Times New Roman" w:cs="Times New Roman"/>
+        </w:rPr>
+        <w:t>EiJ</w:t>
+      </w:r>
+      <w:proofErr w:type="spellEnd"/>
+      <w:r>
+        <w:rPr>
+          <w:rFonts w:ascii="Times New Roman" w:hAnsi="Times New Roman" w:cs="Times New Roman"/>
+        </w:rPr>
+        <w:t>), which capture</w:t>
       </w:r>
       <w:r>
         <w:rPr>

</xml_diff>

<commit_message>
actually this is draft 1
</commit_message>
<xml_diff>
--- a/Manuscript/Col4a5_man_intro.docx
+++ b/Manuscript/Col4a5_man_intro.docx
@@ -235,7 +235,6 @@
           <w:rFonts w:ascii="Times New Roman" w:hAnsi="Times New Roman" w:cs="Times New Roman"/>
         </w:rPr>
       </w:pPr>
-      <w:bookmarkStart w:id="0" w:name="_GoBack"/>
       <w:proofErr w:type="spellStart"/>
       <w:r>
         <w:rPr>
@@ -290,7 +289,7 @@
         <w:rPr>
           <w:rFonts w:ascii="Times New Roman" w:hAnsi="Times New Roman" w:cs="Times New Roman"/>
         </w:rPr>
-        <w:instrText xml:space="preserve"> ADDIN PAPERS2_CITATIONS &lt;citation&gt;&lt;uuid&gt;7B2207AD-DA2B-46BF-B58B-D4B3DFB0128D&lt;/uuid&gt;&lt;priority&gt;0&lt;/priority&gt;&lt;publications&gt;&lt;publication&gt;&lt;volume&gt;20&lt;/volume&gt;&lt;publication_date&gt;99201206001200000000220000&lt;/publication_date&gt;&lt;number&gt;6&lt;/number&gt;&lt;doi&gt;10.1038/ejhg.2011.237&lt;/doi&gt;&lt;institution&gt;Department of Clinical Genetics, Odense University Hospital, Sdr. Boulevard 29, DK-5000 Odense C, Denmark. Jens.Michael.Hertz@ouh.regionsyddanmark.dk&lt;/institution&gt;&lt;title&gt;Clinical utility gene card for: Alport syndrome.&lt;/title&gt;&lt;uuid&gt;A0ED19EF-DEF4-4F1C-A140-E08A7045823D&lt;/uuid&gt;&lt;subtype&gt;400&lt;/subtype&gt;&lt;type&gt;400&lt;/type&gt;&lt;url&gt;http://www.nature.com/doifinder/10.1038/ejhg.2011.237&lt;/url&gt;&lt;bundle&gt;&lt;publication&gt;&lt;publisher&gt;Nature Publishing Group&lt;/publisher&gt;&lt;title&gt;European Journal of Human Genetics&lt;/title&gt;&lt;type&gt;-100&lt;/type&gt;&lt;subtype&gt;-100&lt;/subtype&gt;&lt;uuid&gt;86A749A6-2A03-4729-BDC8-3DA4B64B8DB9&lt;/uuid&gt;&lt;/publication&gt;&lt;/bundle&gt;&lt;authors&gt;&lt;author&gt;&lt;firstName&gt;Jens&lt;/firstName&gt;&lt;middleNames&gt;Michael&lt;/middleNames&gt;&lt;lastName&gt;Hertz&lt;/lastName&gt;&lt;/author&gt;&lt;author&gt;&lt;firstName&gt;Mads&lt;/firstName&gt;&lt;lastName&gt;Thomassen&lt;/lastName&gt;&lt;/author&gt;&lt;author&gt;&lt;firstName&gt;Helen&lt;/firstName&gt;&lt;lastName&gt;Storey&lt;/lastName&gt;&lt;/author&gt;&lt;author&gt;&lt;firstName&gt;Frances&lt;/firstName&gt;&lt;lastName&gt;Flinter&lt;/lastName&gt;&lt;/author&gt;&lt;/authors&gt;&lt;/publication&gt;&lt;/publications&gt;&lt;cites&gt;&lt;/cites&gt;&lt;/citation&gt;</w:instrText>
+        <w:instrText xml:space="preserve"> ADDIN PAPERS2_CITATIONS &lt;citation&gt;&lt;uuid&gt;B12306AD-DD1D-46C8-B025-1BB2019D6D66&lt;/uuid&gt;&lt;priority&gt;0&lt;/priority&gt;&lt;publications&gt;&lt;publication&gt;&lt;volume&gt;20&lt;/volume&gt;&lt;publication_date&gt;99201206001200000000220000&lt;/publication_date&gt;&lt;number&gt;6&lt;/number&gt;&lt;doi&gt;10.1038/ejhg.2011.237&lt;/doi&gt;&lt;institution&gt;Department of Clinical Genetics, Odense University Hospital, Sdr. Boulevard 29, DK-5000 Odense C, Denmark. Jens.Michael.Hertz@ouh.regionsyddanmark.dk&lt;/institution&gt;&lt;title&gt;Clinical utility gene card for: Alport syndrome.&lt;/title&gt;&lt;uuid&gt;A0ED19EF-DEF4-4F1C-A140-E08A7045823D&lt;/uuid&gt;&lt;subtype&gt;400&lt;/subtype&gt;&lt;type&gt;400&lt;/type&gt;&lt;url&gt;http://www.nature.com/doifinder/10.1038/ejhg.2011.237&lt;/url&gt;&lt;bundle&gt;&lt;publication&gt;&lt;publisher&gt;Nature Publishing Group&lt;/publisher&gt;&lt;title&gt;European Journal of Human Genetics&lt;/title&gt;&lt;type&gt;-100&lt;/type&gt;&lt;subtype&gt;-100&lt;/subtype&gt;&lt;uuid&gt;86A749A6-2A03-4729-BDC8-3DA4B64B8DB9&lt;/uuid&gt;&lt;/publication&gt;&lt;/bundle&gt;&lt;authors&gt;&lt;author&gt;&lt;firstName&gt;Jens&lt;/firstName&gt;&lt;middleNames&gt;Michael&lt;/middleNames&gt;&lt;lastName&gt;Hertz&lt;/lastName&gt;&lt;/author&gt;&lt;author&gt;&lt;firstName&gt;Mads&lt;/firstName&gt;&lt;lastName&gt;Thomassen&lt;/lastName&gt;&lt;/author&gt;&lt;author&gt;&lt;firstName&gt;Helen&lt;/firstName&gt;&lt;lastName&gt;Storey&lt;/lastName&gt;&lt;/author&gt;&lt;author&gt;&lt;firstName&gt;Frances&lt;/firstName&gt;&lt;lastName&gt;Flinter&lt;/lastName&gt;&lt;/author&gt;&lt;/authors&gt;&lt;/publication&gt;&lt;/publications&gt;&lt;cites&gt;&lt;/cites&gt;&lt;/citation&gt;</w:instrText>
       </w:r>
       <w:r>
         <w:rPr>
@@ -399,7 +398,7 @@
         <w:rPr>
           <w:rFonts w:ascii="Times New Roman" w:hAnsi="Times New Roman" w:cs="Times New Roman"/>
         </w:rPr>
-        <w:instrText xml:space="preserve"> ADDIN PAPERS2_CITATIONS &lt;citation&gt;&lt;uuid&gt;37AF0D14-DB09-47CE-9594-B9DA9B384930&lt;/uuid&gt;&lt;priority&gt;1&lt;/priority&gt;&lt;publications&gt;&lt;publication&gt;&lt;uuid&gt;E375AF7F-BF6C-41BF-A713-EDEC901F5312&lt;/uuid&gt;&lt;volume&gt;9&lt;/volume&gt;&lt;doi&gt;10.1038/nrneph.2012.259&lt;/doi&gt;&lt;startpage&gt;170&lt;/startpage&gt;&lt;publication_date&gt;99201303001200000000220000&lt;/publication_date&gt;&lt;url&gt;http://www.nature.com/doifinder/10.1038/nrneph.2012.259&lt;/url&gt;&lt;type&gt;400&lt;/type&gt;&lt;title&gt;Alport syndrome--insights from basic and clinical research.&lt;/title&gt;&lt;institution&gt;Department of Nephrology and Rheumatology, University Medicine Göttingen, Robert-Koch-Straße 40, 37075 Göttingen, Germany.&lt;/institution&gt;&lt;number&gt;3&lt;/number&gt;&lt;subtype&gt;400&lt;/subtype&gt;&lt;endpage&gt;178&lt;/endpage&gt;&lt;bundle&gt;&lt;publication&gt;&lt;title&gt;Nature reviews. Nephrology&lt;/title&gt;&lt;type&gt;-100&lt;/type&gt;&lt;subtype&gt;-100&lt;/subtype&gt;&lt;uuid&gt;B7A96897-7888-42E3-A128-42A9354F9294&lt;/uuid&gt;&lt;/publication&gt;&lt;/bundle&gt;&lt;authors&gt;&lt;author&gt;&lt;firstName&gt;Jenny&lt;/firstName&gt;&lt;lastName&gt;Kruegel&lt;/lastName&gt;&lt;/author&gt;&lt;author&gt;&lt;firstName&gt;Diana&lt;/firstName&gt;&lt;lastName&gt;Rubel&lt;/lastName&gt;&lt;/author&gt;&lt;author&gt;&lt;firstName&gt;Oliver&lt;/firstName&gt;&lt;lastName&gt;Gross&lt;/lastName&gt;&lt;/author&gt;&lt;/authors&gt;&lt;/publication&gt;&lt;publication&gt;&lt;uuid&gt;3C0CC2B6-EA55-4AA3-BE69-435AA5C45A8E&lt;/uuid&gt;&lt;volume&gt;24&lt;/volume&gt;&lt;doi&gt;10.1681/ASN.2012020148&lt;/doi&gt;&lt;startpage&gt;364&lt;/startpage&gt;&lt;publication_date&gt;99201302001200000000220000&lt;/publication_date&gt;&lt;url&gt;http://www.jasn.org/cgi/doi/10.1681/ASN.2012020148&lt;/url&gt;&lt;type&gt;400&lt;/type&gt;&lt;title&gt;Expert guidelines for the management of Alport syndrome and thin basement membrane nephropathy.&lt;/title&gt;&lt;publisher&gt;American Society of Nephrology&lt;/publisher&gt;&lt;institution&gt;Department of Medicine (Northern Health), University of Melbourne, Melbourne, Australia. jasavige@unimelb.edu.au&lt;/institution&gt;&lt;number&gt;3&lt;/number&gt;&lt;subtype&gt;400&lt;/subtype&gt;&lt;endpage&gt;375&lt;/endpage&gt;&lt;bundle&gt;&lt;publication&gt;&lt;title&gt;Journal of the American Society of Nephrology : JASN&lt;/title&gt;&lt;type&gt;-100&lt;/type&gt;&lt;subtype&gt;-100&lt;/subtype&gt;&lt;uuid&gt;572759D8-248F-4644-A460-3F2B3F7DB9D1&lt;/uuid&gt;&lt;/publication&gt;&lt;/bundle&gt;&lt;authors&gt;&lt;author&gt;&lt;firstName&gt;Judy&lt;/firstName&gt;&lt;lastName&gt;Savige&lt;/lastName&gt;&lt;/author&gt;&lt;author&gt;&lt;firstName&gt;Martin&lt;/firstName&gt;&lt;lastName&gt;Gregory&lt;/lastName&gt;&lt;/author&gt;&lt;author&gt;&lt;firstName&gt;Oliver&lt;/firstName&gt;&lt;lastName&gt;Gross&lt;/lastName&gt;&lt;/author&gt;&lt;author&gt;&lt;firstName&gt;Clifford&lt;/firstName&gt;&lt;lastName&gt;Kashtan&lt;/lastName&gt;&lt;/author&gt;&lt;author&gt;&lt;firstName&gt;Jie&lt;/firstName&gt;&lt;lastName&gt;Ding&lt;/lastName&gt;&lt;/author&gt;&lt;author&gt;&lt;firstName&gt;Frances&lt;/firstName&gt;&lt;lastName&gt;Flinter&lt;/lastName&gt;&lt;/author&gt;&lt;/authors&gt;&lt;/publication&gt;&lt;/publications&gt;&lt;cites&gt;&lt;/cites&gt;&lt;/citation&gt;</w:instrText>
+        <w:instrText xml:space="preserve"> ADDIN PAPERS2_CITATIONS &lt;citation&gt;&lt;uuid&gt;951508B1-1C39-43CF-AE86-E00744F8FD0A&lt;/uuid&gt;&lt;priority&gt;1&lt;/priority&gt;&lt;publications&gt;&lt;publication&gt;&lt;uuid&gt;E375AF7F-BF6C-41BF-A713-EDEC901F5312&lt;/uuid&gt;&lt;volume&gt;9&lt;/volume&gt;&lt;doi&gt;10.1038/nrneph.2012.259&lt;/doi&gt;&lt;startpage&gt;170&lt;/startpage&gt;&lt;publication_date&gt;99201303001200000000220000&lt;/publication_date&gt;&lt;url&gt;http://www.nature.com/doifinder/10.1038/nrneph.2012.259&lt;/url&gt;&lt;type&gt;400&lt;/type&gt;&lt;title&gt;Alport syndrome--insights from basic and clinical research.&lt;/title&gt;&lt;institution&gt;Department of Nephrology and Rheumatology, University Medicine Göttingen, Robert-Koch-Straße 40, 37075 Göttingen, Germany.&lt;/institution&gt;&lt;number&gt;3&lt;/number&gt;&lt;subtype&gt;400&lt;/subtype&gt;&lt;endpage&gt;178&lt;/endpage&gt;&lt;bundle&gt;&lt;publication&gt;&lt;title&gt;Nature reviews. Nephrology&lt;/title&gt;&lt;type&gt;-100&lt;/type&gt;&lt;subtype&gt;-100&lt;/subtype&gt;&lt;uuid&gt;B7A96897-7888-42E3-A128-42A9354F9294&lt;/uuid&gt;&lt;/publication&gt;&lt;/bundle&gt;&lt;authors&gt;&lt;author&gt;&lt;firstName&gt;Jenny&lt;/firstName&gt;&lt;lastName&gt;Kruegel&lt;/lastName&gt;&lt;/author&gt;&lt;author&gt;&lt;firstName&gt;Diana&lt;/firstName&gt;&lt;lastName&gt;Rubel&lt;/lastName&gt;&lt;/author&gt;&lt;author&gt;&lt;firstName&gt;Oliver&lt;/firstName&gt;&lt;lastName&gt;Gross&lt;/lastName&gt;&lt;/author&gt;&lt;/authors&gt;&lt;/publication&gt;&lt;publication&gt;&lt;uuid&gt;3C0CC2B6-EA55-4AA3-BE69-435AA5C45A8E&lt;/uuid&gt;&lt;volume&gt;24&lt;/volume&gt;&lt;doi&gt;10.1681/ASN.2012020148&lt;/doi&gt;&lt;startpage&gt;364&lt;/startpage&gt;&lt;publication_date&gt;99201302001200000000220000&lt;/publication_date&gt;&lt;url&gt;http://www.jasn.org/cgi/doi/10.1681/ASN.2012020148&lt;/url&gt;&lt;type&gt;400&lt;/type&gt;&lt;title&gt;Expert guidelines for the management of Alport syndrome and thin basement membrane nephropathy.&lt;/title&gt;&lt;publisher&gt;American Society of Nephrology&lt;/publisher&gt;&lt;institution&gt;Department of Medicine (Northern Health), University of Melbourne, Melbourne, Australia. jasavige@unimelb.edu.au&lt;/institution&gt;&lt;number&gt;3&lt;/number&gt;&lt;subtype&gt;400&lt;/subtype&gt;&lt;endpage&gt;375&lt;/endpage&gt;&lt;bundle&gt;&lt;publication&gt;&lt;title&gt;Journal of the American Society of Nephrology : JASN&lt;/title&gt;&lt;type&gt;-100&lt;/type&gt;&lt;subtype&gt;-100&lt;/subtype&gt;&lt;uuid&gt;572759D8-248F-4644-A460-3F2B3F7DB9D1&lt;/uuid&gt;&lt;/publication&gt;&lt;/bundle&gt;&lt;authors&gt;&lt;author&gt;&lt;firstName&gt;Judy&lt;/firstName&gt;&lt;lastName&gt;Savige&lt;/lastName&gt;&lt;/author&gt;&lt;author&gt;&lt;firstName&gt;Martin&lt;/firstName&gt;&lt;lastName&gt;Gregory&lt;/lastName&gt;&lt;/author&gt;&lt;author&gt;&lt;firstName&gt;Oliver&lt;/firstName&gt;&lt;lastName&gt;Gross&lt;/lastName&gt;&lt;/author&gt;&lt;author&gt;&lt;firstName&gt;Clifford&lt;/firstName&gt;&lt;lastName&gt;Kashtan&lt;/lastName&gt;&lt;/author&gt;&lt;author&gt;&lt;firstName&gt;Jie&lt;/firstName&gt;&lt;lastName&gt;Ding&lt;/lastName&gt;&lt;/author&gt;&lt;author&gt;&lt;firstName&gt;Frances&lt;/firstName&gt;&lt;lastName&gt;Flinter&lt;/lastName&gt;&lt;/author&gt;&lt;/authors&gt;&lt;/publication&gt;&lt;/publications&gt;&lt;cites&gt;&lt;/cites&gt;&lt;/citation&gt;</w:instrText>
       </w:r>
       <w:r>
         <w:rPr>
@@ -532,7 +531,7 @@
         <w:rPr>
           <w:rFonts w:ascii="Times New Roman" w:hAnsi="Times New Roman" w:cs="Times New Roman"/>
         </w:rPr>
-        <w:instrText xml:space="preserve"> ADDIN PAPERS2_CITATIONS &lt;citation&gt;&lt;uuid&gt;6792FFA8-DB37-478C-87B9-21E134187C5F&lt;/uuid&gt;&lt;priority&gt;2&lt;/priority&gt;&lt;publications&gt;&lt;publication&gt;&lt;publication_date&gt;99201612051200000000222000&lt;/publication_date&gt;&lt;startpage&gt;1&lt;/startpage&gt;&lt;doi&gt;10.1080/0886022X.2016.1262266&lt;/doi&gt;&lt;institution&gt;a Department of Nephrology , Beaumont Hospital , Dublin , Ireland.&lt;/institution&gt;&lt;title&gt;Outcomes of kidney transplantation in Alport syndrome compared with other forms of renal disease.&lt;/title&gt;&lt;uuid&gt;9EB260E4-0233-4137-8007-AE4FADC331DE&lt;/uuid&gt;&lt;subtype&gt;400&lt;/subtype&gt;&lt;endpage&gt;4&lt;/endpage&gt;&lt;type&gt;400&lt;/type&gt;&lt;url&gt;https://www.tandfonline.com/doi/full/10.1080/0886022X.2016.1262266&lt;/url&gt;&lt;bundle&gt;&lt;publication&gt;&lt;title&gt;Renal failure&lt;/title&gt;&lt;type&gt;-100&lt;/type&gt;&lt;subtype&gt;-100&lt;/subtype&gt;&lt;uuid&gt;0019874C-5C09-45B2-99CB-828CE1D7A66C&lt;/uuid&gt;&lt;/publication&gt;&lt;/bundle&gt;&lt;authors&gt;&lt;author&gt;&lt;firstName&gt;Yvelynne&lt;/firstName&gt;&lt;middleNames&gt;P&lt;/middleNames&gt;&lt;lastName&gt;Kelly&lt;/lastName&gt;&lt;/author&gt;&lt;author&gt;&lt;firstName&gt;Anish&lt;/firstName&gt;&lt;lastName&gt;Patil&lt;/lastName&gt;&lt;/author&gt;&lt;author&gt;&lt;firstName&gt;Luke&lt;/firstName&gt;&lt;lastName&gt;Wallis&lt;/lastName&gt;&lt;/author&gt;&lt;author&gt;&lt;firstName&gt;Susan&lt;/firstName&gt;&lt;lastName&gt;Murray&lt;/lastName&gt;&lt;/author&gt;&lt;author&gt;&lt;firstName&gt;Saumitra&lt;/firstName&gt;&lt;lastName&gt;Kant&lt;/lastName&gt;&lt;/author&gt;&lt;author&gt;&lt;firstName&gt;Mohammed&lt;/firstName&gt;&lt;middleNames&gt;A&lt;/middleNames&gt;&lt;lastName&gt;Kaballo&lt;/lastName&gt;&lt;/author&gt;&lt;author&gt;&lt;firstName&gt;Liam&lt;/firstName&gt;&lt;lastName&gt;Casserly&lt;/lastName&gt;&lt;/author&gt;&lt;author&gt;&lt;firstName&gt;Brendan&lt;/firstName&gt;&lt;lastName&gt;Doyle&lt;/lastName&gt;&lt;/author&gt;&lt;author&gt;&lt;firstName&gt;Anthony&lt;/firstName&gt;&lt;lastName&gt;Dorman&lt;/lastName&gt;&lt;/author&gt;&lt;author&gt;&lt;firstName&gt;Patrick&lt;/firstName&gt;&lt;lastName&gt;O'Kelly&lt;/lastName&gt;&lt;/author&gt;&lt;author&gt;&lt;firstName&gt;Peter&lt;/firstName&gt;&lt;middleNames&gt;J&lt;/middleNames&gt;&lt;lastName&gt;Conlon&lt;/lastName&gt;&lt;/author&gt;&lt;/authors&gt;&lt;/publication&gt;&lt;publication&gt;&lt;publication_date&gt;99201608261200000000222000&lt;/publication_date&gt;&lt;startpage&gt;1&lt;/startpage&gt;&lt;doi&gt;10.1016/j.matbio.2016.08.005&lt;/doi&gt;&lt;title&gt;Collagen IV diseases: A focus on the glomerular basement membrane in Alport syndrome&lt;/title&gt;&lt;uuid&gt;A01CC5DA-B661-4883-BC8D-F114A682425A&lt;/uuid&gt;&lt;subtype&gt;400&lt;/subtype&gt;&lt;publisher&gt;International Society of Matrix Biology&lt;/publisher&gt;&lt;type&gt;400&lt;/type&gt;&lt;endpage&gt;10&lt;/endpage&gt;&lt;url&gt;http://dx.doi.org/10.1016/j.matbio.2016.08.005&lt;/url&gt;&lt;bundle&gt;&lt;publication&gt;&lt;publisher&gt;International Society of Matrix Biology&lt;/publisher&gt;&lt;title&gt;Matrix Biology&lt;/title&gt;&lt;type&gt;-100&lt;/type&gt;&lt;subtype&gt;-100&lt;/subtype&gt;&lt;uuid&gt;A52FF8D0-4EA9-4A5F-92C4-2C0A4D4B7E92&lt;/uuid&gt;&lt;/publication&gt;&lt;/bundle&gt;&lt;authors&gt;&lt;author&gt;&lt;firstName&gt;Dominic&lt;/firstName&gt;&lt;lastName&gt;Cosgrove&lt;/lastName&gt;&lt;/author&gt;&lt;author&gt;&lt;firstName&gt;Shiguang&lt;/firstName&gt;&lt;lastName&gt;Liu&lt;/lastName&gt;&lt;/author&gt;&lt;/authors&gt;&lt;/publication&gt;&lt;publication&gt;&lt;uuid&gt;3C0CC2B6-EA55-4AA3-BE69-435AA5C45A8E&lt;/uuid&gt;&lt;volume&gt;24&lt;/volume&gt;&lt;doi&gt;10.1681/ASN.2012020148&lt;/doi&gt;&lt;startpage&gt;364&lt;/startpage&gt;&lt;publication_date&gt;99201302001200000000220000&lt;/publication_date&gt;&lt;url&gt;http://www.jasn.org/cgi/doi/10.1681/ASN.2012020148&lt;/url&gt;&lt;type&gt;400&lt;/type&gt;&lt;title&gt;Expert guidelines for the management of Alport syndrome and thin basement membrane nephropathy.&lt;/title&gt;&lt;publisher&gt;American Society of Nephrology&lt;/publisher&gt;&lt;institution&gt;Department of Medicine (Northern Health), University of Melbourne, Melbourne, Australia. jasavige@unimelb.edu.au&lt;/institution&gt;&lt;number&gt;3&lt;/number&gt;&lt;subtype&gt;400&lt;/subtype&gt;&lt;endpage&gt;375&lt;/endpage&gt;&lt;bundle&gt;&lt;publication&gt;&lt;title&gt;Journal of the American Society of Nephrology : JASN&lt;/title&gt;&lt;type&gt;-100&lt;/type&gt;&lt;subtype&gt;-100&lt;/subtype&gt;&lt;uuid&gt;572759D8-248F-4644-A460-3F2B3F7DB9D1&lt;/uuid&gt;&lt;/publication&gt;&lt;/bundle&gt;&lt;authors&gt;&lt;author&gt;&lt;firstName&gt;Judy&lt;/firstName&gt;&lt;lastName&gt;Savige&lt;/lastName&gt;&lt;/author&gt;&lt;author&gt;&lt;firstName&gt;Martin&lt;/firstName&gt;&lt;lastName&gt;Gregory&lt;/lastName&gt;&lt;/author&gt;&lt;author&gt;&lt;firstName&gt;Oliver&lt;/firstName&gt;&lt;lastName&gt;Gross&lt;/lastName&gt;&lt;/author&gt;&lt;author&gt;&lt;firstName&gt;Clifford&lt;/firstName&gt;&lt;lastName&gt;Kashtan&lt;/lastName&gt;&lt;/author&gt;&lt;author&gt;&lt;firstName&gt;Jie&lt;/firstName&gt;&lt;lastName&gt;Ding&lt;/lastName&gt;&lt;/author&gt;&lt;author&gt;&lt;firstName&gt;Frances&lt;/firstName&gt;&lt;lastName&gt;Flinter&lt;/lastName&gt;&lt;/author&gt;&lt;/authors&gt;&lt;/publication&gt;&lt;/publications&gt;&lt;cites&gt;&lt;/cites&gt;&lt;/citation&gt;</w:instrText>
+        <w:instrText xml:space="preserve"> ADDIN PAPERS2_CITATIONS &lt;citation&gt;&lt;uuid&gt;C151BD1E-A4B4-41F0-8711-C05A99B5484C&lt;/uuid&gt;&lt;priority&gt;2&lt;/priority&gt;&lt;publications&gt;&lt;publication&gt;&lt;publication_date&gt;99201612051200000000222000&lt;/publication_date&gt;&lt;startpage&gt;1&lt;/startpage&gt;&lt;doi&gt;10.1080/0886022X.2016.1262266&lt;/doi&gt;&lt;institution&gt;a Department of Nephrology , Beaumont Hospital , Dublin , Ireland.&lt;/institution&gt;&lt;title&gt;Outcomes of kidney transplantation in Alport syndrome compared with other forms of renal disease.&lt;/title&gt;&lt;uuid&gt;9EB260E4-0233-4137-8007-AE4FADC331DE&lt;/uuid&gt;&lt;subtype&gt;400&lt;/subtype&gt;&lt;endpage&gt;4&lt;/endpage&gt;&lt;type&gt;400&lt;/type&gt;&lt;url&gt;https://www.tandfonline.com/doi/full/10.1080/0886022X.2016.1262266&lt;/url&gt;&lt;bundle&gt;&lt;publication&gt;&lt;title&gt;Renal failure&lt;/title&gt;&lt;type&gt;-100&lt;/type&gt;&lt;subtype&gt;-100&lt;/subtype&gt;&lt;uuid&gt;0019874C-5C09-45B2-99CB-828CE1D7A66C&lt;/uuid&gt;&lt;/publication&gt;&lt;/bundle&gt;&lt;authors&gt;&lt;author&gt;&lt;firstName&gt;Yvelynne&lt;/firstName&gt;&lt;middleNames&gt;P&lt;/middleNames&gt;&lt;lastName&gt;Kelly&lt;/lastName&gt;&lt;/author&gt;&lt;author&gt;&lt;firstName&gt;Anish&lt;/firstName&gt;&lt;lastName&gt;Patil&lt;/lastName&gt;&lt;/author&gt;&lt;author&gt;&lt;firstName&gt;Luke&lt;/firstName&gt;&lt;lastName&gt;Wallis&lt;/lastName&gt;&lt;/author&gt;&lt;author&gt;&lt;firstName&gt;Susan&lt;/firstName&gt;&lt;lastName&gt;Murray&lt;/lastName&gt;&lt;/author&gt;&lt;author&gt;&lt;firstName&gt;Saumitra&lt;/firstName&gt;&lt;lastName&gt;Kant&lt;/lastName&gt;&lt;/author&gt;&lt;author&gt;&lt;firstName&gt;Mohammed&lt;/firstName&gt;&lt;middleNames&gt;A&lt;/middleNames&gt;&lt;lastName&gt;Kaballo&lt;/lastName&gt;&lt;/author&gt;&lt;author&gt;&lt;firstName&gt;Liam&lt;/firstName&gt;&lt;lastName&gt;Casserly&lt;/lastName&gt;&lt;/author&gt;&lt;author&gt;&lt;firstName&gt;Brendan&lt;/firstName&gt;&lt;lastName&gt;Doyle&lt;/lastName&gt;&lt;/author&gt;&lt;author&gt;&lt;firstName&gt;Anthony&lt;/firstName&gt;&lt;lastName&gt;Dorman&lt;/lastName&gt;&lt;/author&gt;&lt;author&gt;&lt;firstName&gt;Patrick&lt;/firstName&gt;&lt;lastName&gt;O'Kelly&lt;/lastName&gt;&lt;/author&gt;&lt;author&gt;&lt;firstName&gt;Peter&lt;/firstName&gt;&lt;middleNames&gt;J&lt;/middleNames&gt;&lt;lastName&gt;Conlon&lt;/lastName&gt;&lt;/author&gt;&lt;/authors&gt;&lt;/publication&gt;&lt;publication&gt;&lt;publication_date&gt;99201608261200000000222000&lt;/publication_date&gt;&lt;startpage&gt;1&lt;/startpage&gt;&lt;doi&gt;10.1016/j.matbio.2016.08.005&lt;/doi&gt;&lt;title&gt;Collagen IV diseases: A focus on the glomerular basement membrane in Alport syndrome&lt;/title&gt;&lt;uuid&gt;A01CC5DA-B661-4883-BC8D-F114A682425A&lt;/uuid&gt;&lt;subtype&gt;400&lt;/subtype&gt;&lt;publisher&gt;International Society of Matrix Biology&lt;/publisher&gt;&lt;type&gt;400&lt;/type&gt;&lt;endpage&gt;10&lt;/endpage&gt;&lt;url&gt;http://dx.doi.org/10.1016/j.matbio.2016.08.005&lt;/url&gt;&lt;bundle&gt;&lt;publication&gt;&lt;publisher&gt;International Society of Matrix Biology&lt;/publisher&gt;&lt;title&gt;Matrix Biology&lt;/title&gt;&lt;type&gt;-100&lt;/type&gt;&lt;subtype&gt;-100&lt;/subtype&gt;&lt;uuid&gt;A52FF8D0-4EA9-4A5F-92C4-2C0A4D4B7E92&lt;/uuid&gt;&lt;/publication&gt;&lt;/bundle&gt;&lt;authors&gt;&lt;author&gt;&lt;firstName&gt;Dominic&lt;/firstName&gt;&lt;lastName&gt;Cosgrove&lt;/lastName&gt;&lt;/author&gt;&lt;author&gt;&lt;firstName&gt;Shiguang&lt;/firstName&gt;&lt;lastName&gt;Liu&lt;/lastName&gt;&lt;/author&gt;&lt;/authors&gt;&lt;/publication&gt;&lt;publication&gt;&lt;uuid&gt;3C0CC2B6-EA55-4AA3-BE69-435AA5C45A8E&lt;/uuid&gt;&lt;volume&gt;24&lt;/volume&gt;&lt;doi&gt;10.1681/ASN.2012020148&lt;/doi&gt;&lt;startpage&gt;364&lt;/startpage&gt;&lt;publication_date&gt;99201302001200000000220000&lt;/publication_date&gt;&lt;url&gt;http://www.jasn.org/cgi/doi/10.1681/ASN.2012020148&lt;/url&gt;&lt;type&gt;400&lt;/type&gt;&lt;title&gt;Expert guidelines for the management of Alport syndrome and thin basement membrane nephropathy.&lt;/title&gt;&lt;publisher&gt;American Society of Nephrology&lt;/publisher&gt;&lt;institution&gt;Department of Medicine (Northern Health), University of Melbourne, Melbourne, Australia. jasavige@unimelb.edu.au&lt;/institution&gt;&lt;number&gt;3&lt;/number&gt;&lt;subtype&gt;400&lt;/subtype&gt;&lt;endpage&gt;375&lt;/endpage&gt;&lt;bundle&gt;&lt;publication&gt;&lt;title&gt;Journal of the American Society of Nephrology : JASN&lt;/title&gt;&lt;type&gt;-100&lt;/type&gt;&lt;subtype&gt;-100&lt;/subtype&gt;&lt;uuid&gt;572759D8-248F-4644-A460-3F2B3F7DB9D1&lt;/uuid&gt;&lt;/publication&gt;&lt;/bundle&gt;&lt;authors&gt;&lt;author&gt;&lt;firstName&gt;Judy&lt;/firstName&gt;&lt;lastName&gt;Savige&lt;/lastName&gt;&lt;/author&gt;&lt;author&gt;&lt;firstName&gt;Martin&lt;/firstName&gt;&lt;lastName&gt;Gregory&lt;/lastName&gt;&lt;/author&gt;&lt;author&gt;&lt;firstName&gt;Oliver&lt;/firstName&gt;&lt;lastName&gt;Gross&lt;/lastName&gt;&lt;/author&gt;&lt;author&gt;&lt;firstName&gt;Clifford&lt;/firstName&gt;&lt;lastName&gt;Kashtan&lt;/lastName&gt;&lt;/author&gt;&lt;author&gt;&lt;firstName&gt;Jie&lt;/firstName&gt;&lt;lastName&gt;Ding&lt;/lastName&gt;&lt;/author&gt;&lt;author&gt;&lt;firstName&gt;Frances&lt;/firstName&gt;&lt;lastName&gt;Flinter&lt;/lastName&gt;&lt;/author&gt;&lt;/authors&gt;&lt;/publication&gt;&lt;/publications&gt;&lt;cites&gt;&lt;/cites&gt;&lt;/citation&gt;</w:instrText>
       </w:r>
       <w:r>
         <w:rPr>
@@ -673,12 +672,20 @@
         </w:rPr>
         <w:t xml:space="preserve"> form </w:t>
       </w:r>
-      <w:proofErr w:type="spellStart"/>
-      <w:r>
-        <w:rPr>
-          <w:rFonts w:ascii="Times New Roman" w:hAnsi="Times New Roman" w:cs="Times New Roman"/>
-        </w:rPr>
-        <w:t>heterotrimers</w:t>
+      <w:bookmarkStart w:id="0" w:name="_GoBack"/>
+      <w:proofErr w:type="spellStart"/>
+      <w:r>
+        <w:rPr>
+          <w:rFonts w:ascii="Times New Roman" w:hAnsi="Times New Roman" w:cs="Times New Roman"/>
+        </w:rPr>
+        <w:t>hetero</w:t>
+      </w:r>
+      <w:bookmarkEnd w:id="0"/>
+      <w:r>
+        <w:rPr>
+          <w:rFonts w:ascii="Times New Roman" w:hAnsi="Times New Roman" w:cs="Times New Roman"/>
+        </w:rPr>
+        <w:t>trimers</w:t>
       </w:r>
       <w:proofErr w:type="spellEnd"/>
       <w:r>
@@ -739,7 +746,7 @@
         <w:rPr>
           <w:rFonts w:ascii="Times New Roman" w:hAnsi="Times New Roman" w:cs="Times New Roman"/>
         </w:rPr>
-        <w:instrText xml:space="preserve"> ADDIN PAPERS2_CITATIONS &lt;citation&gt;&lt;uuid&gt;528F8A97-029E-4DEB-8355-7AF58DD60F16&lt;/uuid&gt;&lt;priority&gt;3&lt;/priority&gt;&lt;publications&gt;&lt;publication&gt;&lt;uuid&gt;BBD1B15D-9049-4DA6-ACD6-A3237EAA6E28&lt;/uuid&gt;&lt;volume&gt;156&lt;/volume&gt;&lt;doi&gt;10.1016/S0002-9440(10)65063-8&lt;/doi&gt;&lt;startpage&gt;1901&lt;/startpage&gt;&lt;publication_date&gt;99200006001200000000220000&lt;/publication_date&gt;&lt;url&gt;http://linkinghub.elsevier.com/retrieve/pii/S0002944010650638&lt;/url&gt;&lt;type&gt;400&lt;/type&gt;&lt;title&gt;Glomerular expression of type IV collagen chains in normal and X-linked Alport syndrome kidneys.&lt;/title&gt;&lt;institution&gt;INSERM U423, Hôpital Necker Enfants Malades, Université René Descartes, Paris, France.&lt;/institution&gt;&lt;number&gt;6&lt;/number&gt;&lt;subtype&gt;400&lt;/subtype&gt;&lt;endpage&gt;1910&lt;/endpage&gt;&lt;bundle&gt;&lt;publication&gt;&lt;publisher&gt;American Society for Investigative Pathology&lt;/publisher&gt;&lt;title&gt;The American journal of pathology&lt;/title&gt;&lt;type&gt;-100&lt;/type&gt;&lt;subtype&gt;-100&lt;/subtype&gt;&lt;uuid&gt;A13D3377-0848-4C2E-96F6-FD4B3F5D18D3&lt;/uuid&gt;&lt;/publication&gt;&lt;/bundle&gt;&lt;authors&gt;&lt;author&gt;&lt;firstName&gt;L&lt;/firstName&gt;&lt;lastName&gt;Heidet&lt;/lastName&gt;&lt;/author&gt;&lt;author&gt;&lt;firstName&gt;Y&lt;/firstName&gt;&lt;lastName&gt;Cai&lt;/lastName&gt;&lt;/author&gt;&lt;author&gt;&lt;firstName&gt;L&lt;/firstName&gt;&lt;lastName&gt;Guicharnaud&lt;/lastName&gt;&lt;/author&gt;&lt;author&gt;&lt;firstName&gt;C&lt;/firstName&gt;&lt;lastName&gt;Antignac&lt;/lastName&gt;&lt;/author&gt;&lt;author&gt;&lt;firstName&gt;M&lt;/firstName&gt;&lt;middleNames&gt;C&lt;/middleNames&gt;&lt;lastName&gt;Gubler&lt;/lastName&gt;&lt;/author&gt;&lt;/authors&gt;&lt;/publication&gt;&lt;publication&gt;&lt;uuid&gt;06C36714-4328-4C6A-A40F-1CB96B623AED&lt;/uuid&gt;&lt;volume&gt;348&lt;/volume&gt;&lt;doi&gt;10.1056/NEJMra022296&lt;/doi&gt;&lt;startpage&gt;2543&lt;/startpage&gt;&lt;publication_date&gt;99200306191200000000222000&lt;/publication_date&gt;&lt;url&gt;http://www.nejm.org/doi/abs/10.1056/NEJMra022296&lt;/url&gt;&lt;citekey&gt;Hudson:2003bd&lt;/citekey&gt;&lt;type&gt;400&lt;/type&gt;&lt;title&gt;Alport's syndrome, Goodpasture's syndrome, and type IV collagen.&lt;/title&gt;&lt;institution&gt;Department of Medicine, Vanderbilt University School of Medicine, Nashville, TN 37232-2358, USA.&lt;/institution&gt;&lt;number&gt;25&lt;/number&gt;&lt;subtype&gt;400&lt;/subtype&gt;&lt;endpage&gt;2556&lt;/endpage&gt;&lt;bundle&gt;&lt;publication&gt;&lt;title&gt;The New England journal of medicine&lt;/title&gt;&lt;type&gt;-100&lt;/type&gt;&lt;subtype&gt;-100&lt;/subtype&gt;&lt;uuid&gt;50BEE7C3-97CE-4410-912F-85D599B5749F&lt;/uuid&gt;&lt;/publication&gt;&lt;/bundle&gt;&lt;authors&gt;&lt;author&gt;&lt;firstName&gt;Billy&lt;/firstName&gt;&lt;middleNames&gt;G&lt;/middleNames&gt;&lt;lastName&gt;Hudson&lt;/lastName&gt;&lt;/author&gt;&lt;author&gt;&lt;firstName&gt;B&lt;/firstName&gt;&lt;middleNames&gt;G&lt;/middleNames&gt;&lt;lastName&gt;Hudson&lt;/lastName&gt;&lt;/author&gt;&lt;author&gt;&lt;firstName&gt;K&lt;/firstName&gt;&lt;lastName&gt;Tryggvason&lt;/lastName&gt;&lt;/author&gt;&lt;author&gt;&lt;firstName&gt;Karl&lt;/firstName&gt;&lt;lastName&gt;Tryggvason&lt;/lastName&gt;&lt;/author&gt;&lt;author&gt;&lt;firstName&gt;Munirathinam&lt;/firstName&gt;&lt;lastName&gt;Sundaramoorthy&lt;/lastName&gt;&lt;/author&gt;&lt;author&gt;&lt;firstName&gt;Eric&lt;/firstName&gt;&lt;middleNames&gt;G&lt;/middleNames&gt;&lt;lastName&gt;Neilson&lt;/lastName&gt;&lt;/author&gt;&lt;/authors&gt;&lt;/publication&gt;&lt;/publications&gt;&lt;cites&gt;&lt;/cites&gt;&lt;/citation&gt;</w:instrText>
+        <w:instrText xml:space="preserve"> ADDIN PAPERS2_CITATIONS &lt;citation&gt;&lt;uuid&gt;3DB26D02-436D-4C71-B60B-7E952F4A5B89&lt;/uuid&gt;&lt;priority&gt;3&lt;/priority&gt;&lt;publications&gt;&lt;publication&gt;&lt;uuid&gt;BBD1B15D-9049-4DA6-ACD6-A3237EAA6E28&lt;/uuid&gt;&lt;volume&gt;156&lt;/volume&gt;&lt;doi&gt;10.1016/S0002-9440(10)65063-8&lt;/doi&gt;&lt;startpage&gt;1901&lt;/startpage&gt;&lt;publication_date&gt;99200006001200000000220000&lt;/publication_date&gt;&lt;url&gt;http://linkinghub.elsevier.com/retrieve/pii/S0002944010650638&lt;/url&gt;&lt;type&gt;400&lt;/type&gt;&lt;title&gt;Glomerular expression of type IV collagen chains in normal and X-linked Alport syndrome kidneys.&lt;/title&gt;&lt;institution&gt;INSERM U423, Hôpital Necker Enfants Malades, Université René Descartes, Paris, France.&lt;/institution&gt;&lt;number&gt;6&lt;/number&gt;&lt;subtype&gt;400&lt;/subtype&gt;&lt;endpage&gt;1910&lt;/endpage&gt;&lt;bundle&gt;&lt;publication&gt;&lt;publisher&gt;American Society for Investigative Pathology&lt;/publisher&gt;&lt;title&gt;The American journal of pathology&lt;/title&gt;&lt;type&gt;-100&lt;/type&gt;&lt;subtype&gt;-100&lt;/subtype&gt;&lt;uuid&gt;A13D3377-0848-4C2E-96F6-FD4B3F5D18D3&lt;/uuid&gt;&lt;/publication&gt;&lt;/bundle&gt;&lt;authors&gt;&lt;author&gt;&lt;firstName&gt;L&lt;/firstName&gt;&lt;lastName&gt;Heidet&lt;/lastName&gt;&lt;/author&gt;&lt;author&gt;&lt;firstName&gt;Y&lt;/firstName&gt;&lt;lastName&gt;Cai&lt;/lastName&gt;&lt;/author&gt;&lt;author&gt;&lt;firstName&gt;L&lt;/firstName&gt;&lt;lastName&gt;Guicharnaud&lt;/lastName&gt;&lt;/author&gt;&lt;author&gt;&lt;firstName&gt;C&lt;/firstName&gt;&lt;lastName&gt;Antignac&lt;/lastName&gt;&lt;/author&gt;&lt;author&gt;&lt;firstName&gt;M&lt;/firstName&gt;&lt;middleNames&gt;C&lt;/middleNames&gt;&lt;lastName&gt;Gubler&lt;/lastName&gt;&lt;/author&gt;&lt;/authors&gt;&lt;/publication&gt;&lt;publication&gt;&lt;uuid&gt;06C36714-4328-4C6A-A40F-1CB96B623AED&lt;/uuid&gt;&lt;volume&gt;348&lt;/volume&gt;&lt;doi&gt;10.1056/NEJMra022296&lt;/doi&gt;&lt;startpage&gt;2543&lt;/startpage&gt;&lt;publication_date&gt;99200306191200000000222000&lt;/publication_date&gt;&lt;url&gt;http://www.nejm.org/doi/abs/10.1056/NEJMra022296&lt;/url&gt;&lt;citekey&gt;Hudson:2003bd&lt;/citekey&gt;&lt;type&gt;400&lt;/type&gt;&lt;title&gt;Alport's syndrome, Goodpasture's syndrome, and type IV collagen.&lt;/title&gt;&lt;institution&gt;Department of Medicine, Vanderbilt University School of Medicine, Nashville, TN 37232-2358, USA.&lt;/institution&gt;&lt;number&gt;25&lt;/number&gt;&lt;subtype&gt;400&lt;/subtype&gt;&lt;endpage&gt;2556&lt;/endpage&gt;&lt;bundle&gt;&lt;publication&gt;&lt;title&gt;The New England journal of medicine&lt;/title&gt;&lt;type&gt;-100&lt;/type&gt;&lt;subtype&gt;-100&lt;/subtype&gt;&lt;uuid&gt;50BEE7C3-97CE-4410-912F-85D599B5749F&lt;/uuid&gt;&lt;/publication&gt;&lt;/bundle&gt;&lt;authors&gt;&lt;author&gt;&lt;firstName&gt;Billy&lt;/firstName&gt;&lt;middleNames&gt;G&lt;/middleNames&gt;&lt;lastName&gt;Hudson&lt;/lastName&gt;&lt;/author&gt;&lt;author&gt;&lt;firstName&gt;B&lt;/firstName&gt;&lt;middleNames&gt;G&lt;/middleNames&gt;&lt;lastName&gt;Hudson&lt;/lastName&gt;&lt;/author&gt;&lt;author&gt;&lt;firstName&gt;K&lt;/firstName&gt;&lt;lastName&gt;Tryggvason&lt;/lastName&gt;&lt;/author&gt;&lt;author&gt;&lt;firstName&gt;Karl&lt;/firstName&gt;&lt;lastName&gt;Tryggvason&lt;/lastName&gt;&lt;/author&gt;&lt;author&gt;&lt;firstName&gt;Munirathinam&lt;/firstName&gt;&lt;lastName&gt;Sundaramoorthy&lt;/lastName&gt;&lt;/author&gt;&lt;author&gt;&lt;firstName&gt;Eric&lt;/firstName&gt;&lt;middleNames&gt;G&lt;/middleNames&gt;&lt;lastName&gt;Neilson&lt;/lastName&gt;&lt;/author&gt;&lt;/authors&gt;&lt;/publication&gt;&lt;/publications&gt;&lt;cites&gt;&lt;/cites&gt;&lt;/citation&gt;</w:instrText>
       </w:r>
       <w:r>
         <w:rPr>
@@ -802,7 +809,7 @@
         <w:rPr>
           <w:rFonts w:ascii="Times New Roman" w:hAnsi="Times New Roman" w:cs="Times New Roman"/>
         </w:rPr>
-        <w:instrText xml:space="preserve"> ADDIN PAPERS2_CITATIONS &lt;citation&gt;&lt;uuid&gt;9A7FDADE-093A-429B-8C77-2C30F1553E11&lt;/uuid&gt;&lt;priority&gt;0&lt;/priority&gt;&lt;publications&gt;&lt;publication&gt;&lt;publication_date&gt;99201608261200000000222000&lt;/publication_date&gt;&lt;startpage&gt;1&lt;/startpage&gt;&lt;doi&gt;10.1016/j.matbio.2016.08.005&lt;/doi&gt;&lt;title&gt;Collagen IV diseases: A focus on the glomerular basement membrane in Alport syndrome&lt;/title&gt;&lt;uuid&gt;A01CC5DA-B661-4883-BC8D-F114A682425A&lt;/uuid&gt;&lt;subtype&gt;400&lt;/subtype&gt;&lt;publisher&gt;International Society of Matrix Biology&lt;/publisher&gt;&lt;type&gt;400&lt;/type&gt;&lt;endpage&gt;10&lt;/endpage&gt;&lt;url&gt;http://dx.doi.org/10.1016/j.matbio.2016.08.005&lt;/url&gt;&lt;bundle&gt;&lt;publication&gt;&lt;publisher&gt;International Society of Matrix Biology&lt;/publisher&gt;&lt;title&gt;Matrix Biology&lt;/title&gt;&lt;type&gt;-100&lt;/type&gt;&lt;subtype&gt;-100&lt;/subtype&gt;&lt;uuid&gt;A52FF8D0-4EA9-4A5F-92C4-2C0A4D4B7E92&lt;/uuid&gt;&lt;/publication&gt;&lt;/bundle&gt;&lt;authors&gt;&lt;author&gt;&lt;firstName&gt;Dominic&lt;/firstName&gt;&lt;lastName&gt;Cosgrove&lt;/lastName&gt;&lt;/author&gt;&lt;author&gt;&lt;firstName&gt;Shiguang&lt;/firstName&gt;&lt;lastName&gt;Liu&lt;/lastName&gt;&lt;/author&gt;&lt;/authors&gt;&lt;/publication&gt;&lt;/publications&gt;&lt;cites&gt;&lt;/cites&gt;&lt;/citation&gt;</w:instrText>
+        <w:instrText xml:space="preserve"> ADDIN PAPERS2_CITATIONS &lt;citation&gt;&lt;uuid&gt;A02344C1-6673-4014-9EF7-05F843C71A73&lt;/uuid&gt;&lt;priority&gt;0&lt;/priority&gt;&lt;publications&gt;&lt;publication&gt;&lt;publication_date&gt;99201608261200000000222000&lt;/publication_date&gt;&lt;startpage&gt;1&lt;/startpage&gt;&lt;doi&gt;10.1016/j.matbio.2016.08.005&lt;/doi&gt;&lt;title&gt;Collagen IV diseases: A focus on the glomerular basement membrane in Alport syndrome&lt;/title&gt;&lt;uuid&gt;A01CC5DA-B661-4883-BC8D-F114A682425A&lt;/uuid&gt;&lt;subtype&gt;400&lt;/subtype&gt;&lt;publisher&gt;International Society of Matrix Biology&lt;/publisher&gt;&lt;type&gt;400&lt;/type&gt;&lt;endpage&gt;10&lt;/endpage&gt;&lt;url&gt;http://dx.doi.org/10.1016/j.matbio.2016.08.005&lt;/url&gt;&lt;bundle&gt;&lt;publication&gt;&lt;publisher&gt;International Society of Matrix Biology&lt;/publisher&gt;&lt;title&gt;Matrix Biology&lt;/title&gt;&lt;type&gt;-100&lt;/type&gt;&lt;subtype&gt;-100&lt;/subtype&gt;&lt;uuid&gt;A52FF8D0-4EA9-4A5F-92C4-2C0A4D4B7E92&lt;/uuid&gt;&lt;/publication&gt;&lt;/bundle&gt;&lt;authors&gt;&lt;author&gt;&lt;firstName&gt;Dominic&lt;/firstName&gt;&lt;lastName&gt;Cosgrove&lt;/lastName&gt;&lt;/author&gt;&lt;author&gt;&lt;firstName&gt;Shiguang&lt;/firstName&gt;&lt;lastName&gt;Liu&lt;/lastName&gt;&lt;/author&gt;&lt;/authors&gt;&lt;/publication&gt;&lt;/publications&gt;&lt;cites&gt;&lt;/cites&gt;&lt;/citation&gt;</w:instrText>
       </w:r>
       <w:r>
         <w:rPr>
@@ -950,7 +957,7 @@
         <w:rPr>
           <w:rFonts w:ascii="Times New Roman" w:hAnsi="Times New Roman" w:cs="Times New Roman"/>
         </w:rPr>
-        <w:instrText xml:space="preserve"> ADDIN PAPERS2_CITATIONS &lt;citation&gt;&lt;uuid&gt;4A23450A-B3F2-4F4A-85C7-7F584EAD2E55&lt;/uuid&gt;&lt;priority&gt;0&lt;/priority&gt;&lt;publications&gt;&lt;publication&gt;&lt;uuid&gt;F163AF6F-FF6F-490D-8B1B-6D88A4BC8F7D&lt;/uuid&gt;&lt;volume&gt;28&lt;/volume&gt;&lt;accepted_date&gt;99201201311200000000222000&lt;/accepted_date&gt;&lt;doi&gt;10.1007/s00467-012-2138-4&lt;/doi&gt;&lt;startpage&gt;5&lt;/startpage&gt;&lt;revision_date&gt;99201201291200000000222000&lt;/revision_date&gt;&lt;publication_date&gt;99201301011200000000222000&lt;/publication_date&gt;&lt;url&gt;http://link.springer.com/10.1007/s00467-012-2138-4&lt;/url&gt;&lt;type&gt;400&lt;/type&gt;&lt;title&gt;Clinical practice recommendations for the treatment of Alport syndrome: a statement of the Alport Syndrome Research Collaborative.&lt;/title&gt;&lt;submission_date&gt;99201112091200000000222000&lt;/submission_date&gt;&lt;number&gt;1&lt;/number&gt;&lt;institution&gt;Department of Pediatrics, Division of Pediatric Nephrology, University of Minnesota Medical School, Minneapolis, MN, USA. kasht001@umn.edu&lt;/institution&gt;&lt;subtype&gt;400&lt;/subtype&gt;&lt;endpage&gt;11&lt;/endpage&gt;&lt;bundle&gt;&lt;publication&gt;&lt;title&gt;Pediatric Nephrology&lt;/title&gt;&lt;type&gt;-100&lt;/type&gt;&lt;subtype&gt;-100&lt;/subtype&gt;&lt;uuid&gt;7F31EABB-2138-4C46-B148-0E5382BC119D&lt;/uuid&gt;&lt;/publication&gt;&lt;/bundle&gt;&lt;authors&gt;&lt;author&gt;&lt;firstName&gt;Clifford&lt;/firstName&gt;&lt;middleNames&gt;E&lt;/middleNames&gt;&lt;lastName&gt;Kashtan&lt;/lastName&gt;&lt;/author&gt;&lt;author&gt;&lt;firstName&gt;Jie&lt;/firstName&gt;&lt;lastName&gt;Ding&lt;/lastName&gt;&lt;/author&gt;&lt;author&gt;&lt;firstName&gt;Martin&lt;/firstName&gt;&lt;lastName&gt;Gregory&lt;/lastName&gt;&lt;/author&gt;&lt;author&gt;&lt;firstName&gt;Oliver&lt;/firstName&gt;&lt;lastName&gt;Gross&lt;/lastName&gt;&lt;/author&gt;&lt;author&gt;&lt;firstName&gt;Laurence&lt;/firstName&gt;&lt;lastName&gt;Heidet&lt;/lastName&gt;&lt;/author&gt;&lt;author&gt;&lt;firstName&gt;Bertrand&lt;/firstName&gt;&lt;lastName&gt;Knebelmann&lt;/lastName&gt;&lt;/author&gt;&lt;author&gt;&lt;firstName&gt;Michelle&lt;/firstName&gt;&lt;lastName&gt;Rheault&lt;/lastName&gt;&lt;/author&gt;&lt;author&gt;&lt;firstName&gt;Christoph&lt;/firstName&gt;&lt;lastName&gt;Licht&lt;/lastName&gt;&lt;/author&gt;&lt;/authors&gt;&lt;/publication&gt;&lt;/publications&gt;&lt;cites&gt;&lt;/cites&gt;&lt;/citation&gt;</w:instrText>
+        <w:instrText xml:space="preserve"> ADDIN PAPERS2_CITATIONS &lt;citation&gt;&lt;uuid&gt;E73355A5-4843-43DC-BC99-FC15D55BE797&lt;/uuid&gt;&lt;priority&gt;0&lt;/priority&gt;&lt;publications&gt;&lt;publication&gt;&lt;uuid&gt;F163AF6F-FF6F-490D-8B1B-6D88A4BC8F7D&lt;/uuid&gt;&lt;volume&gt;28&lt;/volume&gt;&lt;accepted_date&gt;99201201311200000000222000&lt;/accepted_date&gt;&lt;doi&gt;10.1007/s00467-012-2138-4&lt;/doi&gt;&lt;startpage&gt;5&lt;/startpage&gt;&lt;revision_date&gt;99201201291200000000222000&lt;/revision_date&gt;&lt;publication_date&gt;99201301011200000000222000&lt;/publication_date&gt;&lt;url&gt;http://link.springer.com/10.1007/s00467-012-2138-4&lt;/url&gt;&lt;type&gt;400&lt;/type&gt;&lt;title&gt;Clinical practice recommendations for the treatment of Alport syndrome: a statement of the Alport Syndrome Research Collaborative.&lt;/title&gt;&lt;submission_date&gt;99201112091200000000222000&lt;/submission_date&gt;&lt;number&gt;1&lt;/number&gt;&lt;institution&gt;Department of Pediatrics, Division of Pediatric Nephrology, University of Minnesota Medical School, Minneapolis, MN, USA. kasht001@umn.edu&lt;/institution&gt;&lt;subtype&gt;400&lt;/subtype&gt;&lt;endpage&gt;11&lt;/endpage&gt;&lt;bundle&gt;&lt;publication&gt;&lt;title&gt;Pediatric Nephrology&lt;/title&gt;&lt;type&gt;-100&lt;/type&gt;&lt;subtype&gt;-100&lt;/subtype&gt;&lt;uuid&gt;7F31EABB-2138-4C46-B148-0E5382BC119D&lt;/uuid&gt;&lt;/publication&gt;&lt;/bundle&gt;&lt;authors&gt;&lt;author&gt;&lt;firstName&gt;Clifford&lt;/firstName&gt;&lt;middleNames&gt;E&lt;/middleNames&gt;&lt;lastName&gt;Kashtan&lt;/lastName&gt;&lt;/author&gt;&lt;author&gt;&lt;firstName&gt;Jie&lt;/firstName&gt;&lt;lastName&gt;Ding&lt;/lastName&gt;&lt;/author&gt;&lt;author&gt;&lt;firstName&gt;Martin&lt;/firstName&gt;&lt;lastName&gt;Gregory&lt;/lastName&gt;&lt;/author&gt;&lt;author&gt;&lt;firstName&gt;Oliver&lt;/firstName&gt;&lt;lastName&gt;Gross&lt;/lastName&gt;&lt;/author&gt;&lt;author&gt;&lt;firstName&gt;Laurence&lt;/firstName&gt;&lt;lastName&gt;Heidet&lt;/lastName&gt;&lt;/author&gt;&lt;author&gt;&lt;firstName&gt;Bertrand&lt;/firstName&gt;&lt;lastName&gt;Knebelmann&lt;/lastName&gt;&lt;/author&gt;&lt;author&gt;&lt;firstName&gt;Michelle&lt;/firstName&gt;&lt;lastName&gt;Rheault&lt;/lastName&gt;&lt;/author&gt;&lt;author&gt;&lt;firstName&gt;Christoph&lt;/firstName&gt;&lt;lastName&gt;Licht&lt;/lastName&gt;&lt;/author&gt;&lt;/authors&gt;&lt;/publication&gt;&lt;/publications&gt;&lt;cites&gt;&lt;/cites&gt;&lt;/citation&gt;</w:instrText>
       </w:r>
       <w:r>
         <w:rPr>
@@ -1011,7 +1018,7 @@
         <w:rPr>
           <w:rFonts w:ascii="Times New Roman" w:hAnsi="Times New Roman" w:cs="Times New Roman"/>
         </w:rPr>
-        <w:instrText xml:space="preserve"> ADDIN PAPERS2_CITATIONS &lt;citation&gt;&lt;uuid&gt;D3A4B69E-55C2-40F5-89E2-1004DC235C89&lt;/uuid&gt;&lt;priority&gt;0&lt;/priority&gt;&lt;publications&gt;&lt;publication&gt;&lt;uuid&gt;00AF0FD5-1595-46D8-BAD9-E05A61966ACC&lt;/uuid&gt;&lt;volume&gt;14&lt;/volume&gt;&lt;doi&gt;10.1097/01.ASN.0000090034.71205.74&lt;/doi&gt;&lt;startpage&gt;2603&lt;/startpage&gt;&lt;publication_date&gt;99200310001200000000220000&lt;/publication_date&gt;&lt;url&gt;http://www.jasn.org/cgi/doi/10.1097/01.ASN.0000090034.71205.74&lt;/url&gt;&lt;type&gt;400&lt;/type&gt;&lt;title&gt;X-linked Alport syndrome: natural history and genotype-phenotype correlations in girls and women belonging to 195 families: a "European Community Alport Syndrome Concerted Action" study.&lt;/title&gt;&lt;publisher&gt;American Society of Nephrology&lt;/publisher&gt;&lt;institution&gt;Biostatistique et Informatique Médicale, Hôpital Necker Enfants Malades, Université René Descartes, Paris, France.&lt;/institution&gt;&lt;number&gt;10&lt;/number&gt;&lt;subtype&gt;400&lt;/subtype&gt;&lt;endpage&gt;2610&lt;/endpage&gt;&lt;bundle&gt;&lt;publication&gt;&lt;title&gt;Journal of the American Society of Nephrology&lt;/title&gt;&lt;type&gt;-100&lt;/type&gt;&lt;subtype&gt;-100&lt;/subtype&gt;&lt;uuid&gt;3C575E84-170B-478A-A9DF-B2BE6916B0F0&lt;/uuid&gt;&lt;/publication&gt;&lt;/bundle&gt;&lt;authors&gt;&lt;author&gt;&lt;firstName&gt;Jean&lt;/firstName&gt;&lt;middleNames&gt;Philippe&lt;/middleNames&gt;&lt;lastName&gt;Jais&lt;/lastName&gt;&lt;/author&gt;&lt;author&gt;&lt;firstName&gt;Bertrand&lt;/firstName&gt;&lt;lastName&gt;Knebelmann&lt;/lastName&gt;&lt;/author&gt;&lt;author&gt;&lt;firstName&gt;Iannis&lt;/firstName&gt;&lt;lastName&gt;Giatras&lt;/lastName&gt;&lt;/author&gt;&lt;author&gt;&lt;nonDroppingParticle&gt;De&lt;/nonDroppingParticle&gt;&lt;firstName&gt;Mario&lt;/firstName&gt;&lt;lastName&gt;Marchi&lt;/lastName&gt;&lt;/author&gt;&lt;author&gt;&lt;firstName&gt;Gianfranco&lt;/firstName&gt;&lt;lastName&gt;Rizzoni&lt;/lastName&gt;&lt;/author&gt;&lt;author&gt;&lt;firstName&gt;Alessandra&lt;/firstName&gt;&lt;lastName&gt;Renieri&lt;/lastName&gt;&lt;/author&gt;&lt;author&gt;&lt;firstName&gt;Manfred&lt;/firstName&gt;&lt;lastName&gt;Weber&lt;/lastName&gt;&lt;/author&gt;&lt;author&gt;&lt;firstName&gt;Oliver&lt;/firstName&gt;&lt;lastName&gt;Gross&lt;/lastName&gt;&lt;/author&gt;&lt;author&gt;&lt;firstName&gt;Kai-Olaf&lt;/firstName&gt;&lt;lastName&gt;Netzer&lt;/lastName&gt;&lt;/author&gt;&lt;author&gt;&lt;firstName&gt;Frances&lt;/firstName&gt;&lt;lastName&gt;Flinter&lt;/lastName&gt;&lt;/author&gt;&lt;author&gt;&lt;firstName&gt;Yves&lt;/firstName&gt;&lt;lastName&gt;Pirson&lt;/lastName&gt;&lt;/author&gt;&lt;author&gt;&lt;firstName&gt;Karin&lt;/firstName&gt;&lt;lastName&gt;Dahan&lt;/lastName&gt;&lt;/author&gt;&lt;author&gt;&lt;firstName&gt;Jörgen&lt;/firstName&gt;&lt;lastName&gt;Wieslander&lt;/lastName&gt;&lt;/author&gt;&lt;author&gt;&lt;firstName&gt;Ulf&lt;/firstName&gt;&lt;lastName&gt;Persson&lt;/lastName&gt;&lt;/author&gt;&lt;author&gt;&lt;firstName&gt;Karl&lt;/firstName&gt;&lt;lastName&gt;Tryggvason&lt;/lastName&gt;&lt;/author&gt;&lt;author&gt;&lt;firstName&gt;Paula&lt;/firstName&gt;&lt;lastName&gt;Martin&lt;/lastName&gt;&lt;/author&gt;&lt;author&gt;&lt;firstName&gt;Jens&lt;/firstName&gt;&lt;middleNames&gt;Michael&lt;/middleNames&gt;&lt;lastName&gt;Hertz&lt;/lastName&gt;&lt;/author&gt;&lt;author&gt;&lt;firstName&gt;Cornelis&lt;/firstName&gt;&lt;lastName&gt;Schröder&lt;/lastName&gt;&lt;/author&gt;&lt;author&gt;&lt;firstName&gt;Marek&lt;/firstName&gt;&lt;lastName&gt;Sanak&lt;/lastName&gt;&lt;/author&gt;&lt;author&gt;&lt;firstName&gt;Maria&lt;/firstName&gt;&lt;middleNames&gt;Fernanda&lt;/middleNames&gt;&lt;lastName&gt;Carvalho&lt;/lastName&gt;&lt;/author&gt;&lt;author&gt;&lt;firstName&gt;Juan&lt;/firstName&gt;&lt;lastName&gt;Saus&lt;/lastName&gt;&lt;/author&gt;&lt;author&gt;&lt;firstName&gt;Corinne&lt;/firstName&gt;&lt;lastName&gt;Antignac&lt;/lastName&gt;&lt;/author&gt;&lt;author&gt;&lt;firstName&gt;Hubert&lt;/firstName&gt;&lt;lastName&gt;Smeets&lt;/lastName&gt;&lt;/author&gt;&lt;author&gt;&lt;firstName&gt;Marie&lt;/firstName&gt;&lt;middleNames&gt;Claire&lt;/middleNames&gt;&lt;lastName&gt;Gubler&lt;/lastName&gt;&lt;/author&gt;&lt;/authors&gt;&lt;/publication&gt;&lt;/publications&gt;&lt;cites&gt;&lt;/cites&gt;&lt;/citation&gt;</w:instrText>
+        <w:instrText xml:space="preserve"> ADDIN PAPERS2_CITATIONS &lt;citation&gt;&lt;uuid&gt;BEF0628A-1908-48CD-B7AB-D3D5EC2A926B&lt;/uuid&gt;&lt;priority&gt;0&lt;/priority&gt;&lt;publications&gt;&lt;publication&gt;&lt;uuid&gt;00AF0FD5-1595-46D8-BAD9-E05A61966ACC&lt;/uuid&gt;&lt;volume&gt;14&lt;/volume&gt;&lt;doi&gt;10.1097/01.ASN.0000090034.71205.74&lt;/doi&gt;&lt;startpage&gt;2603&lt;/startpage&gt;&lt;publication_date&gt;99200310001200000000220000&lt;/publication_date&gt;&lt;url&gt;http://www.jasn.org/cgi/doi/10.1097/01.ASN.0000090034.71205.74&lt;/url&gt;&lt;type&gt;400&lt;/type&gt;&lt;title&gt;X-linked Alport syndrome: natural history and genotype-phenotype correlations in girls and women belonging to 195 families: a "European Community Alport Syndrome Concerted Action" study.&lt;/title&gt;&lt;publisher&gt;American Society of Nephrology&lt;/publisher&gt;&lt;institution&gt;Biostatistique et Informatique Médicale, Hôpital Necker Enfants Malades, Université René Descartes, Paris, France.&lt;/institution&gt;&lt;number&gt;10&lt;/number&gt;&lt;subtype&gt;400&lt;/subtype&gt;&lt;endpage&gt;2610&lt;/endpage&gt;&lt;bundle&gt;&lt;publication&gt;&lt;title&gt;Journal of the American Society of Nephrology&lt;/title&gt;&lt;type&gt;-100&lt;/type&gt;&lt;subtype&gt;-100&lt;/subtype&gt;&lt;uuid&gt;3C575E84-170B-478A-A9DF-B2BE6916B0F0&lt;/uuid&gt;&lt;/publication&gt;&lt;/bundle&gt;&lt;authors&gt;&lt;author&gt;&lt;firstName&gt;Jean&lt;/firstName&gt;&lt;middleNames&gt;Philippe&lt;/middleNames&gt;&lt;lastName&gt;Jais&lt;/lastName&gt;&lt;/author&gt;&lt;author&gt;&lt;firstName&gt;Bertrand&lt;/firstName&gt;&lt;lastName&gt;Knebelmann&lt;/lastName&gt;&lt;/author&gt;&lt;author&gt;&lt;firstName&gt;Iannis&lt;/firstName&gt;&lt;lastName&gt;Giatras&lt;/lastName&gt;&lt;/author&gt;&lt;author&gt;&lt;nonDroppingParticle&gt;De&lt;/nonDroppingParticle&gt;&lt;firstName&gt;Mario&lt;/firstName&gt;&lt;lastName&gt;Marchi&lt;/lastName&gt;&lt;/author&gt;&lt;author&gt;&lt;firstName&gt;Gianfranco&lt;/firstName&gt;&lt;lastName&gt;Rizzoni&lt;/lastName&gt;&lt;/author&gt;&lt;author&gt;&lt;firstName&gt;Alessandra&lt;/firstName&gt;&lt;lastName&gt;Renieri&lt;/lastName&gt;&lt;/author&gt;&lt;author&gt;&lt;firstName&gt;Manfred&lt;/firstName&gt;&lt;lastName&gt;Weber&lt;/lastName&gt;&lt;/author&gt;&lt;author&gt;&lt;firstName&gt;Oliver&lt;/firstName&gt;&lt;lastName&gt;Gross&lt;/lastName&gt;&lt;/author&gt;&lt;author&gt;&lt;firstName&gt;Kai-Olaf&lt;/firstName&gt;&lt;lastName&gt;Netzer&lt;/lastName&gt;&lt;/author&gt;&lt;author&gt;&lt;firstName&gt;Frances&lt;/firstName&gt;&lt;lastName&gt;Flinter&lt;/lastName&gt;&lt;/author&gt;&lt;author&gt;&lt;firstName&gt;Yves&lt;/firstName&gt;&lt;lastName&gt;Pirson&lt;/lastName&gt;&lt;/author&gt;&lt;author&gt;&lt;firstName&gt;Karin&lt;/firstName&gt;&lt;lastName&gt;Dahan&lt;/lastName&gt;&lt;/author&gt;&lt;author&gt;&lt;firstName&gt;Jörgen&lt;/firstName&gt;&lt;lastName&gt;Wieslander&lt;/lastName&gt;&lt;/author&gt;&lt;author&gt;&lt;firstName&gt;Ulf&lt;/firstName&gt;&lt;lastName&gt;Persson&lt;/lastName&gt;&lt;/author&gt;&lt;author&gt;&lt;firstName&gt;Karl&lt;/firstName&gt;&lt;lastName&gt;Tryggvason&lt;/lastName&gt;&lt;/author&gt;&lt;author&gt;&lt;firstName&gt;Paula&lt;/firstName&gt;&lt;lastName&gt;Martin&lt;/lastName&gt;&lt;/author&gt;&lt;author&gt;&lt;firstName&gt;Jens&lt;/firstName&gt;&lt;middleNames&gt;Michael&lt;/middleNames&gt;&lt;lastName&gt;Hertz&lt;/lastName&gt;&lt;/author&gt;&lt;author&gt;&lt;firstName&gt;Cornelis&lt;/firstName&gt;&lt;lastName&gt;Schröder&lt;/lastName&gt;&lt;/author&gt;&lt;author&gt;&lt;firstName&gt;Marek&lt;/firstName&gt;&lt;lastName&gt;Sanak&lt;/lastName&gt;&lt;/author&gt;&lt;author&gt;&lt;firstName&gt;Maria&lt;/firstName&gt;&lt;middleNames&gt;Fernanda&lt;/middleNames&gt;&lt;lastName&gt;Carvalho&lt;/lastName&gt;&lt;/author&gt;&lt;author&gt;&lt;firstName&gt;Juan&lt;/firstName&gt;&lt;lastName&gt;Saus&lt;/lastName&gt;&lt;/author&gt;&lt;author&gt;&lt;firstName&gt;Corinne&lt;/firstName&gt;&lt;lastName&gt;Antignac&lt;/lastName&gt;&lt;/author&gt;&lt;author&gt;&lt;firstName&gt;Hubert&lt;/firstName&gt;&lt;lastName&gt;Smeets&lt;/lastName&gt;&lt;/author&gt;&lt;author&gt;&lt;firstName&gt;Marie&lt;/firstName&gt;&lt;middleNames&gt;Claire&lt;/middleNames&gt;&lt;lastName&gt;Gubler&lt;/lastName&gt;&lt;/author&gt;&lt;/authors&gt;&lt;/publication&gt;&lt;/publications&gt;&lt;cites&gt;&lt;/cites&gt;&lt;/citation&gt;</w:instrText>
       </w:r>
       <w:r>
         <w:rPr>
@@ -1096,7 +1103,7 @@
         <w:rPr>
           <w:rFonts w:ascii="Times New Roman" w:hAnsi="Times New Roman" w:cs="Times New Roman"/>
         </w:rPr>
-        <w:instrText xml:space="preserve"> ADDIN PAPERS2_CITATIONS &lt;citation&gt;&lt;uuid&gt;A7BC6977-FD62-4E70-BC89-01DA8606684D&lt;/uuid&gt;&lt;priority&gt;0&lt;/priority&gt;&lt;publications&gt;&lt;publication&gt;&lt;uuid&gt;F163AF6F-FF6F-490D-8B1B-6D88A4BC8F7D&lt;/uuid&gt;&lt;volume&gt;28&lt;/volume&gt;&lt;accepted_date&gt;99201201311200000000222000&lt;/accepted_date&gt;&lt;doi&gt;10.1007/s00467-012-2138-4&lt;/doi&gt;&lt;startpage&gt;5&lt;/startpage&gt;&lt;revision_date&gt;99201201291200000000222000&lt;/revision_date&gt;&lt;publication_date&gt;99201301011200000000222000&lt;/publication_date&gt;&lt;url&gt;http://link.springer.com/10.1007/s00467-012-2138-4&lt;/url&gt;&lt;type&gt;400&lt;/type&gt;&lt;title&gt;Clinical practice recommendations for the treatment of Alport syndrome: a statement of the Alport Syndrome Research Collaborative.&lt;/title&gt;&lt;submission_date&gt;99201112091200000000222000&lt;/submission_date&gt;&lt;number&gt;1&lt;/number&gt;&lt;institution&gt;Department of Pediatrics, Division of Pediatric Nephrology, University of Minnesota Medical School, Minneapolis, MN, USA. kasht001@umn.edu&lt;/institution&gt;&lt;subtype&gt;400&lt;/subtype&gt;&lt;endpage&gt;11&lt;/endpage&gt;&lt;bundle&gt;&lt;publication&gt;&lt;title&gt;Pediatric Nephrology&lt;/title&gt;&lt;type&gt;-100&lt;/type&gt;&lt;subtype&gt;-100&lt;/subtype&gt;&lt;uuid&gt;7F31EABB-2138-4C46-B148-0E5382BC119D&lt;/uuid&gt;&lt;/publication&gt;&lt;/bundle&gt;&lt;authors&gt;&lt;author&gt;&lt;firstName&gt;Clifford&lt;/firstName&gt;&lt;middleNames&gt;E&lt;/middleNames&gt;&lt;lastName&gt;Kashtan&lt;/lastName&gt;&lt;/author&gt;&lt;author&gt;&lt;firstName&gt;Jie&lt;/firstName&gt;&lt;lastName&gt;Ding&lt;/lastName&gt;&lt;/author&gt;&lt;author&gt;&lt;firstName&gt;Martin&lt;/firstName&gt;&lt;lastName&gt;Gregory&lt;/lastName&gt;&lt;/author&gt;&lt;author&gt;&lt;firstName&gt;Oliver&lt;/firstName&gt;&lt;lastName&gt;Gross&lt;/lastName&gt;&lt;/author&gt;&lt;author&gt;&lt;firstName&gt;Laurence&lt;/firstName&gt;&lt;lastName&gt;Heidet&lt;/lastName&gt;&lt;/author&gt;&lt;author&gt;&lt;firstName&gt;Bertrand&lt;/firstName&gt;&lt;lastName&gt;Knebelmann&lt;/lastName&gt;&lt;/author&gt;&lt;author&gt;&lt;firstName&gt;Michelle&lt;/firstName&gt;&lt;lastName&gt;Rheault&lt;/lastName&gt;&lt;/author&gt;&lt;author&gt;&lt;firstName&gt;Christoph&lt;/firstName&gt;&lt;lastName&gt;Licht&lt;/lastName&gt;&lt;/author&gt;&lt;/authors&gt;&lt;/publication&gt;&lt;/publications&gt;&lt;cites&gt;&lt;/cites&gt;&lt;/citation&gt;</w:instrText>
+        <w:instrText xml:space="preserve"> ADDIN PAPERS2_CITATIONS &lt;citation&gt;&lt;uuid&gt;2F1DD51F-0C06-4CF2-A582-28E843075B2E&lt;/uuid&gt;&lt;priority&gt;0&lt;/priority&gt;&lt;publications&gt;&lt;publication&gt;&lt;uuid&gt;F163AF6F-FF6F-490D-8B1B-6D88A4BC8F7D&lt;/uuid&gt;&lt;volume&gt;28&lt;/volume&gt;&lt;accepted_date&gt;99201201311200000000222000&lt;/accepted_date&gt;&lt;doi&gt;10.1007/s00467-012-2138-4&lt;/doi&gt;&lt;startpage&gt;5&lt;/startpage&gt;&lt;revision_date&gt;99201201291200000000222000&lt;/revision_date&gt;&lt;publication_date&gt;99201301011200000000222000&lt;/publication_date&gt;&lt;url&gt;http://link.springer.com/10.1007/s00467-012-2138-4&lt;/url&gt;&lt;type&gt;400&lt;/type&gt;&lt;title&gt;Clinical practice recommendations for the treatment of Alport syndrome: a statement of the Alport Syndrome Research Collaborative.&lt;/title&gt;&lt;submission_date&gt;99201112091200000000222000&lt;/submission_date&gt;&lt;number&gt;1&lt;/number&gt;&lt;institution&gt;Department of Pediatrics, Division of Pediatric Nephrology, University of Minnesota Medical School, Minneapolis, MN, USA. kasht001@umn.edu&lt;/institution&gt;&lt;subtype&gt;400&lt;/subtype&gt;&lt;endpage&gt;11&lt;/endpage&gt;&lt;bundle&gt;&lt;publication&gt;&lt;title&gt;Pediatric Nephrology&lt;/title&gt;&lt;type&gt;-100&lt;/type&gt;&lt;subtype&gt;-100&lt;/subtype&gt;&lt;uuid&gt;7F31EABB-2138-4C46-B148-0E5382BC119D&lt;/uuid&gt;&lt;/publication&gt;&lt;/bundle&gt;&lt;authors&gt;&lt;author&gt;&lt;firstName&gt;Clifford&lt;/firstName&gt;&lt;middleNames&gt;E&lt;/middleNames&gt;&lt;lastName&gt;Kashtan&lt;/lastName&gt;&lt;/author&gt;&lt;author&gt;&lt;firstName&gt;Jie&lt;/firstName&gt;&lt;lastName&gt;Ding&lt;/lastName&gt;&lt;/author&gt;&lt;author&gt;&lt;firstName&gt;Martin&lt;/firstName&gt;&lt;lastName&gt;Gregory&lt;/lastName&gt;&lt;/author&gt;&lt;author&gt;&lt;firstName&gt;Oliver&lt;/firstName&gt;&lt;lastName&gt;Gross&lt;/lastName&gt;&lt;/author&gt;&lt;author&gt;&lt;firstName&gt;Laurence&lt;/firstName&gt;&lt;lastName&gt;Heidet&lt;/lastName&gt;&lt;/author&gt;&lt;author&gt;&lt;firstName&gt;Bertrand&lt;/firstName&gt;&lt;lastName&gt;Knebelmann&lt;/lastName&gt;&lt;/author&gt;&lt;author&gt;&lt;firstName&gt;Michelle&lt;/firstName&gt;&lt;lastName&gt;Rheault&lt;/lastName&gt;&lt;/author&gt;&lt;author&gt;&lt;firstName&gt;Christoph&lt;/firstName&gt;&lt;lastName&gt;Licht&lt;/lastName&gt;&lt;/author&gt;&lt;/authors&gt;&lt;/publication&gt;&lt;/publications&gt;&lt;cites&gt;&lt;/cites&gt;&lt;/citation&gt;</w:instrText>
       </w:r>
       <w:r>
         <w:rPr>
@@ -1217,7 +1224,7 @@
         <w:rPr>
           <w:rFonts w:ascii="Times New Roman" w:hAnsi="Times New Roman" w:cs="Times New Roman"/>
         </w:rPr>
-        <w:instrText xml:space="preserve"> ADDIN PAPERS2_CITATIONS &lt;citation&gt;&lt;uuid&gt;665EFA27-E966-4498-9A75-67561B84E21A&lt;/uuid&gt;&lt;priority&gt;0&lt;/priority&gt;&lt;publications&gt;&lt;publication&gt;&lt;publication_date&gt;99201605101200000000222000&lt;/publication_date&gt;&lt;startpage&gt;gfw095&lt;/startpage&gt;&lt;doi&gt;10.1093/ndt/gfw095&lt;/doi&gt;&lt;institution&gt;Clinic of Nephrology and Rheumatology, University Medicine Goettingen, Goettingen, Germany.&lt;/institution&gt;&lt;accepted_date&gt;99201603291200000000222000&lt;/accepted_date&gt;&lt;title&gt;Advances and unmet needs in genetic, basic and clinical science in Alport syndrome: report from the 2015 International Workshop on Alport Syndrome.&lt;/title&gt;&lt;uuid&gt;C9C434BB-9A4A-4884-97BE-840B8606B83D&lt;/uuid&gt;&lt;subtype&gt;400&lt;/subtype&gt;&lt;submission_date&gt;99201602131200000000222000&lt;/submission_date&gt;&lt;type&gt;400&lt;/type&gt;&lt;url&gt;http://ndt.oxfordjournals.org/lookup/doi/10.1093/ndt/gfw095&lt;/url&gt;&lt;bundle&gt;&lt;publication&gt;&lt;title&gt;Nephrology, dialysis, transplantation : official publication of the European Dialysis and Transplant Association - European Renal Association&lt;/title&gt;&lt;type&gt;-100&lt;/type&gt;&lt;subtype&gt;-100&lt;/subtype&gt;&lt;uuid&gt;AA5B1B21-02BC-47B2-8C4F-95409883A368&lt;/uuid&gt;&lt;/publication&gt;&lt;/bundle&gt;&lt;authors&gt;&lt;author&gt;&lt;firstName&gt;Frances&lt;/firstName&gt;&lt;lastName&gt;Flinter&lt;/lastName&gt;&lt;/author&gt;&lt;author&gt;&lt;firstName&gt;Judith&lt;/firstName&gt;&lt;lastName&gt;Savige&lt;/lastName&gt;&lt;/author&gt;&lt;author&gt;&lt;firstName&gt;Isavella&lt;/firstName&gt;&lt;lastName&gt;Savva&lt;/lastName&gt;&lt;/author&gt;&lt;author&gt;&lt;firstName&gt;Alessandra&lt;/firstName&gt;&lt;lastName&gt;Renieri&lt;/lastName&gt;&lt;/author&gt;&lt;author&gt;&lt;firstName&gt;Bertrand&lt;/firstName&gt;&lt;lastName&gt;Knebelman&lt;/lastName&gt;&lt;/author&gt;&lt;author&gt;&lt;firstName&gt;Jie&lt;/firstName&gt;&lt;lastName&gt;Ding&lt;/lastName&gt;&lt;/author&gt;&lt;author&gt;&lt;firstName&gt;Yanqin&lt;/firstName&gt;&lt;lastName&gt;Zhang&lt;/lastName&gt;&lt;/author&gt;&lt;author&gt;&lt;firstName&gt;Daniel&lt;/firstName&gt;&lt;middleNames&gt;P&lt;/middleNames&gt;&lt;lastName&gt;Gale&lt;/lastName&gt;&lt;/author&gt;&lt;author&gt;&lt;firstName&gt;Asher&lt;/firstName&gt;&lt;middleNames&gt;D&lt;/middleNames&gt;&lt;lastName&gt;Schachter&lt;/lastName&gt;&lt;/author&gt;&lt;author&gt;&lt;firstName&gt;Lori&lt;/firstName&gt;&lt;middleNames&gt;C G&lt;/middleNames&gt;&lt;lastName&gt;Morton&lt;/lastName&gt;&lt;/author&gt;&lt;author&gt;&lt;firstName&gt;Michael&lt;/firstName&gt;&lt;lastName&gt;Huang&lt;/lastName&gt;&lt;/author&gt;&lt;author&gt;&lt;firstName&gt;Julia&lt;/firstName&gt;&lt;lastName&gt;Schifter&lt;/lastName&gt;&lt;/author&gt;&lt;author&gt;&lt;firstName&gt;Jules&lt;/firstName&gt;&lt;lastName&gt;Skelding&lt;/lastName&gt;&lt;/author&gt;&lt;author&gt;&lt;firstName&gt;Tim&lt;/firstName&gt;&lt;lastName&gt;Friede&lt;/lastName&gt;&lt;/author&gt;&lt;author&gt;&lt;firstName&gt;Rachel&lt;/firstName&gt;&lt;lastName&gt;Lennon&lt;/lastName&gt;&lt;/author&gt;&lt;/authors&gt;&lt;/publication&gt;&lt;/publications&gt;&lt;cites&gt;&lt;/cites&gt;&lt;/citation&gt;</w:instrText>
+        <w:instrText xml:space="preserve"> ADDIN PAPERS2_CITATIONS &lt;citation&gt;&lt;uuid&gt;7C9397A2-7501-4F8F-A715-50AD3143D246&lt;/uuid&gt;&lt;priority&gt;0&lt;/priority&gt;&lt;publications&gt;&lt;publication&gt;&lt;publication_date&gt;99201605101200000000222000&lt;/publication_date&gt;&lt;startpage&gt;gfw095&lt;/startpage&gt;&lt;doi&gt;10.1093/ndt/gfw095&lt;/doi&gt;&lt;institution&gt;Clinic of Nephrology and Rheumatology, University Medicine Goettingen, Goettingen, Germany.&lt;/institution&gt;&lt;accepted_date&gt;99201603291200000000222000&lt;/accepted_date&gt;&lt;title&gt;Advances and unmet needs in genetic, basic and clinical science in Alport syndrome: report from the 2015 International Workshop on Alport Syndrome.&lt;/title&gt;&lt;uuid&gt;C9C434BB-9A4A-4884-97BE-840B8606B83D&lt;/uuid&gt;&lt;subtype&gt;400&lt;/subtype&gt;&lt;submission_date&gt;99201602131200000000222000&lt;/submission_date&gt;&lt;type&gt;400&lt;/type&gt;&lt;url&gt;http://ndt.oxfordjournals.org/lookup/doi/10.1093/ndt/gfw095&lt;/url&gt;&lt;bundle&gt;&lt;publication&gt;&lt;title&gt;Nephrology, dialysis, transplantation : official publication of the European Dialysis and Transplant Association - European Renal Association&lt;/title&gt;&lt;type&gt;-100&lt;/type&gt;&lt;subtype&gt;-100&lt;/subtype&gt;&lt;uuid&gt;AA5B1B21-02BC-47B2-8C4F-95409883A368&lt;/uuid&gt;&lt;/publication&gt;&lt;/bundle&gt;&lt;authors&gt;&lt;author&gt;&lt;firstName&gt;Frances&lt;/firstName&gt;&lt;lastName&gt;Flinter&lt;/lastName&gt;&lt;/author&gt;&lt;author&gt;&lt;firstName&gt;Judith&lt;/firstName&gt;&lt;lastName&gt;Savige&lt;/lastName&gt;&lt;/author&gt;&lt;author&gt;&lt;firstName&gt;Isavella&lt;/firstName&gt;&lt;lastName&gt;Savva&lt;/lastName&gt;&lt;/author&gt;&lt;author&gt;&lt;firstName&gt;Alessandra&lt;/firstName&gt;&lt;lastName&gt;Renieri&lt;/lastName&gt;&lt;/author&gt;&lt;author&gt;&lt;firstName&gt;Bertrand&lt;/firstName&gt;&lt;lastName&gt;Knebelman&lt;/lastName&gt;&lt;/author&gt;&lt;author&gt;&lt;firstName&gt;Jie&lt;/firstName&gt;&lt;lastName&gt;Ding&lt;/lastName&gt;&lt;/author&gt;&lt;author&gt;&lt;firstName&gt;Yanqin&lt;/firstName&gt;&lt;lastName&gt;Zhang&lt;/lastName&gt;&lt;/author&gt;&lt;author&gt;&lt;firstName&gt;Daniel&lt;/firstName&gt;&lt;middleNames&gt;P&lt;/middleNames&gt;&lt;lastName&gt;Gale&lt;/lastName&gt;&lt;/author&gt;&lt;author&gt;&lt;firstName&gt;Asher&lt;/firstName&gt;&lt;middleNames&gt;D&lt;/middleNames&gt;&lt;lastName&gt;Schachter&lt;/lastName&gt;&lt;/author&gt;&lt;author&gt;&lt;firstName&gt;Lori&lt;/firstName&gt;&lt;middleNames&gt;C G&lt;/middleNames&gt;&lt;lastName&gt;Morton&lt;/lastName&gt;&lt;/author&gt;&lt;author&gt;&lt;firstName&gt;Michael&lt;/firstName&gt;&lt;lastName&gt;Huang&lt;/lastName&gt;&lt;/author&gt;&lt;author&gt;&lt;firstName&gt;Julia&lt;/firstName&gt;&lt;lastName&gt;Schifter&lt;/lastName&gt;&lt;/author&gt;&lt;author&gt;&lt;firstName&gt;Jules&lt;/firstName&gt;&lt;lastName&gt;Skelding&lt;/lastName&gt;&lt;/author&gt;&lt;author&gt;&lt;firstName&gt;Tim&lt;/firstName&gt;&lt;lastName&gt;Friede&lt;/lastName&gt;&lt;/author&gt;&lt;author&gt;&lt;firstName&gt;Rachel&lt;/firstName&gt;&lt;lastName&gt;Lennon&lt;/lastName&gt;&lt;/author&gt;&lt;/authors&gt;&lt;/publication&gt;&lt;/publications&gt;&lt;cites&gt;&lt;/cites&gt;&lt;/citation&gt;</w:instrText>
       </w:r>
       <w:r>
         <w:rPr>
@@ -1358,7 +1365,7 @@
         <w:rPr>
           <w:rFonts w:ascii="Times New Roman" w:hAnsi="Times New Roman" w:cs="Times New Roman"/>
         </w:rPr>
-        <w:instrText xml:space="preserve"> ADDIN PAPERS2_CITATIONS &lt;citation&gt;&lt;uuid&gt;D998362B-A912-4F00-B4E5-FF6D6A4ECA84&lt;/uuid&gt;&lt;priority&gt;9&lt;/priority&gt;&lt;publications&gt;&lt;publication&gt;&lt;uuid&gt;E375AF7F-BF6C-41BF-A713-EDEC901F5312&lt;/uuid&gt;&lt;volume&gt;9&lt;/volume&gt;&lt;doi&gt;10.1038/nrneph.2012.259&lt;/doi&gt;&lt;startpage&gt;170&lt;/startpage&gt;&lt;publication_date&gt;99201303001200000000220000&lt;/publication_date&gt;&lt;url&gt;http://www.nature.com/doifinder/10.1038/nrneph.2012.259&lt;/url&gt;&lt;type&gt;400&lt;/type&gt;&lt;title&gt;Alport syndrome--insights from basic and clinical research.&lt;/title&gt;&lt;institution&gt;Department of Nephrology and Rheumatology, University Medicine Göttingen, Robert-Koch-Straße 40, 37075 Göttingen, Germany.&lt;/institution&gt;&lt;number&gt;3&lt;/number&gt;&lt;subtype&gt;400&lt;/subtype&gt;&lt;endpage&gt;178&lt;/endpage&gt;&lt;bundle&gt;&lt;publication&gt;&lt;title&gt;Nature reviews. Nephrology&lt;/title&gt;&lt;type&gt;-100&lt;/type&gt;&lt;subtype&gt;-100&lt;/subtype&gt;&lt;uuid&gt;B7A96897-7888-42E3-A128-42A9354F9294&lt;/uuid&gt;&lt;/publication&gt;&lt;/bundle&gt;&lt;authors&gt;&lt;author&gt;&lt;firstName&gt;Jenny&lt;/firstName&gt;&lt;lastName&gt;Kruegel&lt;/lastName&gt;&lt;/author&gt;&lt;author&gt;&lt;firstName&gt;Diana&lt;/firstName&gt;&lt;lastName&gt;Rubel&lt;/lastName&gt;&lt;/author&gt;&lt;author&gt;&lt;firstName&gt;Oliver&lt;/firstName&gt;&lt;lastName&gt;Gross&lt;/lastName&gt;&lt;/author&gt;&lt;/authors&gt;&lt;/publication&gt;&lt;publication&gt;&lt;uuid&gt;F163AF6F-FF6F-490D-8B1B-6D88A4BC8F7D&lt;/uuid&gt;&lt;volume&gt;28&lt;/volume&gt;&lt;accepted_date&gt;99201201311200000000222000&lt;/accepted_date&gt;&lt;doi&gt;10.1007/s00467-012-2138-4&lt;/doi&gt;&lt;startpage&gt;5&lt;/startpage&gt;&lt;revision_date&gt;99201201291200000000222000&lt;/revision_date&gt;&lt;publication_date&gt;99201301011200000000222000&lt;/publication_date&gt;&lt;url&gt;http://link.springer.com/10.1007/s00467-012-2138-4&lt;/url&gt;&lt;type&gt;400&lt;/type&gt;&lt;title&gt;Clinical practice recommendations for the treatment of Alport syndrome: a statement of the Alport Syndrome Research Collaborative.&lt;/title&gt;&lt;submission_date&gt;99201112091200000000222000&lt;/submission_date&gt;&lt;number&gt;1&lt;/number&gt;&lt;institution&gt;Department of Pediatrics, Division of Pediatric Nephrology, University of Minnesota Medical School, Minneapolis, MN, USA. kasht001@umn.edu&lt;/institution&gt;&lt;subtype&gt;400&lt;/subtype&gt;&lt;endpage&gt;11&lt;/endpage&gt;&lt;bundle&gt;&lt;publication&gt;&lt;title&gt;Pediatric Nephrology&lt;/title&gt;&lt;type&gt;-100&lt;/type&gt;&lt;subtype&gt;-100&lt;/subtype&gt;&lt;uuid&gt;7F31EABB-2138-4C46-B148-0E5382BC119D&lt;/uuid&gt;&lt;/publication&gt;&lt;/bundle&gt;&lt;authors&gt;&lt;author&gt;&lt;firstName&gt;Clifford&lt;/firstName&gt;&lt;middleNames&gt;E&lt;/middleNames&gt;&lt;lastName&gt;Kashtan&lt;/lastName&gt;&lt;/author&gt;&lt;author&gt;&lt;firstName&gt;Jie&lt;/firstName&gt;&lt;lastName&gt;Ding&lt;/lastName&gt;&lt;/author&gt;&lt;author&gt;&lt;firstName&gt;Martin&lt;/firstName&gt;&lt;lastName&gt;Gregory&lt;/lastName&gt;&lt;/author&gt;&lt;author&gt;&lt;firstName&gt;Oliver&lt;/firstName&gt;&lt;lastName&gt;Gross&lt;/lastName&gt;&lt;/author&gt;&lt;author&gt;&lt;firstName&gt;Laurence&lt;/firstName&gt;&lt;lastName&gt;Heidet&lt;/lastName&gt;&lt;/author&gt;&lt;author&gt;&lt;firstName&gt;Bertrand&lt;/firstName&gt;&lt;lastName&gt;Knebelmann&lt;/lastName&gt;&lt;/author&gt;&lt;author&gt;&lt;firstName&gt;Michelle&lt;/firstName&gt;&lt;lastName&gt;Rheault&lt;/lastName&gt;&lt;/author&gt;&lt;author&gt;&lt;firstName&gt;Christoph&lt;/firstName&gt;&lt;lastName&gt;Licht&lt;/lastName&gt;&lt;/author&gt;&lt;/authors&gt;&lt;/publication&gt;&lt;/publications&gt;&lt;cites&gt;&lt;/cites&gt;&lt;/citation&gt;</w:instrText>
+        <w:instrText xml:space="preserve"> ADDIN PAPERS2_CITATIONS &lt;citation&gt;&lt;uuid&gt;B1D14BDC-68E4-4416-A14C-8AF22F31A11F&lt;/uuid&gt;&lt;priority&gt;9&lt;/priority&gt;&lt;publications&gt;&lt;publication&gt;&lt;uuid&gt;E375AF7F-BF6C-41BF-A713-EDEC901F5312&lt;/uuid&gt;&lt;volume&gt;9&lt;/volume&gt;&lt;doi&gt;10.1038/nrneph.2012.259&lt;/doi&gt;&lt;startpage&gt;170&lt;/startpage&gt;&lt;publication_date&gt;99201303001200000000220000&lt;/publication_date&gt;&lt;url&gt;http://www.nature.com/doifinder/10.1038/nrneph.2012.259&lt;/url&gt;&lt;type&gt;400&lt;/type&gt;&lt;title&gt;Alport syndrome--insights from basic and clinical research.&lt;/title&gt;&lt;institution&gt;Department of Nephrology and Rheumatology, University Medicine Göttingen, Robert-Koch-Straße 40, 37075 Göttingen, Germany.&lt;/institution&gt;&lt;number&gt;3&lt;/number&gt;&lt;subtype&gt;400&lt;/subtype&gt;&lt;endpage&gt;178&lt;/endpage&gt;&lt;bundle&gt;&lt;publication&gt;&lt;title&gt;Nature reviews. Nephrology&lt;/title&gt;&lt;type&gt;-100&lt;/type&gt;&lt;subtype&gt;-100&lt;/subtype&gt;&lt;uuid&gt;B7A96897-7888-42E3-A128-42A9354F9294&lt;/uuid&gt;&lt;/publication&gt;&lt;/bundle&gt;&lt;authors&gt;&lt;author&gt;&lt;firstName&gt;Jenny&lt;/firstName&gt;&lt;lastName&gt;Kruegel&lt;/lastName&gt;&lt;/author&gt;&lt;author&gt;&lt;firstName&gt;Diana&lt;/firstName&gt;&lt;lastName&gt;Rubel&lt;/lastName&gt;&lt;/author&gt;&lt;author&gt;&lt;firstName&gt;Oliver&lt;/firstName&gt;&lt;lastName&gt;Gross&lt;/lastName&gt;&lt;/author&gt;&lt;/authors&gt;&lt;/publication&gt;&lt;publication&gt;&lt;uuid&gt;F163AF6F-FF6F-490D-8B1B-6D88A4BC8F7D&lt;/uuid&gt;&lt;volume&gt;28&lt;/volume&gt;&lt;accepted_date&gt;99201201311200000000222000&lt;/accepted_date&gt;&lt;doi&gt;10.1007/s00467-012-2138-4&lt;/doi&gt;&lt;startpage&gt;5&lt;/startpage&gt;&lt;revision_date&gt;99201201291200000000222000&lt;/revision_date&gt;&lt;publication_date&gt;99201301011200000000222000&lt;/publication_date&gt;&lt;url&gt;http://link.springer.com/10.1007/s00467-012-2138-4&lt;/url&gt;&lt;type&gt;400&lt;/type&gt;&lt;title&gt;Clinical practice recommendations for the treatment of Alport syndrome: a statement of the Alport Syndrome Research Collaborative.&lt;/title&gt;&lt;submission_date&gt;99201112091200000000222000&lt;/submission_date&gt;&lt;number&gt;1&lt;/number&gt;&lt;institution&gt;Department of Pediatrics, Division of Pediatric Nephrology, University of Minnesota Medical School, Minneapolis, MN, USA. kasht001@umn.edu&lt;/institution&gt;&lt;subtype&gt;400&lt;/subtype&gt;&lt;endpage&gt;11&lt;/endpage&gt;&lt;bundle&gt;&lt;publication&gt;&lt;title&gt;Pediatric Nephrology&lt;/title&gt;&lt;type&gt;-100&lt;/type&gt;&lt;subtype&gt;-100&lt;/subtype&gt;&lt;uuid&gt;7F31EABB-2138-4C46-B148-0E5382BC119D&lt;/uuid&gt;&lt;/publication&gt;&lt;/bundle&gt;&lt;authors&gt;&lt;author&gt;&lt;firstName&gt;Clifford&lt;/firstName&gt;&lt;middleNames&gt;E&lt;/middleNames&gt;&lt;lastName&gt;Kashtan&lt;/lastName&gt;&lt;/author&gt;&lt;author&gt;&lt;firstName&gt;Jie&lt;/firstName&gt;&lt;lastName&gt;Ding&lt;/lastName&gt;&lt;/author&gt;&lt;author&gt;&lt;firstName&gt;Martin&lt;/firstName&gt;&lt;lastName&gt;Gregory&lt;/lastName&gt;&lt;/author&gt;&lt;author&gt;&lt;firstName&gt;Oliver&lt;/firstName&gt;&lt;lastName&gt;Gross&lt;/lastName&gt;&lt;/author&gt;&lt;author&gt;&lt;firstName&gt;Laurence&lt;/firstName&gt;&lt;lastName&gt;Heidet&lt;/lastName&gt;&lt;/author&gt;&lt;author&gt;&lt;firstName&gt;Bertrand&lt;/firstName&gt;&lt;lastName&gt;Knebelmann&lt;/lastName&gt;&lt;/author&gt;&lt;author&gt;&lt;firstName&gt;Michelle&lt;/firstName&gt;&lt;lastName&gt;Rheault&lt;/lastName&gt;&lt;/author&gt;&lt;author&gt;&lt;firstName&gt;Christoph&lt;/firstName&gt;&lt;lastName&gt;Licht&lt;/lastName&gt;&lt;/author&gt;&lt;/authors&gt;&lt;/publication&gt;&lt;/publications&gt;&lt;cites&gt;&lt;/cites&gt;&lt;/citation&gt;</w:instrText>
       </w:r>
       <w:r>
         <w:rPr>
@@ -1491,7 +1498,7 @@
         <w:rPr>
           <w:rFonts w:ascii="Times New Roman" w:hAnsi="Times New Roman" w:cs="Times New Roman"/>
         </w:rPr>
-        <w:instrText xml:space="preserve"> ADDIN PAPERS2_CITATIONS &lt;citation&gt;&lt;uuid&gt;CA3094D7-6049-4D02-99BC-E273FA30AF33&lt;/uuid&gt;&lt;priority&gt;9&lt;/priority&gt;&lt;publications&gt;&lt;publication&gt;&lt;uuid&gt;83140F5A-6D0D-4BF7-91EB-B2279D467BED&lt;/uuid&gt;&lt;volume&gt;81&lt;/volume&gt;&lt;doi&gt;10.1038/ki.2011.407&lt;/doi&gt;&lt;startpage&gt;494&lt;/startpage&gt;&lt;publication_date&gt;99201203001200000000220000&lt;/publication_date&gt;&lt;url&gt;http://linkinghub.elsevier.com/retrieve/pii/S0085253815553301&lt;/url&gt;&lt;type&gt;400&lt;/type&gt;&lt;title&gt;Early angiotensin-converting enzyme inhibition in Alport syndrome delays renal failure and improves life expectancy.&lt;/title&gt;&lt;institution&gt;Department of Nephrology and Rheumatology, University Medical Center Göttingen, Göttingen, Germany. gross.oliver@med.uni-goettingen.de&lt;/institution&gt;&lt;number&gt;5&lt;/number&gt;&lt;subtype&gt;400&lt;/subtype&gt;&lt;endpage&gt;501&lt;/endpage&gt;&lt;bundle&gt;&lt;publication&gt;&lt;publisher&gt;Elsevier Masson SAS&lt;/publisher&gt;&lt;title&gt;Kidney International&lt;/title&gt;&lt;type&gt;-100&lt;/type&gt;&lt;subtype&gt;-100&lt;/subtype&gt;&lt;uuid&gt;B35CC370-EAB7-4DD9-83EF-90840528F771&lt;/uuid&gt;&lt;/publication&gt;&lt;/bundle&gt;&lt;authors&gt;&lt;author&gt;&lt;firstName&gt;Oliver&lt;/firstName&gt;&lt;lastName&gt;Gross&lt;/lastName&gt;&lt;/author&gt;&lt;author&gt;&lt;firstName&gt;Christoph&lt;/firstName&gt;&lt;lastName&gt;Licht&lt;/lastName&gt;&lt;/author&gt;&lt;author&gt;&lt;firstName&gt;Hans&lt;/firstName&gt;&lt;middleNames&gt;J&lt;/middleNames&gt;&lt;lastName&gt;Anders&lt;/lastName&gt;&lt;/author&gt;&lt;author&gt;&lt;firstName&gt;Bernd&lt;/firstName&gt;&lt;lastName&gt;Hoppe&lt;/lastName&gt;&lt;/author&gt;&lt;author&gt;&lt;firstName&gt;Bodo&lt;/firstName&gt;&lt;lastName&gt;Beck&lt;/lastName&gt;&lt;/author&gt;&lt;author&gt;&lt;firstName&gt;Burkhard&lt;/firstName&gt;&lt;lastName&gt;Tönshoff&lt;/lastName&gt;&lt;/author&gt;&lt;author&gt;&lt;firstName&gt;Britta&lt;/firstName&gt;&lt;lastName&gt;Höcker&lt;/lastName&gt;&lt;/author&gt;&lt;author&gt;&lt;firstName&gt;Simone&lt;/firstName&gt;&lt;lastName&gt;Wygoda&lt;/lastName&gt;&lt;/author&gt;&lt;author&gt;&lt;firstName&gt;Jochen&lt;/firstName&gt;&lt;middleNames&gt;H H&lt;/middleNames&gt;&lt;lastName&gt;Ehrich&lt;/lastName&gt;&lt;/author&gt;&lt;author&gt;&lt;firstName&gt;Lars&lt;/firstName&gt;&lt;lastName&gt;Pape&lt;/lastName&gt;&lt;/author&gt;&lt;author&gt;&lt;firstName&gt;Martin&lt;/firstName&gt;&lt;lastName&gt;Konrad&lt;/lastName&gt;&lt;/author&gt;&lt;author&gt;&lt;firstName&gt;Wolfgang&lt;/firstName&gt;&lt;lastName&gt;Rascher&lt;/lastName&gt;&lt;/author&gt;&lt;author&gt;&lt;firstName&gt;Jörg&lt;/firstName&gt;&lt;lastName&gt;Dötsch&lt;/lastName&gt;&lt;/author&gt;&lt;author&gt;&lt;firstName&gt;Dirk&lt;/firstName&gt;&lt;middleNames&gt;E&lt;/middleNames&gt;&lt;lastName&gt;Müller-Wiefel&lt;/lastName&gt;&lt;/author&gt;&lt;author&gt;&lt;firstName&gt;Peter&lt;/firstName&gt;&lt;lastName&gt;Hoyer&lt;/lastName&gt;&lt;/author&gt;&lt;author&gt;&lt;lastName&gt;Study Group Members of the Gesellschaft für Pädiatrische Nephrologie&lt;/lastName&gt;&lt;/author&gt;&lt;author&gt;&lt;firstName&gt;Bertrand&lt;/firstName&gt;&lt;lastName&gt;Knebelmann&lt;/lastName&gt;&lt;/author&gt;&lt;author&gt;&lt;firstName&gt;Yves&lt;/firstName&gt;&lt;lastName&gt;Pirson&lt;/lastName&gt;&lt;/author&gt;&lt;author&gt;&lt;firstName&gt;Jean-Pierre&lt;/firstName&gt;&lt;lastName&gt;Grunfeld&lt;/lastName&gt;&lt;/author&gt;&lt;author&gt;&lt;firstName&gt;Patrick&lt;/firstName&gt;&lt;lastName&gt;Niaudet&lt;/lastName&gt;&lt;/author&gt;&lt;author&gt;&lt;firstName&gt;Pierre&lt;/firstName&gt;&lt;lastName&gt;Cochat&lt;/lastName&gt;&lt;/author&gt;&lt;author&gt;&lt;firstName&gt;Laurence&lt;/firstName&gt;&lt;lastName&gt;Heidet&lt;/lastName&gt;&lt;/author&gt;&lt;author&gt;&lt;firstName&gt;Said&lt;/firstName&gt;&lt;lastName&gt;Lebbah&lt;/lastName&gt;&lt;/author&gt;&lt;author&gt;&lt;firstName&gt;Roser&lt;/firstName&gt;&lt;lastName&gt;Torra&lt;/lastName&gt;&lt;/author&gt;&lt;author&gt;&lt;firstName&gt;Tim&lt;/firstName&gt;&lt;lastName&gt;Friede&lt;/lastName&gt;&lt;/author&gt;&lt;author&gt;&lt;firstName&gt;Katharina&lt;/firstName&gt;&lt;lastName&gt;Lange&lt;/lastName&gt;&lt;/author&gt;&lt;author&gt;&lt;firstName&gt;Gerhard&lt;/firstName&gt;&lt;middleNames&gt;A&lt;/middleNames&gt;&lt;lastName&gt;Müller&lt;/lastName&gt;&lt;/author&gt;&lt;author&gt;&lt;firstName&gt;Manfred&lt;/firstName&gt;&lt;lastName&gt;Weber&lt;/lastName&gt;&lt;/author&gt;&lt;/authors&gt;&lt;/publication&gt;&lt;publication&gt;&lt;publication_date&gt;99201605101200000000222000&lt;/publication_date&gt;&lt;startpage&gt;gfw095&lt;/startpage&gt;&lt;doi&gt;10.1093/ndt/gfw095&lt;/doi&gt;&lt;institution&gt;Clinic of Nephrology and Rheumatology, University Medicine Goettingen, Goettingen, Germany.&lt;/institution&gt;&lt;accepted_date&gt;99201603291200000000222000&lt;/accepted_date&gt;&lt;title&gt;Advances and unmet needs in genetic, basic and clinical science in Alport syndrome: report from the 2015 International Workshop on Alport Syndrome.&lt;/title&gt;&lt;uuid&gt;C9C434BB-9A4A-4884-97BE-840B8606B83D&lt;/uuid&gt;&lt;subtype&gt;400&lt;/subtype&gt;&lt;submission_date&gt;99201602131200000000222000&lt;/submission_date&gt;&lt;type&gt;400&lt;/type&gt;&lt;url&gt;http://ndt.oxfordjournals.org/lookup/doi/10.1093/ndt/gfw095&lt;/url&gt;&lt;bundle&gt;&lt;publication&gt;&lt;title&gt;Nephrology, dialysis, transplantation : official publication of the European Dialysis and Transplant Association - European Renal Association&lt;/title&gt;&lt;type&gt;-100&lt;/type&gt;&lt;subtype&gt;-100&lt;/subtype&gt;&lt;uuid&gt;AA5B1B21-02BC-47B2-8C4F-95409883A368&lt;/uuid&gt;&lt;/publication&gt;&lt;/bundle&gt;&lt;authors&gt;&lt;author&gt;&lt;firstName&gt;Frances&lt;/firstName&gt;&lt;lastName&gt;Flinter&lt;/lastName&gt;&lt;/author&gt;&lt;author&gt;&lt;firstName&gt;Judith&lt;/firstName&gt;&lt;lastName&gt;Savige&lt;/lastName&gt;&lt;/author&gt;&lt;author&gt;&lt;firstName&gt;Isavella&lt;/firstName&gt;&lt;lastName&gt;Savva&lt;/lastName&gt;&lt;/author&gt;&lt;author&gt;&lt;firstName&gt;Alessandra&lt;/firstName&gt;&lt;lastName&gt;Renieri&lt;/lastName&gt;&lt;/author&gt;&lt;author&gt;&lt;firstName&gt;Bertrand&lt;/firstName&gt;&lt;lastName&gt;Knebelman&lt;/lastName&gt;&lt;/author&gt;&lt;author&gt;&lt;firstName&gt;Jie&lt;/firstName&gt;&lt;lastName&gt;Ding&lt;/lastName&gt;&lt;/author&gt;&lt;author&gt;&lt;firstName&gt;Yanqin&lt;/firstName&gt;&lt;lastName&gt;Zhang&lt;/lastName&gt;&lt;/author&gt;&lt;author&gt;&lt;firstName&gt;Daniel&lt;/firstName&gt;&lt;middleNames&gt;P&lt;/middleNames&gt;&lt;lastName&gt;Gale&lt;/lastName&gt;&lt;/author&gt;&lt;author&gt;&lt;firstName&gt;Asher&lt;/firstName&gt;&lt;middleNames&gt;D&lt;/middleNames&gt;&lt;lastName&gt;Schachter&lt;/lastName&gt;&lt;/author&gt;&lt;author&gt;&lt;firstName&gt;Lori&lt;/firstName&gt;&lt;middleNames&gt;C G&lt;/middleNames&gt;&lt;lastName&gt;Morton&lt;/lastName&gt;&lt;/author&gt;&lt;author&gt;&lt;firstName&gt;Michael&lt;/firstName&gt;&lt;lastName&gt;Huang&lt;/lastName&gt;&lt;/author&gt;&lt;author&gt;&lt;firstName&gt;Julia&lt;/firstName&gt;&lt;lastName&gt;Schifter&lt;/lastName&gt;&lt;/author&gt;&lt;author&gt;&lt;firstName&gt;Jules&lt;/firstName&gt;&lt;lastName&gt;Skelding&lt;/lastName&gt;&lt;/author&gt;&lt;author&gt;&lt;firstName&gt;Tim&lt;/firstName&gt;&lt;lastName&gt;Friede&lt;/lastName&gt;&lt;/author&gt;&lt;author&gt;&lt;firstName&gt;Rachel&lt;/firstName&gt;&lt;lastName&gt;Lennon&lt;/lastName&gt;&lt;/author&gt;&lt;/authors&gt;&lt;/publication&gt;&lt;/publications&gt;&lt;cites&gt;&lt;/cites&gt;&lt;/citation&gt;</w:instrText>
+        <w:instrText xml:space="preserve"> ADDIN PAPERS2_CITATIONS &lt;citation&gt;&lt;uuid&gt;7CAD42BF-FD32-4E02-AF99-2B2373CF8875&lt;/uuid&gt;&lt;priority&gt;9&lt;/priority&gt;&lt;publications&gt;&lt;publication&gt;&lt;uuid&gt;83140F5A-6D0D-4BF7-91EB-B2279D467BED&lt;/uuid&gt;&lt;volume&gt;81&lt;/volume&gt;&lt;doi&gt;10.1038/ki.2011.407&lt;/doi&gt;&lt;startpage&gt;494&lt;/startpage&gt;&lt;publication_date&gt;99201203001200000000220000&lt;/publication_date&gt;&lt;url&gt;http://linkinghub.elsevier.com/retrieve/pii/S0085253815553301&lt;/url&gt;&lt;type&gt;400&lt;/type&gt;&lt;title&gt;Early angiotensin-converting enzyme inhibition in Alport syndrome delays renal failure and improves life expectancy.&lt;/title&gt;&lt;institution&gt;Department of Nephrology and Rheumatology, University Medical Center Göttingen, Göttingen, Germany. gross.oliver@med.uni-goettingen.de&lt;/institution&gt;&lt;number&gt;5&lt;/number&gt;&lt;subtype&gt;400&lt;/subtype&gt;&lt;endpage&gt;501&lt;/endpage&gt;&lt;bundle&gt;&lt;publication&gt;&lt;publisher&gt;Elsevier Masson SAS&lt;/publisher&gt;&lt;title&gt;Kidney International&lt;/title&gt;&lt;type&gt;-100&lt;/type&gt;&lt;subtype&gt;-100&lt;/subtype&gt;&lt;uuid&gt;B35CC370-EAB7-4DD9-83EF-90840528F771&lt;/uuid&gt;&lt;/publication&gt;&lt;/bundle&gt;&lt;authors&gt;&lt;author&gt;&lt;firstName&gt;Oliver&lt;/firstName&gt;&lt;lastName&gt;Gross&lt;/lastName&gt;&lt;/author&gt;&lt;author&gt;&lt;firstName&gt;Christoph&lt;/firstName&gt;&lt;lastName&gt;Licht&lt;/lastName&gt;&lt;/author&gt;&lt;author&gt;&lt;firstName&gt;Hans&lt;/firstName&gt;&lt;middleNames&gt;J&lt;/middleNames&gt;&lt;lastName&gt;Anders&lt;/lastName&gt;&lt;/author&gt;&lt;author&gt;&lt;firstName&gt;Bernd&lt;/firstName&gt;&lt;lastName&gt;Hoppe&lt;/lastName&gt;&lt;/author&gt;&lt;author&gt;&lt;firstName&gt;Bodo&lt;/firstName&gt;&lt;lastName&gt;Beck&lt;/lastName&gt;&lt;/author&gt;&lt;author&gt;&lt;firstName&gt;Burkhard&lt;/firstName&gt;&lt;lastName&gt;Tönshoff&lt;/lastName&gt;&lt;/author&gt;&lt;author&gt;&lt;firstName&gt;Britta&lt;/firstName&gt;&lt;lastName&gt;Höcker&lt;/lastName&gt;&lt;/author&gt;&lt;author&gt;&lt;firstName&gt;Simone&lt;/firstName&gt;&lt;lastName&gt;Wygoda&lt;/lastName&gt;&lt;/author&gt;&lt;author&gt;&lt;firstName&gt;Jochen&lt;/firstName&gt;&lt;middleNames&gt;H H&lt;/middleNames&gt;&lt;lastName&gt;Ehrich&lt;/lastName&gt;&lt;/author&gt;&lt;author&gt;&lt;firstName&gt;Lars&lt;/firstName&gt;&lt;lastName&gt;Pape&lt;/lastName&gt;&lt;/author&gt;&lt;author&gt;&lt;firstName&gt;Martin&lt;/firstName&gt;&lt;lastName&gt;Konrad&lt;/lastName&gt;&lt;/author&gt;&lt;author&gt;&lt;firstName&gt;Wolfgang&lt;/firstName&gt;&lt;lastName&gt;Rascher&lt;/lastName&gt;&lt;/author&gt;&lt;author&gt;&lt;firstName&gt;Jörg&lt;/firstName&gt;&lt;lastName&gt;Dötsch&lt;/lastName&gt;&lt;/author&gt;&lt;author&gt;&lt;firstName&gt;Dirk&lt;/firstName&gt;&lt;middleNames&gt;E&lt;/middleNames&gt;&lt;lastName&gt;Müller-Wiefel&lt;/lastName&gt;&lt;/author&gt;&lt;author&gt;&lt;firstName&gt;Peter&lt;/firstName&gt;&lt;lastName&gt;Hoyer&lt;/lastName&gt;&lt;/author&gt;&lt;author&gt;&lt;lastName&gt;Study Group Members of the Gesellschaft für Pädiatrische Nephrologie&lt;/lastName&gt;&lt;/author&gt;&lt;author&gt;&lt;firstName&gt;Bertrand&lt;/firstName&gt;&lt;lastName&gt;Knebelmann&lt;/lastName&gt;&lt;/author&gt;&lt;author&gt;&lt;firstName&gt;Yves&lt;/firstName&gt;&lt;lastName&gt;Pirson&lt;/lastName&gt;&lt;/author&gt;&lt;author&gt;&lt;firstName&gt;Jean-Pierre&lt;/firstName&gt;&lt;lastName&gt;Grunfeld&lt;/lastName&gt;&lt;/author&gt;&lt;author&gt;&lt;firstName&gt;Patrick&lt;/firstName&gt;&lt;lastName&gt;Niaudet&lt;/lastName&gt;&lt;/author&gt;&lt;author&gt;&lt;firstName&gt;Pierre&lt;/firstName&gt;&lt;lastName&gt;Cochat&lt;/lastName&gt;&lt;/author&gt;&lt;author&gt;&lt;firstName&gt;Laurence&lt;/firstName&gt;&lt;lastName&gt;Heidet&lt;/lastName&gt;&lt;/author&gt;&lt;author&gt;&lt;firstName&gt;Said&lt;/firstName&gt;&lt;lastName&gt;Lebbah&lt;/lastName&gt;&lt;/author&gt;&lt;author&gt;&lt;firstName&gt;Roser&lt;/firstName&gt;&lt;lastName&gt;Torra&lt;/lastName&gt;&lt;/author&gt;&lt;author&gt;&lt;firstName&gt;Tim&lt;/firstName&gt;&lt;lastName&gt;Friede&lt;/lastName&gt;&lt;/author&gt;&lt;author&gt;&lt;firstName&gt;Katharina&lt;/firstName&gt;&lt;lastName&gt;Lange&lt;/lastName&gt;&lt;/author&gt;&lt;author&gt;&lt;firstName&gt;Gerhard&lt;/firstName&gt;&lt;middleNames&gt;A&lt;/middleNames&gt;&lt;lastName&gt;Müller&lt;/lastName&gt;&lt;/author&gt;&lt;author&gt;&lt;firstName&gt;Manfred&lt;/firstName&gt;&lt;lastName&gt;Weber&lt;/lastName&gt;&lt;/author&gt;&lt;/authors&gt;&lt;/publication&gt;&lt;publication&gt;&lt;publication_date&gt;99201605101200000000222000&lt;/publication_date&gt;&lt;startpage&gt;gfw095&lt;/startpage&gt;&lt;doi&gt;10.1093/ndt/gfw095&lt;/doi&gt;&lt;institution&gt;Clinic of Nephrology and Rheumatology, University Medicine Goettingen, Goettingen, Germany.&lt;/institution&gt;&lt;accepted_date&gt;99201603291200000000222000&lt;/accepted_date&gt;&lt;title&gt;Advances and unmet needs in genetic, basic and clinical science in Alport syndrome: report from the 2015 International Workshop on Alport Syndrome.&lt;/title&gt;&lt;uuid&gt;C9C434BB-9A4A-4884-97BE-840B8606B83D&lt;/uuid&gt;&lt;subtype&gt;400&lt;/subtype&gt;&lt;submission_date&gt;99201602131200000000222000&lt;/submission_date&gt;&lt;type&gt;400&lt;/type&gt;&lt;url&gt;http://ndt.oxfordjournals.org/lookup/doi/10.1093/ndt/gfw095&lt;/url&gt;&lt;bundle&gt;&lt;publication&gt;&lt;title&gt;Nephrology, dialysis, transplantation : official publication of the European Dialysis and Transplant Association - European Renal Association&lt;/title&gt;&lt;type&gt;-100&lt;/type&gt;&lt;subtype&gt;-100&lt;/subtype&gt;&lt;uuid&gt;AA5B1B21-02BC-47B2-8C4F-95409883A368&lt;/uuid&gt;&lt;/publication&gt;&lt;/bundle&gt;&lt;authors&gt;&lt;author&gt;&lt;firstName&gt;Frances&lt;/firstName&gt;&lt;lastName&gt;Flinter&lt;/lastName&gt;&lt;/author&gt;&lt;author&gt;&lt;firstName&gt;Judith&lt;/firstName&gt;&lt;lastName&gt;Savige&lt;/lastName&gt;&lt;/author&gt;&lt;author&gt;&lt;firstName&gt;Isavella&lt;/firstName&gt;&lt;lastName&gt;Savva&lt;/lastName&gt;&lt;/author&gt;&lt;author&gt;&lt;firstName&gt;Alessandra&lt;/firstName&gt;&lt;lastName&gt;Renieri&lt;/lastName&gt;&lt;/author&gt;&lt;author&gt;&lt;firstName&gt;Bertrand&lt;/firstName&gt;&lt;lastName&gt;Knebelman&lt;/lastName&gt;&lt;/author&gt;&lt;author&gt;&lt;firstName&gt;Jie&lt;/firstName&gt;&lt;lastName&gt;Ding&lt;/lastName&gt;&lt;/author&gt;&lt;author&gt;&lt;firstName&gt;Yanqin&lt;/firstName&gt;&lt;lastName&gt;Zhang&lt;/lastName&gt;&lt;/author&gt;&lt;author&gt;&lt;firstName&gt;Daniel&lt;/firstName&gt;&lt;middleNames&gt;P&lt;/middleNames&gt;&lt;lastName&gt;Gale&lt;/lastName&gt;&lt;/author&gt;&lt;author&gt;&lt;firstName&gt;Asher&lt;/firstName&gt;&lt;middleNames&gt;D&lt;/middleNames&gt;&lt;lastName&gt;Schachter&lt;/lastName&gt;&lt;/author&gt;&lt;author&gt;&lt;firstName&gt;Lori&lt;/firstName&gt;&lt;middleNames&gt;C G&lt;/middleNames&gt;&lt;lastName&gt;Morton&lt;/lastName&gt;&lt;/author&gt;&lt;author&gt;&lt;firstName&gt;Michael&lt;/firstName&gt;&lt;lastName&gt;Huang&lt;/lastName&gt;&lt;/author&gt;&lt;author&gt;&lt;firstName&gt;Julia&lt;/firstName&gt;&lt;lastName&gt;Schifter&lt;/lastName&gt;&lt;/author&gt;&lt;author&gt;&lt;firstName&gt;Jules&lt;/firstName&gt;&lt;lastName&gt;Skelding&lt;/lastName&gt;&lt;/author&gt;&lt;author&gt;&lt;firstName&gt;Tim&lt;/firstName&gt;&lt;lastName&gt;Friede&lt;/lastName&gt;&lt;/author&gt;&lt;author&gt;&lt;firstName&gt;Rachel&lt;/firstName&gt;&lt;lastName&gt;Lennon&lt;/lastName&gt;&lt;/author&gt;&lt;/authors&gt;&lt;/publication&gt;&lt;/publications&gt;&lt;cites&gt;&lt;/cites&gt;&lt;/citation&gt;</w:instrText>
       </w:r>
       <w:r>
         <w:rPr>
@@ -1607,7 +1614,7 @@
         <w:rPr>
           <w:rFonts w:ascii="Times New Roman" w:hAnsi="Times New Roman" w:cs="Times New Roman"/>
         </w:rPr>
-        <w:instrText xml:space="preserve"> ADDIN PAPERS2_CITATIONS &lt;citation&gt;&lt;uuid&gt;0E3FD964-A445-4EC7-8947-EBBEF87EE941&lt;/uuid&gt;&lt;priority&gt;11&lt;/priority&gt;&lt;publications&gt;&lt;publication&gt;&lt;publication_date&gt;99201605101200000000222000&lt;/publication_date&gt;&lt;startpage&gt;gfw095&lt;/startpage&gt;&lt;doi&gt;10.1093/ndt/gfw095&lt;/doi&gt;&lt;institution&gt;Clinic of Nephrology and Rheumatology, University Medicine Goettingen, Goettingen, Germany.&lt;/institution&gt;&lt;accepted_date&gt;99201603291200000000222000&lt;/accepted_date&gt;&lt;title&gt;Advances and unmet needs in genetic, basic and clinical science in Alport syndrome: report from the 2015 International Workshop on Alport Syndrome.&lt;/title&gt;&lt;uuid&gt;C9C434BB-9A4A-4884-97BE-840B8606B83D&lt;/uuid&gt;&lt;subtype&gt;400&lt;/subtype&gt;&lt;submission_date&gt;99201602131200000000222000&lt;/submission_date&gt;&lt;type&gt;400&lt;/type&gt;&lt;url&gt;http://ndt.oxfordjournals.org/lookup/doi/10.1093/ndt/gfw095&lt;/url&gt;&lt;bundle&gt;&lt;publication&gt;&lt;title&gt;Nephrology, dialysis, transplantation : official publication of the European Dialysis and Transplant Association - European Renal Association&lt;/title&gt;&lt;type&gt;-100&lt;/type&gt;&lt;subtype&gt;-100&lt;/subtype&gt;&lt;uuid&gt;AA5B1B21-02BC-47B2-8C4F-95409883A368&lt;/uuid&gt;&lt;/publication&gt;&lt;/bundle&gt;&lt;authors&gt;&lt;author&gt;&lt;firstName&gt;Frances&lt;/firstName&gt;&lt;lastName&gt;Flinter&lt;/lastName&gt;&lt;/author&gt;&lt;author&gt;&lt;firstName&gt;Judith&lt;/firstName&gt;&lt;lastName&gt;Savige&lt;/lastName&gt;&lt;/author&gt;&lt;author&gt;&lt;firstName&gt;Isavella&lt;/firstName&gt;&lt;lastName&gt;Savva&lt;/lastName&gt;&lt;/author&gt;&lt;author&gt;&lt;firstName&gt;Alessandra&lt;/firstName&gt;&lt;lastName&gt;Renieri&lt;/lastName&gt;&lt;/author&gt;&lt;author&gt;&lt;firstName&gt;Bertrand&lt;/firstName&gt;&lt;lastName&gt;Knebelman&lt;/lastName&gt;&lt;/author&gt;&lt;author&gt;&lt;firstName&gt;Jie&lt;/firstName&gt;&lt;lastName&gt;Ding&lt;/lastName&gt;&lt;/author&gt;&lt;author&gt;&lt;firstName&gt;Yanqin&lt;/firstName&gt;&lt;lastName&gt;Zhang&lt;/lastName&gt;&lt;/author&gt;&lt;author&gt;&lt;firstName&gt;Daniel&lt;/firstName&gt;&lt;middleNames&gt;P&lt;/middleNames&gt;&lt;lastName&gt;Gale&lt;/lastName&gt;&lt;/author&gt;&lt;author&gt;&lt;firstName&gt;Asher&lt;/firstName&gt;&lt;middleNames&gt;D&lt;/middleNames&gt;&lt;lastName&gt;Schachter&lt;/lastName&gt;&lt;/author&gt;&lt;author&gt;&lt;firstName&gt;Lori&lt;/firstName&gt;&lt;middleNames&gt;C G&lt;/middleNames&gt;&lt;lastName&gt;Morton&lt;/lastName&gt;&lt;/author&gt;&lt;author&gt;&lt;firstName&gt;Michael&lt;/firstName&gt;&lt;lastName&gt;Huang&lt;/lastName&gt;&lt;/author&gt;&lt;author&gt;&lt;firstName&gt;Julia&lt;/firstName&gt;&lt;lastName&gt;Schifter&lt;/lastName&gt;&lt;/author&gt;&lt;author&gt;&lt;firstName&gt;Jules&lt;/firstName&gt;&lt;lastName&gt;Skelding&lt;/lastName&gt;&lt;/author&gt;&lt;author&gt;&lt;firstName&gt;Tim&lt;/firstName&gt;&lt;lastName&gt;Friede&lt;/lastName&gt;&lt;/author&gt;&lt;author&gt;&lt;firstName&gt;Rachel&lt;/firstName&gt;&lt;lastName&gt;Lennon&lt;/lastName&gt;&lt;/author&gt;&lt;/authors&gt;&lt;/publication&gt;&lt;publication&gt;&lt;uuid&gt;62C0EBB5-FA7F-4F4F-9486-24CA79A6B56B&lt;/uuid&gt;&lt;volume&gt;160&lt;/volume&gt;&lt;doi&gt;10.1016/S0002-9440(10)64892-4&lt;/doi&gt;&lt;startpage&gt;721&lt;/startpage&gt;&lt;publication_date&gt;99200202001200000000220000&lt;/publication_date&gt;&lt;url&gt;http://linkinghub.elsevier.com/retrieve/pii/S0002944010648924&lt;/url&gt;&lt;citekey&gt;Andrews:2002be&lt;/citekey&gt;&lt;type&gt;400&lt;/type&gt;&lt;title&gt;Quantitative trait loci influence renal disease progression in a mouse model of Alport syndrome.&lt;/title&gt;&lt;institution&gt;Renal Division, Department of Internal Medicine, Washington University School of Medicine, 660 South Euclid Avenue, St. Louis, Missouri 63110, USA.&lt;/institution&gt;&lt;number&gt;2&lt;/number&gt;&lt;subtype&gt;400&lt;/subtype&gt;&lt;endpage&gt;730&lt;/endpage&gt;&lt;bundle&gt;&lt;publication&gt;&lt;publisher&gt;American Society for Investigative Pathology&lt;/publisher&gt;&lt;title&gt;The American journal of pathology&lt;/title&gt;&lt;type&gt;-100&lt;/type&gt;&lt;subtype&gt;-100&lt;/subtype&gt;&lt;uuid&gt;A13D3377-0848-4C2E-96F6-FD4B3F5D18D3&lt;/uuid&gt;&lt;/publication&gt;&lt;/bundle&gt;&lt;authors&gt;&lt;author&gt;&lt;firstName&gt;Kaya&lt;/firstName&gt;&lt;middleNames&gt;L&lt;/middleNames&gt;&lt;lastName&gt;Andrews&lt;/lastName&gt;&lt;/author&gt;&lt;author&gt;&lt;firstName&gt;Jacqueline&lt;/firstName&gt;&lt;middleNames&gt;L&lt;/middleNames&gt;&lt;lastName&gt;Mudd&lt;/lastName&gt;&lt;/author&gt;&lt;author&gt;&lt;firstName&gt;Cong&lt;/firstName&gt;&lt;lastName&gt;Li&lt;/lastName&gt;&lt;/author&gt;&lt;author&gt;&lt;firstName&gt;Jeffrey&lt;/firstName&gt;&lt;middleNames&gt;H&lt;/middleNames&gt;&lt;lastName&gt;Miner&lt;/lastName&gt;&lt;/author&gt;&lt;/authors&gt;&lt;/publication&gt;&lt;publication&gt;&lt;uuid&gt;45165606-11EC-4331-B761-505E44D2CF76&lt;/uuid&gt;&lt;volume&gt;85&lt;/volume&gt;&lt;accepted_date&gt;99201310031200000000222000&lt;/accepted_date&gt;&lt;doi&gt;10.1038/ki.2013.493&lt;/doi&gt;&lt;startpage&gt;1461&lt;/startpage&gt;&lt;revision_date&gt;99201309111200000000222000&lt;/revision_date&gt;&lt;publication_date&gt;99201406001200000000220000&lt;/publication_date&gt;&lt;url&gt;http://linkinghub.elsevier.com/retrieve/pii/S0085253815563631&lt;/url&gt;&lt;citekey&gt;Korstanje:2014ig&lt;/citekey&gt;&lt;type&gt;400&lt;/type&gt;&lt;title&gt;A mouse Col4a4 mutation causing Alport glomerulosclerosis with abnormal collagen α3α4α5(IV) trimers.&lt;/title&gt;&lt;submission_date&gt;99201306121200000000222000&lt;/submission_date&gt;&lt;number&gt;6&lt;/number&gt;&lt;institution&gt;The Jackson Laboratory, Bar Harbor, Maine, USA.&lt;/institution&gt;&lt;subtype&gt;400&lt;/subtype&gt;&lt;endpage&gt;1468&lt;/endpage&gt;&lt;bundle&gt;&lt;publication&gt;&lt;publisher&gt;Elsevier Masson SAS&lt;/publisher&gt;&lt;title&gt;Kidney International&lt;/title&gt;&lt;type&gt;-100&lt;/type&gt;&lt;subtype&gt;-100&lt;/subtype&gt;&lt;uuid&gt;B35CC370-EAB7-4DD9-83EF-90840528F771&lt;/uuid&gt;&lt;/publication&gt;&lt;/bundle&gt;&lt;authors&gt;&lt;author&gt;&lt;firstName&gt;Ron&lt;/firstName&gt;&lt;lastName&gt;Korstanje&lt;/lastName&gt;&lt;/author&gt;&lt;author&gt;&lt;firstName&gt;Christina&lt;/firstName&gt;&lt;middleNames&gt;R&lt;/middleNames&gt;&lt;lastName&gt;Caputo&lt;/lastName&gt;&lt;/author&gt;&lt;author&gt;&lt;firstName&gt;Rosalinda&lt;/firstName&gt;&lt;middleNames&gt;A&lt;/middleNames&gt;&lt;lastName&gt;Doty&lt;/lastName&gt;&lt;/author&gt;&lt;author&gt;&lt;firstName&gt;Susan&lt;/firstName&gt;&lt;middleNames&gt;A&lt;/middleNames&gt;&lt;lastName&gt;Cook&lt;/lastName&gt;&lt;/author&gt;&lt;author&gt;&lt;firstName&gt;Roderick&lt;/firstName&gt;&lt;middleNames&gt;T&lt;/middleNames&gt;&lt;lastName&gt;Bronson&lt;/lastName&gt;&lt;/author&gt;&lt;author&gt;&lt;firstName&gt;Muriel&lt;/firstName&gt;&lt;middleNames&gt;T&lt;/middleNames&gt;&lt;lastName&gt;Davisson&lt;/lastName&gt;&lt;/author&gt;&lt;author&gt;&lt;firstName&gt;Jeffrey&lt;/firstName&gt;&lt;middleNames&gt;H&lt;/middleNames&gt;&lt;lastName&gt;Miner&lt;/lastName&gt;&lt;/author&gt;&lt;/authors&gt;&lt;/publication&gt;&lt;/publications&gt;&lt;cites&gt;&lt;/cites&gt;&lt;/citation&gt;</w:instrText>
+        <w:instrText xml:space="preserve"> ADDIN PAPERS2_CITATIONS &lt;citation&gt;&lt;uuid&gt;B77A5588-8367-4054-8FD7-C004420F053E&lt;/uuid&gt;&lt;priority&gt;11&lt;/priority&gt;&lt;publications&gt;&lt;publication&gt;&lt;publication_date&gt;99201605101200000000222000&lt;/publication_date&gt;&lt;startpage&gt;gfw095&lt;/startpage&gt;&lt;doi&gt;10.1093/ndt/gfw095&lt;/doi&gt;&lt;institution&gt;Clinic of Nephrology and Rheumatology, University Medicine Goettingen, Goettingen, Germany.&lt;/institution&gt;&lt;accepted_date&gt;99201603291200000000222000&lt;/accepted_date&gt;&lt;title&gt;Advances and unmet needs in genetic, basic and clinical science in Alport syndrome: report from the 2015 International Workshop on Alport Syndrome.&lt;/title&gt;&lt;uuid&gt;C9C434BB-9A4A-4884-97BE-840B8606B83D&lt;/uuid&gt;&lt;subtype&gt;400&lt;/subtype&gt;&lt;submission_date&gt;99201602131200000000222000&lt;/submission_date&gt;&lt;type&gt;400&lt;/type&gt;&lt;url&gt;http://ndt.oxfordjournals.org/lookup/doi/10.1093/ndt/gfw095&lt;/url&gt;&lt;bundle&gt;&lt;publication&gt;&lt;title&gt;Nephrology, dialysis, transplantation : official publication of the European Dialysis and Transplant Association - European Renal Association&lt;/title&gt;&lt;type&gt;-100&lt;/type&gt;&lt;subtype&gt;-100&lt;/subtype&gt;&lt;uuid&gt;AA5B1B21-02BC-47B2-8C4F-95409883A368&lt;/uuid&gt;&lt;/publication&gt;&lt;/bundle&gt;&lt;authors&gt;&lt;author&gt;&lt;firstName&gt;Frances&lt;/firstName&gt;&lt;lastName&gt;Flinter&lt;/lastName&gt;&lt;/author&gt;&lt;author&gt;&lt;firstName&gt;Judith&lt;/firstName&gt;&lt;lastName&gt;Savige&lt;/lastName&gt;&lt;/author&gt;&lt;author&gt;&lt;firstName&gt;Isavella&lt;/firstName&gt;&lt;lastName&gt;Savva&lt;/lastName&gt;&lt;/author&gt;&lt;author&gt;&lt;firstName&gt;Alessandra&lt;/firstName&gt;&lt;lastName&gt;Renieri&lt;/lastName&gt;&lt;/author&gt;&lt;author&gt;&lt;firstName&gt;Bertrand&lt;/firstName&gt;&lt;lastName&gt;Knebelman&lt;/lastName&gt;&lt;/author&gt;&lt;author&gt;&lt;firstName&gt;Jie&lt;/firstName&gt;&lt;lastName&gt;Ding&lt;/lastName&gt;&lt;/author&gt;&lt;author&gt;&lt;firstName&gt;Yanqin&lt;/firstName&gt;&lt;lastName&gt;Zhang&lt;/lastName&gt;&lt;/author&gt;&lt;author&gt;&lt;firstName&gt;Daniel&lt;/firstName&gt;&lt;middleNames&gt;P&lt;/middleNames&gt;&lt;lastName&gt;Gale&lt;/lastName&gt;&lt;/author&gt;&lt;author&gt;&lt;firstName&gt;Asher&lt;/firstName&gt;&lt;middleNames&gt;D&lt;/middleNames&gt;&lt;lastName&gt;Schachter&lt;/lastName&gt;&lt;/author&gt;&lt;author&gt;&lt;firstName&gt;Lori&lt;/firstName&gt;&lt;middleNames&gt;C G&lt;/middleNames&gt;&lt;lastName&gt;Morton&lt;/lastName&gt;&lt;/author&gt;&lt;author&gt;&lt;firstName&gt;Michael&lt;/firstName&gt;&lt;lastName&gt;Huang&lt;/lastName&gt;&lt;/author&gt;&lt;author&gt;&lt;firstName&gt;Julia&lt;/firstName&gt;&lt;lastName&gt;Schifter&lt;/lastName&gt;&lt;/author&gt;&lt;author&gt;&lt;firstName&gt;Jules&lt;/firstName&gt;&lt;lastName&gt;Skelding&lt;/lastName&gt;&lt;/author&gt;&lt;author&gt;&lt;firstName&gt;Tim&lt;/firstName&gt;&lt;lastName&gt;Friede&lt;/lastName&gt;&lt;/author&gt;&lt;author&gt;&lt;firstName&gt;Rachel&lt;/firstName&gt;&lt;lastName&gt;Lennon&lt;/lastName&gt;&lt;/author&gt;&lt;/authors&gt;&lt;/publication&gt;&lt;publication&gt;&lt;uuid&gt;62C0EBB5-FA7F-4F4F-9486-24CA79A6B56B&lt;/uuid&gt;&lt;volume&gt;160&lt;/volume&gt;&lt;doi&gt;10.1016/S0002-9440(10)64892-4&lt;/doi&gt;&lt;startpage&gt;721&lt;/startpage&gt;&lt;publication_date&gt;99200202001200000000220000&lt;/publication_date&gt;&lt;url&gt;http://linkinghub.elsevier.com/retrieve/pii/S0002944010648924&lt;/url&gt;&lt;citekey&gt;Andrews:2002be&lt;/citekey&gt;&lt;type&gt;400&lt;/type&gt;&lt;title&gt;Quantitative trait loci influence renal disease progression in a mouse model of Alport syndrome.&lt;/title&gt;&lt;institution&gt;Renal Division, Department of Internal Medicine, Washington University School of Medicine, 660 South Euclid Avenue, St. Louis, Missouri 63110, USA.&lt;/institution&gt;&lt;number&gt;2&lt;/number&gt;&lt;subtype&gt;400&lt;/subtype&gt;&lt;endpage&gt;730&lt;/endpage&gt;&lt;bundle&gt;&lt;publication&gt;&lt;publisher&gt;American Society for Investigative Pathology&lt;/publisher&gt;&lt;title&gt;The American journal of pathology&lt;/title&gt;&lt;type&gt;-100&lt;/type&gt;&lt;subtype&gt;-100&lt;/subtype&gt;&lt;uuid&gt;A13D3377-0848-4C2E-96F6-FD4B3F5D18D3&lt;/uuid&gt;&lt;/publication&gt;&lt;/bundle&gt;&lt;authors&gt;&lt;author&gt;&lt;firstName&gt;Kaya&lt;/firstName&gt;&lt;middleNames&gt;L&lt;/middleNames&gt;&lt;lastName&gt;Andrews&lt;/lastName&gt;&lt;/author&gt;&lt;author&gt;&lt;firstName&gt;Jacqueline&lt;/firstName&gt;&lt;middleNames&gt;L&lt;/middleNames&gt;&lt;lastName&gt;Mudd&lt;/lastName&gt;&lt;/author&gt;&lt;author&gt;&lt;firstName&gt;Cong&lt;/firstName&gt;&lt;lastName&gt;Li&lt;/lastName&gt;&lt;/author&gt;&lt;author&gt;&lt;firstName&gt;Jeffrey&lt;/firstName&gt;&lt;middleNames&gt;H&lt;/middleNames&gt;&lt;lastName&gt;Miner&lt;/lastName&gt;&lt;/author&gt;&lt;/authors&gt;&lt;/publication&gt;&lt;publication&gt;&lt;uuid&gt;45165606-11EC-4331-B761-505E44D2CF76&lt;/uuid&gt;&lt;volume&gt;85&lt;/volume&gt;&lt;accepted_date&gt;99201310031200000000222000&lt;/accepted_date&gt;&lt;doi&gt;10.1038/ki.2013.493&lt;/doi&gt;&lt;startpage&gt;1461&lt;/startpage&gt;&lt;revision_date&gt;99201309111200000000222000&lt;/revision_date&gt;&lt;publication_date&gt;99201406001200000000220000&lt;/publication_date&gt;&lt;url&gt;http://linkinghub.elsevier.com/retrieve/pii/S0085253815563631&lt;/url&gt;&lt;citekey&gt;Korstanje:2014ig&lt;/citekey&gt;&lt;type&gt;400&lt;/type&gt;&lt;title&gt;A mouse Col4a4 mutation causing Alport glomerulosclerosis with abnormal collagen α3α4α5(IV) trimers.&lt;/title&gt;&lt;submission_date&gt;99201306121200000000222000&lt;/submission_date&gt;&lt;number&gt;6&lt;/number&gt;&lt;institution&gt;The Jackson Laboratory, Bar Harbor, Maine, USA.&lt;/institution&gt;&lt;subtype&gt;400&lt;/subtype&gt;&lt;endpage&gt;1468&lt;/endpage&gt;&lt;bundle&gt;&lt;publication&gt;&lt;publisher&gt;Elsevier Masson SAS&lt;/publisher&gt;&lt;title&gt;Kidney International&lt;/title&gt;&lt;type&gt;-100&lt;/type&gt;&lt;subtype&gt;-100&lt;/subtype&gt;&lt;uuid&gt;B35CC370-EAB7-4DD9-83EF-90840528F771&lt;/uuid&gt;&lt;/publication&gt;&lt;/bundle&gt;&lt;authors&gt;&lt;author&gt;&lt;firstName&gt;Ron&lt;/firstName&gt;&lt;lastName&gt;Korstanje&lt;/lastName&gt;&lt;/author&gt;&lt;author&gt;&lt;firstName&gt;Christina&lt;/firstName&gt;&lt;middleNames&gt;R&lt;/middleNames&gt;&lt;lastName&gt;Caputo&lt;/lastName&gt;&lt;/author&gt;&lt;author&gt;&lt;firstName&gt;Rosalinda&lt;/firstName&gt;&lt;middleNames&gt;A&lt;/middleNames&gt;&lt;lastName&gt;Doty&lt;/lastName&gt;&lt;/author&gt;&lt;author&gt;&lt;firstName&gt;Susan&lt;/firstName&gt;&lt;middleNames&gt;A&lt;/middleNames&gt;&lt;lastName&gt;Cook&lt;/lastName&gt;&lt;/author&gt;&lt;author&gt;&lt;firstName&gt;Roderick&lt;/firstName&gt;&lt;middleNames&gt;T&lt;/middleNames&gt;&lt;lastName&gt;Bronson&lt;/lastName&gt;&lt;/author&gt;&lt;author&gt;&lt;firstName&gt;Muriel&lt;/firstName&gt;&lt;middleNames&gt;T&lt;/middleNames&gt;&lt;lastName&gt;Davisson&lt;/lastName&gt;&lt;/author&gt;&lt;author&gt;&lt;firstName&gt;Jeffrey&lt;/firstName&gt;&lt;middleNames&gt;H&lt;/middleNames&gt;&lt;lastName&gt;Miner&lt;/lastName&gt;&lt;/author&gt;&lt;/authors&gt;&lt;/publication&gt;&lt;/publications&gt;&lt;cites&gt;&lt;/cites&gt;&lt;/citation&gt;</w:instrText>
       </w:r>
       <w:r>
         <w:rPr>
@@ -1711,7 +1718,7 @@
         <w:rPr>
           <w:rFonts w:ascii="Times New Roman" w:hAnsi="Times New Roman" w:cs="Times New Roman"/>
         </w:rPr>
-        <w:instrText xml:space="preserve"> ADDIN PAPERS2_CITATIONS &lt;citation&gt;&lt;uuid&gt;6DC19EDE-9532-4E74-8C8D-107B68148243&lt;/uuid&gt;&lt;priority&gt;0&lt;/priority&gt;&lt;publications&gt;&lt;publication&gt;&lt;uuid&gt;62C0EBB5-FA7F-4F4F-9486-24CA79A6B56B&lt;/uuid&gt;&lt;volume&gt;160&lt;/volume&gt;&lt;doi&gt;10.1016/S0002-9440(10)64892-4&lt;/doi&gt;&lt;startpage&gt;721&lt;/startpage&gt;&lt;publication_date&gt;99200202001200000000220000&lt;/publication_date&gt;&lt;url&gt;http://linkinghub.elsevier.com/retrieve/pii/S0002944010648924&lt;/url&gt;&lt;citekey&gt;Andrews:2002be&lt;/citekey&gt;&lt;type&gt;400&lt;/type&gt;&lt;title&gt;Quantitative trait loci influence renal disease progression in a mouse model of Alport syndrome.&lt;/title&gt;&lt;institution&gt;Renal Division, Department of Internal Medicine, Washington University School of Medicine, 660 South Euclid Avenue, St. Louis, Missouri 63110, USA.&lt;/institution&gt;&lt;number&gt;2&lt;/number&gt;&lt;subtype&gt;400&lt;/subtype&gt;&lt;endpage&gt;730&lt;/endpage&gt;&lt;bundle&gt;&lt;publication&gt;&lt;publisher&gt;American Society for Investigative Pathology&lt;/publisher&gt;&lt;title&gt;The American journal of pathology&lt;/title&gt;&lt;type&gt;-100&lt;/type&gt;&lt;subtype&gt;-100&lt;/subtype&gt;&lt;uuid&gt;A13D3377-0848-4C2E-96F6-FD4B3F5D18D3&lt;/uuid&gt;&lt;/publication&gt;&lt;/bundle&gt;&lt;authors&gt;&lt;author&gt;&lt;firstName&gt;Kaya&lt;/firstName&gt;&lt;middleNames&gt;L&lt;/middleNames&gt;&lt;lastName&gt;Andrews&lt;/lastName&gt;&lt;/author&gt;&lt;author&gt;&lt;firstName&gt;Jacqueline&lt;/firstName&gt;&lt;middleNames&gt;L&lt;/middleNames&gt;&lt;lastName&gt;Mudd&lt;/lastName&gt;&lt;/author&gt;&lt;author&gt;&lt;firstName&gt;Cong&lt;/firstName&gt;&lt;lastName&gt;Li&lt;/lastName&gt;&lt;/author&gt;&lt;author&gt;&lt;firstName&gt;Jeffrey&lt;/firstName&gt;&lt;middleNames&gt;H&lt;/middleNames&gt;&lt;lastName&gt;Miner&lt;/lastName&gt;&lt;/author&gt;&lt;/authors&gt;&lt;/publication&gt;&lt;/publications&gt;&lt;cites&gt;&lt;/cites&gt;&lt;/citation&gt;</w:instrText>
+        <w:instrText xml:space="preserve"> ADDIN PAPERS2_CITATIONS &lt;citation&gt;&lt;uuid&gt;E7503F0E-B7CF-45CB-928E-CF1E5D98B09A&lt;/uuid&gt;&lt;priority&gt;0&lt;/priority&gt;&lt;publications&gt;&lt;publication&gt;&lt;uuid&gt;62C0EBB5-FA7F-4F4F-9486-24CA79A6B56B&lt;/uuid&gt;&lt;volume&gt;160&lt;/volume&gt;&lt;doi&gt;10.1016/S0002-9440(10)64892-4&lt;/doi&gt;&lt;startpage&gt;721&lt;/startpage&gt;&lt;publication_date&gt;99200202001200000000220000&lt;/publication_date&gt;&lt;url&gt;http://linkinghub.elsevier.com/retrieve/pii/S0002944010648924&lt;/url&gt;&lt;citekey&gt;Andrews:2002be&lt;/citekey&gt;&lt;type&gt;400&lt;/type&gt;&lt;title&gt;Quantitative trait loci influence renal disease progression in a mouse model of Alport syndrome.&lt;/title&gt;&lt;institution&gt;Renal Division, Department of Internal Medicine, Washington University School of Medicine, 660 South Euclid Avenue, St. Louis, Missouri 63110, USA.&lt;/institution&gt;&lt;number&gt;2&lt;/number&gt;&lt;subtype&gt;400&lt;/subtype&gt;&lt;endpage&gt;730&lt;/endpage&gt;&lt;bundle&gt;&lt;publication&gt;&lt;publisher&gt;American Society for Investigative Pathology&lt;/publisher&gt;&lt;title&gt;The American journal of pathology&lt;/title&gt;&lt;type&gt;-100&lt;/type&gt;&lt;subtype&gt;-100&lt;/subtype&gt;&lt;uuid&gt;A13D3377-0848-4C2E-96F6-FD4B3F5D18D3&lt;/uuid&gt;&lt;/publication&gt;&lt;/bundle&gt;&lt;authors&gt;&lt;author&gt;&lt;firstName&gt;Kaya&lt;/firstName&gt;&lt;middleNames&gt;L&lt;/middleNames&gt;&lt;lastName&gt;Andrews&lt;/lastName&gt;&lt;/author&gt;&lt;author&gt;&lt;firstName&gt;Jacqueline&lt;/firstName&gt;&lt;middleNames&gt;L&lt;/middleNames&gt;&lt;lastName&gt;Mudd&lt;/lastName&gt;&lt;/author&gt;&lt;author&gt;&lt;firstName&gt;Cong&lt;/firstName&gt;&lt;lastName&gt;Li&lt;/lastName&gt;&lt;/author&gt;&lt;author&gt;&lt;firstName&gt;Jeffrey&lt;/firstName&gt;&lt;middleNames&gt;H&lt;/middleNames&gt;&lt;lastName&gt;Miner&lt;/lastName&gt;&lt;/author&gt;&lt;/authors&gt;&lt;/publication&gt;&lt;/publications&gt;&lt;cites&gt;&lt;/cites&gt;&lt;/citation&gt;</w:instrText>
       </w:r>
       <w:r>
         <w:rPr>
@@ -1748,6 +1755,12 @@
         <w:rPr>
           <w:rFonts w:ascii="Times New Roman" w:hAnsi="Times New Roman" w:cs="Times New Roman"/>
         </w:rPr>
+        <w:t>s</w:t>
+      </w:r>
+      <w:r>
+        <w:rPr>
+          <w:rFonts w:ascii="Times New Roman" w:hAnsi="Times New Roman" w:cs="Times New Roman"/>
+        </w:rPr>
         <w:t xml:space="preserve"> between </w:t>
       </w:r>
       <w:r>
@@ -1841,7 +1854,7 @@
         <w:rPr>
           <w:rFonts w:ascii="Times New Roman" w:hAnsi="Times New Roman" w:cs="Times New Roman"/>
         </w:rPr>
-        <w:instrText xml:space="preserve"> ADDIN PAPERS2_CITATIONS &lt;citation&gt;&lt;uuid&gt;51A2DA62-926D-4D30-AA4F-E4ABCBB25C49&lt;/uuid&gt;&lt;priority&gt;0&lt;/priority&gt;&lt;publications&gt;&lt;publication&gt;&lt;uuid&gt;62C0EBB5-FA7F-4F4F-9486-24CA79A6B56B&lt;/uuid&gt;&lt;volume&gt;160&lt;/volume&gt;&lt;doi&gt;10.1016/S0002-9440(10)64892-4&lt;/doi&gt;&lt;startpage&gt;721&lt;/startpage&gt;&lt;publication_date&gt;99200202001200000000220000&lt;/publication_date&gt;&lt;url&gt;http://linkinghub.elsevier.com/retrieve/pii/S0002944010648924&lt;/url&gt;&lt;citekey&gt;Andrews:2002be&lt;/citekey&gt;&lt;type&gt;400&lt;/type&gt;&lt;title&gt;Quantitative trait loci influence renal disease progression in a mouse model of Alport syndrome.&lt;/title&gt;&lt;institution&gt;Renal Division, Department of Internal Medicine, Washington University School of Medicine, 660 South Euclid Avenue, St. Louis, Missouri 63110, USA.&lt;/institution&gt;&lt;number&gt;2&lt;/number&gt;&lt;subtype&gt;400&lt;/subtype&gt;&lt;endpage&gt;730&lt;/endpage&gt;&lt;bundle&gt;&lt;publication&gt;&lt;publisher&gt;American Society for Investigative Pathology&lt;/publisher&gt;&lt;title&gt;The American journal of pathology&lt;/title&gt;&lt;type&gt;-100&lt;/type&gt;&lt;subtype&gt;-100&lt;/subtype&gt;&lt;uuid&gt;A13D3377-0848-4C2E-96F6-FD4B3F5D18D3&lt;/uuid&gt;&lt;/publication&gt;&lt;/bundle&gt;&lt;authors&gt;&lt;author&gt;&lt;firstName&gt;Kaya&lt;/firstName&gt;&lt;middleNames&gt;L&lt;/middleNames&gt;&lt;lastName&gt;Andrews&lt;/lastName&gt;&lt;/author&gt;&lt;author&gt;&lt;firstName&gt;Jacqueline&lt;/firstName&gt;&lt;middleNames&gt;L&lt;/middleNames&gt;&lt;lastName&gt;Mudd&lt;/lastName&gt;&lt;/author&gt;&lt;author&gt;&lt;firstName&gt;Cong&lt;/firstName&gt;&lt;lastName&gt;Li&lt;/lastName&gt;&lt;/author&gt;&lt;author&gt;&lt;firstName&gt;Jeffrey&lt;/firstName&gt;&lt;middleNames&gt;H&lt;/middleNames&gt;&lt;lastName&gt;Miner&lt;/lastName&gt;&lt;/author&gt;&lt;/authors&gt;&lt;/publication&gt;&lt;/publications&gt;&lt;cites&gt;&lt;/cites&gt;&lt;/citation&gt;</w:instrText>
+        <w:instrText xml:space="preserve"> ADDIN PAPERS2_CITATIONS &lt;citation&gt;&lt;uuid&gt;12942C24-3B0E-4383-9FF9-1AEFB678B616&lt;/uuid&gt;&lt;priority&gt;0&lt;/priority&gt;&lt;publications&gt;&lt;publication&gt;&lt;uuid&gt;62C0EBB5-FA7F-4F4F-9486-24CA79A6B56B&lt;/uuid&gt;&lt;volume&gt;160&lt;/volume&gt;&lt;doi&gt;10.1016/S0002-9440(10)64892-4&lt;/doi&gt;&lt;startpage&gt;721&lt;/startpage&gt;&lt;publication_date&gt;99200202001200000000220000&lt;/publication_date&gt;&lt;url&gt;http://linkinghub.elsevier.com/retrieve/pii/S0002944010648924&lt;/url&gt;&lt;citekey&gt;Andrews:2002be&lt;/citekey&gt;&lt;type&gt;400&lt;/type&gt;&lt;title&gt;Quantitative trait loci influence renal disease progression in a mouse model of Alport syndrome.&lt;/title&gt;&lt;institution&gt;Renal Division, Department of Internal Medicine, Washington University School of Medicine, 660 South Euclid Avenue, St. Louis, Missouri 63110, USA.&lt;/institution&gt;&lt;number&gt;2&lt;/number&gt;&lt;subtype&gt;400&lt;/subtype&gt;&lt;endpage&gt;730&lt;/endpage&gt;&lt;bundle&gt;&lt;publication&gt;&lt;publisher&gt;American Society for Investigative Pathology&lt;/publisher&gt;&lt;title&gt;The American journal of pathology&lt;/title&gt;&lt;type&gt;-100&lt;/type&gt;&lt;subtype&gt;-100&lt;/subtype&gt;&lt;uuid&gt;A13D3377-0848-4C2E-96F6-FD4B3F5D18D3&lt;/uuid&gt;&lt;/publication&gt;&lt;/bundle&gt;&lt;authors&gt;&lt;author&gt;&lt;firstName&gt;Kaya&lt;/firstName&gt;&lt;middleNames&gt;L&lt;/middleNames&gt;&lt;lastName&gt;Andrews&lt;/lastName&gt;&lt;/author&gt;&lt;author&gt;&lt;firstName&gt;Jacqueline&lt;/firstName&gt;&lt;middleNames&gt;L&lt;/middleNames&gt;&lt;lastName&gt;Mudd&lt;/lastName&gt;&lt;/author&gt;&lt;author&gt;&lt;firstName&gt;Cong&lt;/firstName&gt;&lt;lastName&gt;Li&lt;/lastName&gt;&lt;/author&gt;&lt;author&gt;&lt;firstName&gt;Jeffrey&lt;/firstName&gt;&lt;middleNames&gt;H&lt;/middleNames&gt;&lt;lastName&gt;Miner&lt;/lastName&gt;&lt;/author&gt;&lt;/authors&gt;&lt;/publication&gt;&lt;/publications&gt;&lt;cites&gt;&lt;/cites&gt;&lt;/citation&gt;</w:instrText>
       </w:r>
       <w:r>
         <w:rPr>
@@ -1867,6 +1880,363 @@
           <w:rFonts w:ascii="Times New Roman" w:hAnsi="Times New Roman" w:cs="Times New Roman"/>
         </w:rPr>
         <w:t xml:space="preserve">. </w:t>
+      </w:r>
+      <w:r>
+        <w:rPr>
+          <w:rFonts w:ascii="Times New Roman" w:hAnsi="Times New Roman" w:cs="Times New Roman"/>
+        </w:rPr>
+        <w:t>Since 2002</w:t>
+      </w:r>
+      <w:r>
+        <w:rPr>
+          <w:rFonts w:ascii="Times New Roman" w:hAnsi="Times New Roman" w:cs="Times New Roman"/>
+        </w:rPr>
+        <w:t>,</w:t>
+      </w:r>
+      <w:r>
+        <w:rPr>
+          <w:rFonts w:ascii="Times New Roman" w:hAnsi="Times New Roman" w:cs="Times New Roman"/>
+        </w:rPr>
+        <w:t xml:space="preserve"> when the prior mentioned </w:t>
+      </w:r>
+      <w:r>
+        <w:rPr>
+          <w:rFonts w:ascii="Times New Roman" w:hAnsi="Times New Roman" w:cs="Times New Roman"/>
+        </w:rPr>
+        <w:t xml:space="preserve">study was conduction, there </w:t>
+      </w:r>
+      <w:r>
+        <w:rPr>
+          <w:rFonts w:ascii="Times New Roman" w:hAnsi="Times New Roman" w:cs="Times New Roman"/>
+        </w:rPr>
+        <w:t>have</w:t>
+      </w:r>
+      <w:r>
+        <w:rPr>
+          <w:rFonts w:ascii="Times New Roman" w:hAnsi="Times New Roman" w:cs="Times New Roman"/>
+        </w:rPr>
+        <w:t xml:space="preserve"> been major </w:t>
+      </w:r>
+      <w:r>
+        <w:rPr>
+          <w:rFonts w:ascii="Times New Roman" w:hAnsi="Times New Roman" w:cs="Times New Roman"/>
+        </w:rPr>
+        <w:t>technological advancements and recourses to allow</w:t>
+      </w:r>
+      <w:r>
+        <w:rPr>
+          <w:rFonts w:ascii="Times New Roman" w:hAnsi="Times New Roman" w:cs="Times New Roman"/>
+        </w:rPr>
+        <w:t xml:space="preserve"> for </w:t>
+      </w:r>
+      <w:r>
+        <w:rPr>
+          <w:rFonts w:ascii="Times New Roman" w:hAnsi="Times New Roman" w:cs="Times New Roman"/>
+        </w:rPr>
+        <w:t>high-resolution mapping</w:t>
+      </w:r>
+      <w:r>
+        <w:rPr>
+          <w:rFonts w:ascii="Times New Roman" w:hAnsi="Times New Roman" w:cs="Times New Roman"/>
+        </w:rPr>
+        <w:t>. The Diversity Outbred (DO) mouse population</w:t>
+      </w:r>
+      <w:r>
+        <w:rPr>
+          <w:rFonts w:ascii="Times New Roman" w:hAnsi="Times New Roman" w:cs="Times New Roman"/>
+        </w:rPr>
+        <w:t>,</w:t>
+      </w:r>
+      <w:r>
+        <w:rPr>
+          <w:rFonts w:ascii="Times New Roman" w:hAnsi="Times New Roman" w:cs="Times New Roman"/>
+        </w:rPr>
+        <w:t xml:space="preserve"> first published in 2012, is a genetically he</w:t>
+      </w:r>
+      <w:r>
+        <w:rPr>
+          <w:rFonts w:ascii="Times New Roman" w:hAnsi="Times New Roman" w:cs="Times New Roman"/>
+        </w:rPr>
+        <w:t>terogeneous model derived from</w:t>
+      </w:r>
+      <w:r>
+        <w:rPr>
+          <w:rFonts w:ascii="Times New Roman" w:hAnsi="Times New Roman" w:cs="Times New Roman"/>
+        </w:rPr>
+        <w:t xml:space="preserve"> multi-parent cross</w:t>
+      </w:r>
+      <w:r>
+        <w:rPr>
+          <w:rFonts w:ascii="Times New Roman" w:hAnsi="Times New Roman" w:cs="Times New Roman"/>
+        </w:rPr>
+        <w:t>es</w:t>
+      </w:r>
+      <w:r>
+        <w:rPr>
+          <w:rFonts w:ascii="Times New Roman" w:hAnsi="Times New Roman" w:cs="Times New Roman"/>
+        </w:rPr>
+        <w:t xml:space="preserve"> consisting of 5 classical inbred models (</w:t>
+      </w:r>
+      <w:r>
+        <w:rPr>
+          <w:rFonts w:ascii="Times New Roman" w:hAnsi="Times New Roman" w:cs="Times New Roman"/>
+        </w:rPr>
+        <w:t>A/J, C57BL/6J, 129S1/</w:t>
+      </w:r>
+      <w:proofErr w:type="spellStart"/>
+      <w:r>
+        <w:rPr>
+          <w:rFonts w:ascii="Times New Roman" w:hAnsi="Times New Roman" w:cs="Times New Roman"/>
+        </w:rPr>
+        <w:t>SvImJ</w:t>
+      </w:r>
+      <w:proofErr w:type="spellEnd"/>
+      <w:r>
+        <w:rPr>
+          <w:rFonts w:ascii="Times New Roman" w:hAnsi="Times New Roman" w:cs="Times New Roman"/>
+        </w:rPr>
+        <w:t>, NOD/</w:t>
+      </w:r>
+      <w:proofErr w:type="spellStart"/>
+      <w:r>
+        <w:rPr>
+          <w:rFonts w:ascii="Times New Roman" w:hAnsi="Times New Roman" w:cs="Times New Roman"/>
+        </w:rPr>
+        <w:t>ShiLtJ</w:t>
+      </w:r>
+      <w:proofErr w:type="spellEnd"/>
+      <w:r>
+        <w:rPr>
+          <w:rFonts w:ascii="Times New Roman" w:hAnsi="Times New Roman" w:cs="Times New Roman"/>
+        </w:rPr>
+        <w:t xml:space="preserve">, </w:t>
+      </w:r>
+      <w:r>
+        <w:rPr>
+          <w:rFonts w:ascii="Times New Roman" w:hAnsi="Times New Roman" w:cs="Times New Roman"/>
+        </w:rPr>
+        <w:t xml:space="preserve">and </w:t>
+      </w:r>
+      <w:r>
+        <w:rPr>
+          <w:rFonts w:ascii="Times New Roman" w:hAnsi="Times New Roman" w:cs="Times New Roman"/>
+        </w:rPr>
+        <w:t>NZO/</w:t>
+      </w:r>
+      <w:proofErr w:type="spellStart"/>
+      <w:r>
+        <w:rPr>
+          <w:rFonts w:ascii="Times New Roman" w:hAnsi="Times New Roman" w:cs="Times New Roman"/>
+        </w:rPr>
+        <w:t>HlLtJ</w:t>
+      </w:r>
+      <w:proofErr w:type="spellEnd"/>
+      <w:r>
+        <w:rPr>
+          <w:rFonts w:ascii="Times New Roman" w:hAnsi="Times New Roman" w:cs="Times New Roman"/>
+        </w:rPr>
+        <w:t>) and 3 wild-derived models</w:t>
+      </w:r>
+      <w:r>
+        <w:rPr>
+          <w:rFonts w:ascii="Times New Roman" w:hAnsi="Times New Roman" w:cs="Times New Roman"/>
+        </w:rPr>
+        <w:t xml:space="preserve"> (</w:t>
+      </w:r>
+      <w:r>
+        <w:rPr>
+          <w:rFonts w:ascii="Times New Roman" w:hAnsi="Times New Roman" w:cs="Times New Roman"/>
+        </w:rPr>
+        <w:t>CAST/</w:t>
+      </w:r>
+      <w:proofErr w:type="spellStart"/>
+      <w:r>
+        <w:rPr>
+          <w:rFonts w:ascii="Times New Roman" w:hAnsi="Times New Roman" w:cs="Times New Roman"/>
+        </w:rPr>
+        <w:t>EiJ</w:t>
+      </w:r>
+      <w:proofErr w:type="spellEnd"/>
+      <w:r>
+        <w:rPr>
+          <w:rFonts w:ascii="Times New Roman" w:hAnsi="Times New Roman" w:cs="Times New Roman"/>
+        </w:rPr>
+        <w:t>, PWK/</w:t>
+      </w:r>
+      <w:proofErr w:type="spellStart"/>
+      <w:r>
+        <w:rPr>
+          <w:rFonts w:ascii="Times New Roman" w:hAnsi="Times New Roman" w:cs="Times New Roman"/>
+        </w:rPr>
+        <w:t>PhJ</w:t>
+      </w:r>
+      <w:proofErr w:type="spellEnd"/>
+      <w:r>
+        <w:rPr>
+          <w:rFonts w:ascii="Times New Roman" w:hAnsi="Times New Roman" w:cs="Times New Roman"/>
+        </w:rPr>
+        <w:t>, and WSB/</w:t>
+      </w:r>
+      <w:proofErr w:type="spellStart"/>
+      <w:r>
+        <w:rPr>
+          <w:rFonts w:ascii="Times New Roman" w:hAnsi="Times New Roman" w:cs="Times New Roman"/>
+        </w:rPr>
+        <w:t>EiJ</w:t>
+      </w:r>
+      <w:proofErr w:type="spellEnd"/>
+      <w:r>
+        <w:rPr>
+          <w:rFonts w:ascii="Times New Roman" w:hAnsi="Times New Roman" w:cs="Times New Roman"/>
+        </w:rPr>
+        <w:t>)</w:t>
+      </w:r>
+      <w:r>
+        <w:rPr>
+          <w:rFonts w:ascii="Times New Roman" w:hAnsi="Times New Roman" w:cs="Times New Roman"/>
+        </w:rPr>
+        <w:fldChar w:fldCharType="begin"/>
+      </w:r>
+      <w:r>
+        <w:rPr>
+          <w:rFonts w:ascii="Times New Roman" w:hAnsi="Times New Roman" w:cs="Times New Roman"/>
+        </w:rPr>
+        <w:instrText xml:space="preserve"> ADDIN PAPERS2_CITATIONS &lt;citation&gt;&lt;uuid&gt;B36E126E-58AD-4CCC-8C4F-E1BCC3264A5C&lt;/uuid&gt;&lt;priority&gt;0&lt;/priority&gt;&lt;publications&gt;&lt;publication&gt;&lt;uuid&gt;1C126789-A4AF-4026-9C23-2B72B9DA35BA&lt;/uuid&gt;&lt;volume&gt;23&lt;/volume&gt;&lt;accepted_date&gt;99201206291200000000222000&lt;/accepted_date&gt;&lt;doi&gt;10.1007/s00335-012-9414-2&lt;/doi&gt;&lt;startpage&gt;713&lt;/startpage&gt;&lt;publication_date&gt;99201210001200000000220000&lt;/publication_date&gt;&lt;url&gt;http://link.springer.com/10.1007/s00335-012-9414-2&lt;/url&gt;&lt;type&gt;400&lt;/type&gt;&lt;title&gt;The Diversity Outbred mouse population.&lt;/title&gt;&lt;submission_date&gt;99201204171200000000222000&lt;/submission_date&gt;&lt;number&gt;9-10&lt;/number&gt;&lt;institution&gt;The Jackson Laboratory, 600 Main Street, Bar Harbor, ME 04609, USA. Gary.Churchill@jax.org&lt;/institution&gt;&lt;subtype&gt;400&lt;/subtype&gt;&lt;endpage&gt;718&lt;/endpage&gt;&lt;bundle&gt;&lt;publication&gt;&lt;publisher&gt;Springer US&lt;/publisher&gt;&lt;title&gt;Mammalian Genome&lt;/title&gt;&lt;type&gt;-100&lt;/type&gt;&lt;subtype&gt;-100&lt;/subtype&gt;&lt;uuid&gt;A4D15548-A93D-4AD3-B670-CEBC5377F86F&lt;/uuid&gt;&lt;/publication&gt;&lt;/bundle&gt;&lt;authors&gt;&lt;author&gt;&lt;firstName&gt;Gary&lt;/firstName&gt;&lt;middleNames&gt;A&lt;/middleNames&gt;&lt;lastName&gt;Churchill&lt;/lastName&gt;&lt;/author&gt;&lt;author&gt;&lt;firstName&gt;Daniel&lt;/firstName&gt;&lt;middleNames&gt;M&lt;/middleNames&gt;&lt;lastName&gt;Gatti&lt;/lastName&gt;&lt;/author&gt;&lt;author&gt;&lt;firstName&gt;Steven&lt;/firstName&gt;&lt;middleNames&gt;C&lt;/middleNames&gt;&lt;lastName&gt;Munger&lt;/lastName&gt;&lt;/author&gt;&lt;author&gt;&lt;firstName&gt;Karen&lt;/firstName&gt;&lt;middleNames&gt;L&lt;/middleNames&gt;&lt;lastName&gt;Svenson&lt;/lastName&gt;&lt;/author&gt;&lt;/authors&gt;&lt;/publication&gt;&lt;/publications&gt;&lt;cites&gt;&lt;/cites&gt;&lt;/citation&gt;</w:instrText>
+      </w:r>
+      <w:r>
+        <w:rPr>
+          <w:rFonts w:ascii="Times New Roman" w:hAnsi="Times New Roman" w:cs="Times New Roman"/>
+        </w:rPr>
+        <w:fldChar w:fldCharType="separate"/>
+      </w:r>
+      <w:r>
+        <w:rPr>
+          <w:rFonts w:ascii="Times New Roman" w:hAnsi="Times New Roman" w:cs="Times New Roman"/>
+          <w:vertAlign w:val="superscript"/>
+        </w:rPr>
+        <w:t>14</w:t>
+      </w:r>
+      <w:r>
+        <w:rPr>
+          <w:rFonts w:ascii="Times New Roman" w:hAnsi="Times New Roman" w:cs="Times New Roman"/>
+        </w:rPr>
+        <w:fldChar w:fldCharType="end"/>
+      </w:r>
+      <w:r>
+        <w:rPr>
+          <w:rFonts w:ascii="Times New Roman" w:hAnsi="Times New Roman" w:cs="Times New Roman"/>
+        </w:rPr>
+        <w:t xml:space="preserve">. </w:t>
+      </w:r>
+      <w:r>
+        <w:rPr>
+          <w:rFonts w:ascii="Times New Roman" w:hAnsi="Times New Roman" w:cs="Times New Roman"/>
+        </w:rPr>
+        <w:t>Each individual mouse in a DO population is a genetically unique combination of the 8 founder strains, and best reflects the diversity seen in human populations</w:t>
+      </w:r>
+      <w:r>
+        <w:rPr>
+          <w:rFonts w:ascii="Times New Roman" w:hAnsi="Times New Roman" w:cs="Times New Roman"/>
+        </w:rPr>
+        <w:fldChar w:fldCharType="begin"/>
+      </w:r>
+      <w:r>
+        <w:rPr>
+          <w:rFonts w:ascii="Times New Roman" w:hAnsi="Times New Roman" w:cs="Times New Roman"/>
+        </w:rPr>
+        <w:instrText xml:space="preserve"> ADDIN PAPERS2_CITATIONS &lt;citation&gt;&lt;uuid&gt;C27D9DA8-FD2D-4841-A924-04FE112723B4&lt;/uuid&gt;&lt;priority&gt;15&lt;/priority&gt;&lt;publications&gt;&lt;publication&gt;&lt;uuid&gt;85EA7B74-590C-4F6E-BE80-C326FE4B20B9&lt;/uuid&gt;&lt;volume&gt;26&lt;/volume&gt;&lt;accepted_date&gt;99201508101200000000222000&lt;/accepted_date&gt;&lt;doi&gt;10.1007/s00335-015-9595-6&lt;/doi&gt;&lt;startpage&gt;511&lt;/startpage&gt;&lt;publication_date&gt;99201510011200000000222000&lt;/publication_date&gt;&lt;url&gt;http://link.springer.com/10.1007/s00335-015-9595-6&lt;/url&gt;&lt;type&gt;400&lt;/type&gt;&lt;title&gt;Collaborative Cross and Diversity Outbred data resources in the Mouse Phenome Database.&lt;/title&gt;&lt;submission_date&gt;99201505141200000000222000&lt;/submission_date&gt;&lt;number&gt;9-10&lt;/number&gt;&lt;institution&gt;The Jackson Laboratory, 600 Main Street, Bar Harbor, ME, 04609, USA. molly.bogue@jax.org.&lt;/institution&gt;&lt;subtype&gt;400&lt;/subtype&gt;&lt;endpage&gt;520&lt;/endpage&gt;&lt;bundle&gt;&lt;publication&gt;&lt;publisher&gt;Springer US&lt;/publisher&gt;&lt;title&gt;Mammalian Genome&lt;/title&gt;&lt;type&gt;-100&lt;/type&gt;&lt;subtype&gt;-100&lt;/subtype&gt;&lt;uuid&gt;A4D15548-A93D-4AD3-B670-CEBC5377F86F&lt;/uuid&gt;&lt;/publication&gt;&lt;/bundle&gt;&lt;authors&gt;&lt;author&gt;&lt;firstName&gt;Molly&lt;/firstName&gt;&lt;middleNames&gt;A&lt;/middleNames&gt;&lt;lastName&gt;Bogue&lt;/lastName&gt;&lt;/author&gt;&lt;author&gt;&lt;firstName&gt;Gary&lt;/firstName&gt;&lt;middleNames&gt;A&lt;/middleNames&gt;&lt;lastName&gt;Churchill&lt;/lastName&gt;&lt;/author&gt;&lt;author&gt;&lt;firstName&gt;Elissa&lt;/firstName&gt;&lt;middleNames&gt;J&lt;/middleNames&gt;&lt;lastName&gt;Chesler&lt;/lastName&gt;&lt;/author&gt;&lt;/authors&gt;&lt;/publication&gt;&lt;publication&gt;&lt;uuid&gt;1C126789-A4AF-4026-9C23-2B72B9DA35BA&lt;/uuid&gt;&lt;volume&gt;23&lt;/volume&gt;&lt;accepted_date&gt;99201206291200000000222000&lt;/accepted_date&gt;&lt;doi&gt;10.1007/s00335-012-9414-2&lt;/doi&gt;&lt;startpage&gt;713&lt;/startpage&gt;&lt;publication_date&gt;99201210001200000000220000&lt;/publication_date&gt;&lt;url&gt;http://link.springer.com/10.1007/s00335-012-9414-2&lt;/url&gt;&lt;type&gt;400&lt;/type&gt;&lt;title&gt;The Diversity Outbred mouse population.&lt;/title&gt;&lt;submission_date&gt;99201204171200000000222000&lt;/submission_date&gt;&lt;number&gt;9-10&lt;/number&gt;&lt;institution&gt;The Jackson Laboratory, 600 Main Street, Bar Harbor, ME 04609, USA. Gary.Churchill@jax.org&lt;/institution&gt;&lt;subtype&gt;400&lt;/subtype&gt;&lt;endpage&gt;718&lt;/endpage&gt;&lt;bundle&gt;&lt;publication&gt;&lt;publisher&gt;Springer US&lt;/publisher&gt;&lt;title&gt;Mammalian Genome&lt;/title&gt;&lt;type&gt;-100&lt;/type&gt;&lt;subtype&gt;-100&lt;/subtype&gt;&lt;uuid&gt;A4D15548-A93D-4AD3-B670-CEBC5377F86F&lt;/uuid&gt;&lt;/publication&gt;&lt;/bundle&gt;&lt;authors&gt;&lt;author&gt;&lt;firstName&gt;Gary&lt;/firstName&gt;&lt;middleNames&gt;A&lt;/middleNames&gt;&lt;lastName&gt;Churchill&lt;/lastName&gt;&lt;/author&gt;&lt;author&gt;&lt;firstName&gt;Daniel&lt;/firstName&gt;&lt;middleNames&gt;M&lt;/middleNames&gt;&lt;lastName&gt;Gatti&lt;/lastName&gt;&lt;/author&gt;&lt;author&gt;&lt;firstName&gt;Steven&lt;/firstName&gt;&lt;middleNames&gt;C&lt;/middleNames&gt;&lt;lastName&gt;Munger&lt;/lastName&gt;&lt;/author&gt;&lt;author&gt;&lt;firstName&gt;Karen&lt;/firstName&gt;&lt;middleNames&gt;L&lt;/middleNames&gt;&lt;lastName&gt;Svenson&lt;/lastName&gt;&lt;/author&gt;&lt;/authors&gt;&lt;/publication&gt;&lt;/publications&gt;&lt;cites&gt;&lt;/cites&gt;&lt;/citation&gt;</w:instrText>
+      </w:r>
+      <w:r>
+        <w:rPr>
+          <w:rFonts w:ascii="Times New Roman" w:hAnsi="Times New Roman" w:cs="Times New Roman"/>
+        </w:rPr>
+        <w:fldChar w:fldCharType="separate"/>
+      </w:r>
+      <w:r>
+        <w:rPr>
+          <w:rFonts w:ascii="Times New Roman" w:hAnsi="Times New Roman" w:cs="Times New Roman"/>
+          <w:vertAlign w:val="superscript"/>
+        </w:rPr>
+        <w:t>14,15</w:t>
+      </w:r>
+      <w:r>
+        <w:rPr>
+          <w:rFonts w:ascii="Times New Roman" w:hAnsi="Times New Roman" w:cs="Times New Roman"/>
+        </w:rPr>
+        <w:fldChar w:fldCharType="end"/>
+      </w:r>
+      <w:r>
+        <w:rPr>
+          <w:rFonts w:ascii="Times New Roman" w:hAnsi="Times New Roman" w:cs="Times New Roman"/>
+        </w:rPr>
+        <w:t xml:space="preserve">. Furthermore, the development of the </w:t>
+      </w:r>
+      <w:r>
+        <w:rPr>
+          <w:rFonts w:ascii="Times New Roman" w:hAnsi="Times New Roman" w:cs="Times New Roman"/>
+        </w:rPr>
+        <w:t>third generation of the Mouse Universal Genome Array series, GigaMUGA,</w:t>
+      </w:r>
+      <w:r>
+        <w:rPr>
+          <w:rFonts w:ascii="Times New Roman" w:hAnsi="Times New Roman" w:cs="Times New Roman"/>
+        </w:rPr>
+        <w:t xml:space="preserve"> all</w:t>
+      </w:r>
+      <w:r>
+        <w:rPr>
+          <w:rFonts w:ascii="Times New Roman" w:hAnsi="Times New Roman" w:cs="Times New Roman"/>
+        </w:rPr>
+        <w:t xml:space="preserve">ow for </w:t>
+      </w:r>
+      <w:r>
+        <w:rPr>
+          <w:rFonts w:ascii="Times New Roman" w:hAnsi="Times New Roman" w:cs="Times New Roman"/>
+        </w:rPr>
+        <w:t>high-resolution mapping at 143,259 SNPs, and the ability to detect parental origin haplotypes in a DO population</w:t>
+      </w:r>
+      <w:r>
+        <w:rPr>
+          <w:rFonts w:ascii="Times New Roman" w:hAnsi="Times New Roman" w:cs="Times New Roman"/>
+        </w:rPr>
+        <w:fldChar w:fldCharType="begin"/>
+      </w:r>
+      <w:r>
+        <w:rPr>
+          <w:rFonts w:ascii="Times New Roman" w:hAnsi="Times New Roman" w:cs="Times New Roman"/>
+        </w:rPr>
+        <w:instrText xml:space="preserve"> ADDIN PAPERS2_CITATIONS &lt;citation&gt;&lt;uuid&gt;BE4446B2-0185-4565-A7F5-624D89D3237A&lt;/uuid&gt;&lt;priority&gt;0&lt;/priority&gt;&lt;publications&gt;&lt;publication&gt;&lt;uuid&gt;669334D1-182D-4850-BEFD-EBEE3F91D2D5&lt;/uuid&gt;&lt;volume&gt;6&lt;/volume&gt;&lt;doi&gt;10.1534/g3.115.022087&lt;/doi&gt;&lt;startpage&gt;263&lt;/startpage&gt;&lt;publication_date&gt;99201512181200000000222000&lt;/publication_date&gt;&lt;url&gt;http://g3journal.org/lookup/doi/10.1534/g3.115.022087&lt;/url&gt;&lt;type&gt;400&lt;/type&gt;&lt;title&gt;The Mouse Universal Genotyping Array: From Substrains to Subspecies.&lt;/title&gt;&lt;publisher&gt;G3: Genes, Genomes, Genetics&lt;/publisher&gt;&lt;institution&gt;Department of Genetics, University of North Carolina, Chapel Hill, North Carolina 27599 Lineberger Comprehensive Cancer Center and Carolina Center for Genome Sciences, University of North Carolina, Chapel Hill, North Carolina 27599.&lt;/institution&gt;&lt;number&gt;2&lt;/number&gt;&lt;subtype&gt;400&lt;/subtype&gt;&lt;endpage&gt;279&lt;/endpage&gt;&lt;bundle&gt;&lt;publication&gt;&lt;title&gt;G3 (Bethesda, Md.)&lt;/title&gt;&lt;type&gt;-100&lt;/type&gt;&lt;subtype&gt;-100&lt;/subtype&gt;&lt;uuid&gt;888C4567-9819-44E4-918B-3484950B1B39&lt;/uuid&gt;&lt;/publication&gt;&lt;/bundle&gt;&lt;authors&gt;&lt;author&gt;&lt;firstName&gt;Andrew&lt;/firstName&gt;&lt;middleNames&gt;P&lt;/middleNames&gt;&lt;lastName&gt;Morgan&lt;/lastName&gt;&lt;/author&gt;&lt;author&gt;&lt;firstName&gt;Chen-Ping&lt;/firstName&gt;&lt;lastName&gt;Fu&lt;/lastName&gt;&lt;/author&gt;&lt;author&gt;&lt;firstName&gt;Chia-Yu&lt;/firstName&gt;&lt;lastName&gt;Kao&lt;/lastName&gt;&lt;/author&gt;&lt;author&gt;&lt;firstName&gt;Catherine&lt;/firstName&gt;&lt;middleNames&gt;E&lt;/middleNames&gt;&lt;lastName&gt;Welsh&lt;/lastName&gt;&lt;/author&gt;&lt;author&gt;&lt;firstName&gt;John&lt;/firstName&gt;&lt;middleNames&gt;P&lt;/middleNames&gt;&lt;lastName&gt;Didion&lt;/lastName&gt;&lt;/author&gt;&lt;author&gt;&lt;firstName&gt;Liran&lt;/firstName&gt;&lt;lastName&gt;Yadgary&lt;/lastName&gt;&lt;/author&gt;&lt;author&gt;&lt;firstName&gt;Leeanna&lt;/firstName&gt;&lt;lastName&gt;Hyacinth&lt;/lastName&gt;&lt;/author&gt;&lt;author&gt;&lt;firstName&gt;Martin&lt;/firstName&gt;&lt;middleNames&gt;T&lt;/middleNames&gt;&lt;lastName&gt;Ferris&lt;/lastName&gt;&lt;/author&gt;&lt;author&gt;&lt;firstName&gt;Timothy&lt;/firstName&gt;&lt;middleNames&gt;A&lt;/middleNames&gt;&lt;lastName&gt;Bell&lt;/lastName&gt;&lt;/author&gt;&lt;author&gt;&lt;firstName&gt;Darla&lt;/firstName&gt;&lt;middleNames&gt;R&lt;/middleNames&gt;&lt;lastName&gt;Miller&lt;/lastName&gt;&lt;/author&gt;&lt;author&gt;&lt;firstName&gt;Paola&lt;/firstName&gt;&lt;lastName&gt;Giusti-Rodriguez&lt;/lastName&gt;&lt;/author&gt;&lt;author&gt;&lt;firstName&gt;Randal&lt;/firstName&gt;&lt;middleNames&gt;J&lt;/middleNames&gt;&lt;lastName&gt;Nonneman&lt;/lastName&gt;&lt;/author&gt;&lt;author&gt;&lt;firstName&gt;Kevin&lt;/firstName&gt;&lt;middleNames&gt;D&lt;/middleNames&gt;&lt;lastName&gt;Cook&lt;/lastName&gt;&lt;/author&gt;&lt;author&gt;&lt;firstName&gt;Jason&lt;/firstName&gt;&lt;middleNames&gt;K&lt;/middleNames&gt;&lt;lastName&gt;Whitmire&lt;/lastName&gt;&lt;/author&gt;&lt;author&gt;&lt;firstName&gt;Lisa&lt;/firstName&gt;&lt;middleNames&gt;E&lt;/middleNames&gt;&lt;lastName&gt;Gralinski&lt;/lastName&gt;&lt;/author&gt;&lt;author&gt;&lt;firstName&gt;Mark&lt;/firstName&gt;&lt;lastName&gt;Keller&lt;/lastName&gt;&lt;/author&gt;&lt;author&gt;&lt;firstName&gt;Alan&lt;/firstName&gt;&lt;middleNames&gt;D&lt;/middleNames&gt;&lt;lastName&gt;Attie&lt;/lastName&gt;&lt;/author&gt;&lt;author&gt;&lt;firstName&gt;Gary&lt;/firstName&gt;&lt;middleNames&gt;A&lt;/middleNames&gt;&lt;lastName&gt;Churchill&lt;/lastName&gt;&lt;/author&gt;&lt;author&gt;&lt;firstName&gt;Petko&lt;/firstName&gt;&lt;lastName&gt;Petkov&lt;/lastName&gt;&lt;/author&gt;&lt;author&gt;&lt;firstName&gt;Patrick&lt;/firstName&gt;&lt;middleNames&gt;F&lt;/middleNames&gt;&lt;lastName&gt;Sullivan&lt;/lastName&gt;&lt;/author&gt;&lt;author&gt;&lt;firstName&gt;Jennifer&lt;/firstName&gt;&lt;middleNames&gt;R&lt;/middleNames&gt;&lt;lastName&gt;Brennan&lt;/lastName&gt;&lt;/author&gt;&lt;author&gt;&lt;firstName&gt;Leonard&lt;/firstName&gt;&lt;lastName&gt;McMillan&lt;/lastName&gt;&lt;/author&gt;&lt;author&gt;&lt;firstName&gt;Fernando&lt;/firstName&gt;&lt;lastName&gt;Pardo-Manuel de Villena&lt;/lastName&gt;&lt;/author&gt;&lt;/authors&gt;&lt;/publication&gt;&lt;/publications&gt;&lt;cites&gt;&lt;/cites&gt;&lt;/citation&gt;</w:instrText>
+      </w:r>
+      <w:r>
+        <w:rPr>
+          <w:rFonts w:ascii="Times New Roman" w:hAnsi="Times New Roman" w:cs="Times New Roman"/>
+        </w:rPr>
+        <w:fldChar w:fldCharType="separate"/>
+      </w:r>
+      <w:r>
+        <w:rPr>
+          <w:rFonts w:ascii="Times New Roman" w:hAnsi="Times New Roman" w:cs="Times New Roman"/>
+          <w:vertAlign w:val="superscript"/>
+        </w:rPr>
+        <w:t>16</w:t>
+      </w:r>
+      <w:r>
+        <w:rPr>
+          <w:rFonts w:ascii="Times New Roman" w:hAnsi="Times New Roman" w:cs="Times New Roman"/>
+        </w:rPr>
+        <w:fldChar w:fldCharType="end"/>
+      </w:r>
+      <w:r>
+        <w:rPr>
+          <w:rFonts w:ascii="Times New Roman" w:hAnsi="Times New Roman" w:cs="Times New Roman"/>
+        </w:rPr>
+        <w:t xml:space="preserve">. </w:t>
+      </w:r>
+      <w:r>
+        <w:rPr>
+          <w:rFonts w:ascii="Times New Roman" w:hAnsi="Times New Roman" w:cs="Times New Roman"/>
+        </w:rPr>
+        <w:t>Utilizing these aforementioned recourses with enough sample size would be ideal for mapping modifier genes in AS.</w:t>
       </w:r>
     </w:p>
     <w:p>
@@ -1914,7 +2284,7 @@
         <w:rPr>
           <w:rFonts w:ascii="Times New Roman" w:hAnsi="Times New Roman" w:cs="Times New Roman"/>
         </w:rPr>
-        <w:t>dentify modifier genes of</w:t>
+        <w:t>dentify modifier genes in</w:t>
       </w:r>
       <w:r>
         <w:rPr>
@@ -1958,25 +2328,176 @@
         <w:rPr>
           <w:rFonts w:ascii="Times New Roman" w:hAnsi="Times New Roman" w:cs="Times New Roman"/>
         </w:rPr>
-        <w:t>c background using the Div</w:t>
-      </w:r>
-      <w:r>
-        <w:rPr>
-          <w:rFonts w:ascii="Times New Roman" w:hAnsi="Times New Roman" w:cs="Times New Roman"/>
-        </w:rPr>
-        <w:t xml:space="preserve">ersity Outbred (DO) </w:t>
-      </w:r>
-      <w:r>
-        <w:rPr>
-          <w:rFonts w:ascii="Times New Roman" w:hAnsi="Times New Roman" w:cs="Times New Roman"/>
-        </w:rPr>
-        <w:t>mice</w:t>
-      </w:r>
-      <w:r>
-        <w:rPr>
-          <w:rFonts w:ascii="Times New Roman" w:hAnsi="Times New Roman" w:cs="Times New Roman"/>
-        </w:rPr>
-        <w:t>. DO mice are derived from eight inbred founder strains</w:t>
+        <w:t xml:space="preserve">c background using the </w:t>
+      </w:r>
+      <w:r>
+        <w:rPr>
+          <w:rFonts w:ascii="Times New Roman" w:hAnsi="Times New Roman" w:cs="Times New Roman"/>
+        </w:rPr>
+        <w:t>DO mouse model</w:t>
+      </w:r>
+      <w:r>
+        <w:rPr>
+          <w:rFonts w:ascii="Times New Roman" w:hAnsi="Times New Roman" w:cs="Times New Roman"/>
+        </w:rPr>
+        <w:t xml:space="preserve">. </w:t>
+      </w:r>
+      <w:r>
+        <w:rPr>
+          <w:rFonts w:ascii="Times New Roman" w:hAnsi="Times New Roman" w:cs="Times New Roman"/>
+        </w:rPr>
+        <w:t xml:space="preserve">The founder strains that make up </w:t>
+      </w:r>
+      <w:r>
+        <w:rPr>
+          <w:rFonts w:ascii="Times New Roman" w:hAnsi="Times New Roman" w:cs="Times New Roman"/>
+        </w:rPr>
+        <w:t>DO mice</w:t>
+      </w:r>
+      <w:r>
+        <w:rPr>
+          <w:rFonts w:ascii="Times New Roman" w:hAnsi="Times New Roman" w:cs="Times New Roman"/>
+        </w:rPr>
+        <w:t xml:space="preserve"> contribute</w:t>
+      </w:r>
+      <w:r>
+        <w:rPr>
+          <w:rFonts w:ascii="Times New Roman" w:hAnsi="Times New Roman" w:cs="Times New Roman"/>
+        </w:rPr>
+        <w:t xml:space="preserve"> 90% of known genetic variations</w:t>
+      </w:r>
+      <w:r>
+        <w:rPr>
+          <w:rFonts w:ascii="Times New Roman" w:hAnsi="Times New Roman" w:cs="Times New Roman"/>
+        </w:rPr>
+        <w:t xml:space="preserve"> found in laboratory</w:t>
+      </w:r>
+      <w:r>
+        <w:rPr>
+          <w:rFonts w:ascii="Times New Roman" w:hAnsi="Times New Roman" w:cs="Times New Roman"/>
+        </w:rPr>
+        <w:t xml:space="preserve"> mice</w:t>
+      </w:r>
+      <w:r>
+        <w:rPr>
+          <w:rFonts w:ascii="Times New Roman" w:hAnsi="Times New Roman" w:cs="Times New Roman"/>
+        </w:rPr>
+        <w:t xml:space="preserve">, and the captured </w:t>
+      </w:r>
+      <w:r>
+        <w:rPr>
+          <w:rFonts w:ascii="Times New Roman" w:hAnsi="Times New Roman" w:cs="Times New Roman"/>
+        </w:rPr>
+        <w:t xml:space="preserve">genetic </w:t>
+      </w:r>
+      <w:r>
+        <w:rPr>
+          <w:rFonts w:ascii="Times New Roman" w:hAnsi="Times New Roman" w:cs="Times New Roman"/>
+        </w:rPr>
+        <w:t>variations are randomly distributed across the genome</w:t>
+      </w:r>
+      <w:r>
+        <w:rPr>
+          <w:rFonts w:ascii="Times New Roman" w:hAnsi="Times New Roman" w:cs="Times New Roman"/>
+        </w:rPr>
+        <w:fldChar w:fldCharType="begin"/>
+      </w:r>
+      <w:r>
+        <w:rPr>
+          <w:rFonts w:ascii="Times New Roman" w:hAnsi="Times New Roman" w:cs="Times New Roman"/>
+        </w:rPr>
+        <w:instrText xml:space="preserve"> ADDIN PAPERS2_CITATIONS &lt;citation&gt;&lt;uuid&gt;EC2E2201-0F9A-466E-8919-BF843E4E0BA2&lt;/uuid&gt;&lt;priority&gt;17&lt;/priority&gt;&lt;publications&gt;&lt;publication&gt;&lt;uuid&gt;93317049-EB78-4D26-85C4-0F219D8008BC&lt;/uuid&gt;&lt;volume&gt;18&lt;/volume&gt;&lt;accepted_date&gt;99200706111200000000222000&lt;/accepted_date&gt;&lt;doi&gt;10.1007/s00335-007-9045-1&lt;/doi&gt;&lt;startpage&gt;473&lt;/startpage&gt;&lt;publication_date&gt;99200707001200000000220000&lt;/publication_date&gt;&lt;url&gt;http://eutils.ncbi.nlm.nih.gov/entrez/eutils/elink.fcgi?dbfrom=pubmed&amp;amp;id=17674098&amp;amp;retmode=ref&amp;amp;cmd=prlinks&lt;/url&gt;&lt;type&gt;400&lt;/type&gt;&lt;title&gt;The polymorphism architecture of mouse genetic resources elucidated using genome-wide resequencing data: implications for QTL discovery and systems genetics.&lt;/title&gt;&lt;submission_date&gt;99200705031200000000222000&lt;/submission_date&gt;&lt;number&gt;6-7&lt;/number&gt;&lt;institution&gt;Department of Computer Science, University of North Carolina at Chapel Hill, Chapel Hill, North Carolina, 27599, USA.&lt;/institution&gt;&lt;subtype&gt;400&lt;/subtype&gt;&lt;endpage&gt;481&lt;/endpage&gt;&lt;bundle&gt;&lt;publication&gt;&lt;publisher&gt;Springer US&lt;/publisher&gt;&lt;title&gt;Mammalian Genome&lt;/title&gt;&lt;type&gt;-100&lt;/type&gt;&lt;subtype&gt;-100&lt;/subtype&gt;&lt;uuid&gt;A4D15548-A93D-4AD3-B670-CEBC5377F86F&lt;/uuid&gt;&lt;/publication&gt;&lt;/bundle&gt;&lt;authors&gt;&lt;author&gt;&lt;firstName&gt;Adam&lt;/firstName&gt;&lt;lastName&gt;Roberts&lt;/lastName&gt;&lt;/author&gt;&lt;author&gt;&lt;firstName&gt;Fernando&lt;/firstName&gt;&lt;lastName&gt;Pardo-Manuel de Villena&lt;/lastName&gt;&lt;/author&gt;&lt;author&gt;&lt;firstName&gt;Wei&lt;/firstName&gt;&lt;lastName&gt;Wang&lt;/lastName&gt;&lt;/author&gt;&lt;author&gt;&lt;firstName&gt;Leonard&lt;/firstName&gt;&lt;lastName&gt;McMillan&lt;/lastName&gt;&lt;/author&gt;&lt;author&gt;&lt;firstName&gt;David&lt;/firstName&gt;&lt;middleNames&gt;W&lt;/middleNames&gt;&lt;lastName&gt;Threadgill&lt;/lastName&gt;&lt;/author&gt;&lt;/authors&gt;&lt;/publication&gt;&lt;publication&gt;&lt;volume&gt;2&lt;/volume&gt;&lt;publication_date&gt;99201202001200000000220000&lt;/publication_date&gt;&lt;number&gt;2&lt;/number&gt;&lt;doi&gt;10.1534/g3.111.001891&lt;/doi&gt;&lt;startpage&gt;153&lt;/startpage&gt;&lt;title&gt;Ten years of the collaborative cross.&lt;/title&gt;&lt;uuid&gt;43D84B13-11E5-4066-8E9B-B4D31A52D2DB&lt;/uuid&gt;&lt;subtype&gt;400&lt;/subtype&gt;&lt;endpage&gt;156&lt;/endpage&gt;&lt;type&gt;400&lt;/type&gt;&lt;url&gt;http://g3journal.org/lookup/doi/10.1534/g3.111.001891&lt;/url&gt;&lt;bundle&gt;&lt;publication&gt;&lt;title&gt;G3 (Bethesda, Md.)&lt;/title&gt;&lt;type&gt;-100&lt;/type&gt;&lt;subtype&gt;-100&lt;/subtype&gt;&lt;uuid&gt;888C4567-9819-44E4-918B-3484950B1B39&lt;/uuid&gt;&lt;/publication&gt;&lt;/bundle&gt;&lt;authors&gt;&lt;author&gt;&lt;firstName&gt;David&lt;/firstName&gt;&lt;middleNames&gt;W&lt;/middleNames&gt;&lt;lastName&gt;Threadgill&lt;/lastName&gt;&lt;/author&gt;&lt;author&gt;&lt;firstName&gt;Gary&lt;/firstName&gt;&lt;middleNames&gt;A&lt;/middleNames&gt;&lt;lastName&gt;Churchill&lt;/lastName&gt;&lt;/author&gt;&lt;/authors&gt;&lt;/publication&gt;&lt;/publications&gt;&lt;cites&gt;&lt;/cites&gt;&lt;/citation&gt;</w:instrText>
+      </w:r>
+      <w:r>
+        <w:rPr>
+          <w:rFonts w:ascii="Times New Roman" w:hAnsi="Times New Roman" w:cs="Times New Roman"/>
+        </w:rPr>
+        <w:fldChar w:fldCharType="separate"/>
+      </w:r>
+      <w:r>
+        <w:rPr>
+          <w:rFonts w:ascii="Times New Roman" w:hAnsi="Times New Roman" w:cs="Times New Roman"/>
+          <w:vertAlign w:val="superscript"/>
+        </w:rPr>
+        <w:t>17,18</w:t>
+      </w:r>
+      <w:r>
+        <w:rPr>
+          <w:rFonts w:ascii="Times New Roman" w:hAnsi="Times New Roman" w:cs="Times New Roman"/>
+        </w:rPr>
+        <w:fldChar w:fldCharType="end"/>
+      </w:r>
+      <w:r>
+        <w:rPr>
+          <w:rFonts w:ascii="Times New Roman" w:hAnsi="Times New Roman" w:cs="Times New Roman"/>
+        </w:rPr>
+        <w:t xml:space="preserve">. Each </w:t>
+      </w:r>
+      <w:r>
+        <w:rPr>
+          <w:rFonts w:ascii="Times New Roman" w:hAnsi="Times New Roman" w:cs="Times New Roman"/>
+        </w:rPr>
+        <w:t xml:space="preserve">F1 </w:t>
+      </w:r>
+      <w:r>
+        <w:rPr>
+          <w:rFonts w:ascii="Times New Roman" w:hAnsi="Times New Roman" w:cs="Times New Roman"/>
+        </w:rPr>
+        <w:t>mouse with an X-linked AS mutation influenced by a unique combination of heterogeneous genetic background will present</w:t>
+      </w:r>
+      <w:r>
+        <w:rPr>
+          <w:rFonts w:ascii="Times New Roman" w:hAnsi="Times New Roman" w:cs="Times New Roman"/>
+        </w:rPr>
+        <w:t xml:space="preserve"> a range of renal</w:t>
+      </w:r>
+      <w:r>
+        <w:rPr>
+          <w:rFonts w:ascii="Times New Roman" w:hAnsi="Times New Roman" w:cs="Times New Roman"/>
+        </w:rPr>
+        <w:t xml:space="preserve"> phenotypes representative of the human AS population. </w:t>
+      </w:r>
+      <w:r>
+        <w:rPr>
+          <w:rFonts w:ascii="Times New Roman" w:hAnsi="Times New Roman" w:cs="Times New Roman"/>
+        </w:rPr>
+        <w:t xml:space="preserve">With a sufficient samples size through </w:t>
+      </w:r>
+      <w:r>
+        <w:rPr>
+          <w:rFonts w:ascii="Times New Roman" w:hAnsi="Times New Roman" w:cs="Times New Roman"/>
+        </w:rPr>
+        <w:t>this method</w:t>
+      </w:r>
+      <w:r>
+        <w:rPr>
+          <w:rFonts w:ascii="Times New Roman" w:hAnsi="Times New Roman" w:cs="Times New Roman"/>
+        </w:rPr>
+        <w:t>,</w:t>
+      </w:r>
+      <w:r>
+        <w:rPr>
+          <w:rFonts w:ascii="Times New Roman" w:hAnsi="Times New Roman" w:cs="Times New Roman"/>
+        </w:rPr>
+        <w:t xml:space="preserve"> w</w:t>
+      </w:r>
+      <w:r>
+        <w:rPr>
+          <w:rFonts w:ascii="Times New Roman" w:hAnsi="Times New Roman" w:cs="Times New Roman"/>
+        </w:rPr>
+        <w:t xml:space="preserve">e will have the ability for </w:t>
+      </w:r>
+      <w:r>
+        <w:rPr>
+          <w:rFonts w:ascii="Times New Roman" w:hAnsi="Times New Roman" w:cs="Times New Roman"/>
+        </w:rPr>
+        <w:t xml:space="preserve">high-resolution mapping, and </w:t>
+      </w:r>
+      <w:r>
+        <w:rPr>
+          <w:rFonts w:ascii="Times New Roman" w:hAnsi="Times New Roman" w:cs="Times New Roman"/>
+        </w:rPr>
+        <w:t>identify modifier genes in X-linked AS.</w:t>
       </w:r>
       <w:r>
         <w:rPr>
@@ -1988,192 +2509,15 @@
         <w:rPr>
           <w:rFonts w:ascii="Times New Roman" w:hAnsi="Times New Roman" w:cs="Times New Roman"/>
         </w:rPr>
-        <w:t>(A/J, C57BL/6J, 129S1/</w:t>
-      </w:r>
-      <w:proofErr w:type="spellStart"/>
-      <w:r>
-        <w:rPr>
-          <w:rFonts w:ascii="Times New Roman" w:hAnsi="Times New Roman" w:cs="Times New Roman"/>
-        </w:rPr>
-        <w:t>SvImJ</w:t>
-      </w:r>
-      <w:proofErr w:type="spellEnd"/>
-      <w:r>
-        <w:rPr>
-          <w:rFonts w:ascii="Times New Roman" w:hAnsi="Times New Roman" w:cs="Times New Roman"/>
-        </w:rPr>
-        <w:t>, NOD/</w:t>
-      </w:r>
-      <w:proofErr w:type="spellStart"/>
-      <w:r>
-        <w:rPr>
-          <w:rFonts w:ascii="Times New Roman" w:hAnsi="Times New Roman" w:cs="Times New Roman"/>
-        </w:rPr>
-        <w:t>LtJ</w:t>
-      </w:r>
-      <w:proofErr w:type="spellEnd"/>
-      <w:r>
-        <w:rPr>
-          <w:rFonts w:ascii="Times New Roman" w:hAnsi="Times New Roman" w:cs="Times New Roman"/>
-        </w:rPr>
-        <w:t>, NZO/</w:t>
-      </w:r>
-      <w:proofErr w:type="spellStart"/>
-      <w:r>
-        <w:rPr>
-          <w:rFonts w:ascii="Times New Roman" w:hAnsi="Times New Roman" w:cs="Times New Roman"/>
-        </w:rPr>
-        <w:t>HlLtJ</w:t>
-      </w:r>
-      <w:proofErr w:type="spellEnd"/>
-      <w:r>
-        <w:rPr>
-          <w:rFonts w:ascii="Times New Roman" w:hAnsi="Times New Roman" w:cs="Times New Roman"/>
-        </w:rPr>
-        <w:t>, CAST/</w:t>
-      </w:r>
-      <w:proofErr w:type="spellStart"/>
-      <w:r>
-        <w:rPr>
-          <w:rFonts w:ascii="Times New Roman" w:hAnsi="Times New Roman" w:cs="Times New Roman"/>
-        </w:rPr>
-        <w:t>EiJ</w:t>
-      </w:r>
-      <w:proofErr w:type="spellEnd"/>
-      <w:r>
-        <w:rPr>
-          <w:rFonts w:ascii="Times New Roman" w:hAnsi="Times New Roman" w:cs="Times New Roman"/>
-        </w:rPr>
-        <w:t>, PWK/</w:t>
-      </w:r>
-      <w:proofErr w:type="spellStart"/>
-      <w:r>
-        <w:rPr>
-          <w:rFonts w:ascii="Times New Roman" w:hAnsi="Times New Roman" w:cs="Times New Roman"/>
-        </w:rPr>
-        <w:t>PhJ</w:t>
-      </w:r>
-      <w:proofErr w:type="spellEnd"/>
-      <w:r>
-        <w:rPr>
-          <w:rFonts w:ascii="Times New Roman" w:hAnsi="Times New Roman" w:cs="Times New Roman"/>
-        </w:rPr>
-        <w:t>, and WSB/</w:t>
-      </w:r>
-      <w:proofErr w:type="spellStart"/>
-      <w:r>
-        <w:rPr>
-          <w:rFonts w:ascii="Times New Roman" w:hAnsi="Times New Roman" w:cs="Times New Roman"/>
-        </w:rPr>
-        <w:t>EiJ</w:t>
-      </w:r>
-      <w:proofErr w:type="spellEnd"/>
-      <w:r>
-        <w:rPr>
-          <w:rFonts w:ascii="Times New Roman" w:hAnsi="Times New Roman" w:cs="Times New Roman"/>
-        </w:rPr>
-        <w:t>), which capture</w:t>
-      </w:r>
-      <w:r>
-        <w:rPr>
-          <w:rFonts w:ascii="Times New Roman" w:hAnsi="Times New Roman" w:cs="Times New Roman"/>
-        </w:rPr>
-        <w:t>d</w:t>
-      </w:r>
-      <w:r>
-        <w:rPr>
-          <w:rFonts w:ascii="Times New Roman" w:hAnsi="Times New Roman" w:cs="Times New Roman"/>
-        </w:rPr>
-        <w:t xml:space="preserve"> nearly 90% of the known genetic variation present in laboratory mice</w:t>
-      </w:r>
-      <w:r>
-        <w:rPr>
-          <w:rFonts w:ascii="Times New Roman" w:hAnsi="Times New Roman" w:cs="Times New Roman"/>
-        </w:rPr>
-        <w:fldChar w:fldCharType="begin"/>
-      </w:r>
-      <w:r>
-        <w:rPr>
-          <w:rFonts w:ascii="Times New Roman" w:hAnsi="Times New Roman" w:cs="Times New Roman"/>
-        </w:rPr>
-        <w:instrText xml:space="preserve"> ADDIN PAPERS2_CITATIONS &lt;citation&gt;&lt;uuid&gt;14942643-DC1B-4DA2-8FEB-4548CDDF1DF9&lt;/uuid&gt;&lt;priority&gt;14&lt;/priority&gt;&lt;publications&gt;&lt;publication&gt;&lt;uuid&gt;1C126789-A4AF-4026-9C23-2B72B9DA35BA&lt;/uuid&gt;&lt;volume&gt;23&lt;/volume&gt;&lt;accepted_date&gt;99201206291200000000222000&lt;/accepted_date&gt;&lt;doi&gt;10.1007/s00335-012-9414-2&lt;/doi&gt;&lt;startpage&gt;713&lt;/startpage&gt;&lt;publication_date&gt;99201210001200000000220000&lt;/publication_date&gt;&lt;url&gt;http://link.springer.com/10.1007/s00335-012-9414-2&lt;/url&gt;&lt;type&gt;400&lt;/type&gt;&lt;title&gt;The Diversity Outbred mouse population.&lt;/title&gt;&lt;submission_date&gt;99201204171200000000222000&lt;/submission_date&gt;&lt;number&gt;9-10&lt;/number&gt;&lt;institution&gt;The Jackson Laboratory, 600 Main Street, Bar Harbor, ME 04609, USA. Gary.Churchill@jax.org&lt;/institution&gt;&lt;subtype&gt;400&lt;/subtype&gt;&lt;endpage&gt;718&lt;/endpage&gt;&lt;bundle&gt;&lt;publication&gt;&lt;publisher&gt;Springer US&lt;/publisher&gt;&lt;title&gt;Mammalian Genome&lt;/title&gt;&lt;type&gt;-100&lt;/type&gt;&lt;subtype&gt;-100&lt;/subtype&gt;&lt;uuid&gt;A4D15548-A93D-4AD3-B670-CEBC5377F86F&lt;/uuid&gt;&lt;/publication&gt;&lt;/bundle&gt;&lt;authors&gt;&lt;author&gt;&lt;firstName&gt;Gary&lt;/firstName&gt;&lt;middleNames&gt;A&lt;/middleNames&gt;&lt;lastName&gt;Churchill&lt;/lastName&gt;&lt;/author&gt;&lt;author&gt;&lt;firstName&gt;Daniel&lt;/firstName&gt;&lt;middleNames&gt;M&lt;/middleNames&gt;&lt;lastName&gt;Gatti&lt;/lastName&gt;&lt;/author&gt;&lt;author&gt;&lt;firstName&gt;Steven&lt;/firstName&gt;&lt;middleNames&gt;C&lt;/middleNames&gt;&lt;lastName&gt;Munger&lt;/lastName&gt;&lt;/author&gt;&lt;author&gt;&lt;firstName&gt;Karen&lt;/firstName&gt;&lt;middleNames&gt;L&lt;/middleNames&gt;&lt;lastName&gt;Svenson&lt;/lastName&gt;&lt;/author&gt;&lt;/authors&gt;&lt;/publication&gt;&lt;publication&gt;&lt;uuid&gt;85EA7B74-590C-4F6E-BE80-C326FE4B20B9&lt;/uuid&gt;&lt;volume&gt;26&lt;/volume&gt;&lt;accepted_date&gt;99201508101200000000222000&lt;/accepted_date&gt;&lt;doi&gt;10.1007/s00335-015-9595-6&lt;/doi&gt;&lt;startpage&gt;511&lt;/startpage&gt;&lt;publication_date&gt;99201510011200000000222000&lt;/publication_date&gt;&lt;url&gt;http://link.springer.com/10.1007/s00335-015-9595-6&lt;/url&gt;&lt;type&gt;400&lt;/type&gt;&lt;title&gt;Collaborative Cross and Diversity Outbred data resources in the Mouse Phenome Database.&lt;/title&gt;&lt;submission_date&gt;99201505141200000000222000&lt;/submission_date&gt;&lt;number&gt;9-10&lt;/number&gt;&lt;institution&gt;The Jackson Laboratory, 600 Main Street, Bar Harbor, ME, 04609, USA. molly.bogue@jax.org.&lt;/institution&gt;&lt;subtype&gt;400&lt;/subtype&gt;&lt;endpage&gt;520&lt;/endpage&gt;&lt;bundle&gt;&lt;publication&gt;&lt;publisher&gt;Springer US&lt;/publisher&gt;&lt;title&gt;Mammalian Genome&lt;/title&gt;&lt;type&gt;-100&lt;/type&gt;&lt;subtype&gt;-100&lt;/subtype&gt;&lt;uuid&gt;A4D15548-A93D-4AD3-B670-CEBC5377F86F&lt;/uuid&gt;&lt;/publication&gt;&lt;/bundle&gt;&lt;authors&gt;&lt;author&gt;&lt;firstName&gt;Molly&lt;/firstName&gt;&lt;middleNames&gt;A&lt;/middleNames&gt;&lt;lastName&gt;Bogue&lt;/lastName&gt;&lt;/author&gt;&lt;author&gt;&lt;firstName&gt;Gary&lt;/firstName&gt;&lt;middleNames&gt;A&lt;/middleNames&gt;&lt;lastName&gt;Churchill&lt;/lastName&gt;&lt;/author&gt;&lt;author&gt;&lt;firstName&gt;Elissa&lt;/firstName&gt;&lt;middleNames&gt;J&lt;/middleNames&gt;&lt;lastName&gt;Chesler&lt;/lastName&gt;&lt;/author&gt;&lt;/authors&gt;&lt;/publication&gt;&lt;publication&gt;&lt;uuid&gt;1D22C4C0-AE49-45DE-A3A8-300075F1B545&lt;/uuid&gt;&lt;volume&gt;4&lt;/volume&gt;&lt;doi&gt;10.1534/g3.114.013748&lt;/doi&gt;&lt;startpage&gt;1623&lt;/startpage&gt;&lt;publication_date&gt;99201409001200000000220000&lt;/publication_date&gt;&lt;url&gt;http://g3journal.org/cgi/doi/10.1534/g3.114.013748&lt;/url&gt;&lt;type&gt;400&lt;/type&gt;&lt;title&gt;Quantitative trait locus mapping methods for diversity outbred mice.&lt;/title&gt;&lt;institution&gt;The Jackson Laboratory, Bar Harbor, Maine 04609.&lt;/institution&gt;&lt;number&gt;9&lt;/number&gt;&lt;subtype&gt;400&lt;/subtype&gt;&lt;endpage&gt;1633&lt;/endpage&gt;&lt;bundle&gt;&lt;publication&gt;&lt;title&gt;G3 (Bethesda, Md.)&lt;/title&gt;&lt;type&gt;-100&lt;/type&gt;&lt;subtype&gt;-100&lt;/subtype&gt;&lt;uuid&gt;888C4567-9819-44E4-918B-3484950B1B39&lt;/uuid&gt;&lt;/publication&gt;&lt;/bundle&gt;&lt;authors&gt;&lt;author&gt;&lt;firstName&gt;Daniel&lt;/firstName&gt;&lt;middleNames&gt;M&lt;/middleNames&gt;&lt;lastName&gt;Gatti&lt;/lastName&gt;&lt;/author&gt;&lt;author&gt;&lt;firstName&gt;Karen&lt;/firstName&gt;&lt;middleNames&gt;L&lt;/middleNames&gt;&lt;lastName&gt;Svenson&lt;/lastName&gt;&lt;/author&gt;&lt;author&gt;&lt;firstName&gt;Andrey&lt;/firstName&gt;&lt;lastName&gt;Shabalin&lt;/lastName&gt;&lt;/author&gt;&lt;author&gt;&lt;firstName&gt;Long-Yang&lt;/firstName&gt;&lt;lastName&gt;Wu&lt;/lastName&gt;&lt;/author&gt;&lt;author&gt;&lt;firstName&gt;William&lt;/firstName&gt;&lt;lastName&gt;Valdar&lt;/lastName&gt;&lt;/author&gt;&lt;author&gt;&lt;firstName&gt;Petr&lt;/firstName&gt;&lt;lastName&gt;Simecek&lt;/lastName&gt;&lt;/author&gt;&lt;author&gt;&lt;firstName&gt;Neal&lt;/firstName&gt;&lt;lastName&gt;Goodwin&lt;/lastName&gt;&lt;/author&gt;&lt;author&gt;&lt;firstName&gt;Riyan&lt;/firstName&gt;&lt;lastName&gt;Cheng&lt;/lastName&gt;&lt;/author&gt;&lt;author&gt;&lt;firstName&gt;Daniel&lt;/firstName&gt;&lt;lastName&gt;Pomp&lt;/lastName&gt;&lt;/author&gt;&lt;author&gt;&lt;firstName&gt;Abraham&lt;/firstName&gt;&lt;lastName&gt;Palmer&lt;/lastName&gt;&lt;/author&gt;&lt;author&gt;&lt;firstName&gt;Elissa&lt;/firstName&gt;&lt;middleNames&gt;J&lt;/middleNames&gt;&lt;lastName&gt;Chesler&lt;/lastName&gt;&lt;/author&gt;&lt;author&gt;&lt;firstName&gt;Karl&lt;/firstName&gt;&lt;middleNames&gt;W&lt;/middleNames&gt;&lt;lastName&gt;Broman&lt;/lastName&gt;&lt;/author&gt;&lt;author&gt;&lt;firstName&gt;Gary&lt;/firstName&gt;&lt;middleNames&gt;A&lt;/middleNames&gt;&lt;lastName&gt;Churchill&lt;/lastName&gt;&lt;/author&gt;&lt;/authors&gt;&lt;/publication&gt;&lt;publication&gt;&lt;uuid&gt;F205192A-2DF7-4566-89C4-9439744E4CCC&lt;/uuid&gt;&lt;volume&gt;2&lt;/volume&gt;&lt;doi&gt;10.1534/g3.111.001891&lt;/doi&gt;&lt;startpage&gt;153&lt;/startpage&gt;&lt;publication_date&gt;99201202001200000000220000&lt;/publication_date&gt;&lt;url&gt;http://g3journal.org/cgi/doi/10.1534/g3.111.001891&lt;/url&gt;&lt;type&gt;400&lt;/type&gt;&lt;title&gt;Ten years of the collaborative cross.&lt;/title&gt;&lt;publisher&gt;Genetics Society of America&lt;/publisher&gt;&lt;number&gt;2&lt;/number&gt;&lt;subtype&gt;400&lt;/subtype&gt;&lt;endpage&gt;156&lt;/endpage&gt;&lt;bundle&gt;&lt;publication&gt;&lt;title&gt;G3 (Bethesda, Md.)&lt;/title&gt;&lt;type&gt;-100&lt;/type&gt;&lt;subtype&gt;-100&lt;/subtype&gt;&lt;uuid&gt;888C4567-9819-44E4-918B-3484950B1B39&lt;/uuid&gt;&lt;/publication&gt;&lt;/bundle&gt;&lt;authors&gt;&lt;author&gt;&lt;firstName&gt;David&lt;/firstName&gt;&lt;middleNames&gt;W&lt;/middleNames&gt;&lt;lastName&gt;Threadgill&lt;/lastName&gt;&lt;/author&gt;&lt;author&gt;&lt;firstName&gt;Gary&lt;/firstName&gt;&lt;middleNames&gt;A&lt;/middleNames&gt;&lt;lastName&gt;Churchill&lt;/lastName&gt;&lt;/author&gt;&lt;/authors&gt;&lt;/publication&gt;&lt;/publications&gt;&lt;cites&gt;&lt;/cites&gt;&lt;/citation&gt;</w:instrText>
-      </w:r>
-      <w:r>
-        <w:rPr>
-          <w:rFonts w:ascii="Times New Roman" w:hAnsi="Times New Roman" w:cs="Times New Roman"/>
-        </w:rPr>
-        <w:fldChar w:fldCharType="separate"/>
-      </w:r>
-      <w:r>
-        <w:rPr>
-          <w:rFonts w:ascii="Times New Roman" w:hAnsi="Times New Roman" w:cs="Times New Roman"/>
-          <w:vertAlign w:val="superscript"/>
-        </w:rPr>
-        <w:t>14-17</w:t>
-      </w:r>
-      <w:r>
-        <w:rPr>
-          <w:rFonts w:ascii="Times New Roman" w:hAnsi="Times New Roman" w:cs="Times New Roman"/>
-        </w:rPr>
-        <w:fldChar w:fldCharType="end"/>
-      </w:r>
-      <w:r>
-        <w:rPr>
-          <w:rFonts w:ascii="Times New Roman" w:hAnsi="Times New Roman" w:cs="Times New Roman"/>
-        </w:rPr>
-        <w:t>. The</w:t>
-      </w:r>
-      <w:r>
-        <w:rPr>
-          <w:rFonts w:ascii="Times New Roman" w:hAnsi="Times New Roman" w:cs="Times New Roman"/>
-        </w:rPr>
-        <w:t xml:space="preserve"> </w:t>
-      </w:r>
-      <w:r>
-        <w:rPr>
-          <w:rFonts w:ascii="Times New Roman" w:hAnsi="Times New Roman" w:cs="Times New Roman"/>
-        </w:rPr>
-        <w:t xml:space="preserve">heterogeneity </w:t>
-      </w:r>
-      <w:r>
-        <w:rPr>
-          <w:rFonts w:ascii="Times New Roman" w:hAnsi="Times New Roman" w:cs="Times New Roman"/>
-        </w:rPr>
-        <w:t xml:space="preserve">observed in </w:t>
-      </w:r>
-      <w:r>
-        <w:rPr>
-          <w:rFonts w:ascii="Times New Roman" w:hAnsi="Times New Roman" w:cs="Times New Roman"/>
-        </w:rPr>
-        <w:t xml:space="preserve">the DO population </w:t>
-      </w:r>
-      <w:r>
-        <w:rPr>
-          <w:rFonts w:ascii="Times New Roman" w:hAnsi="Times New Roman" w:cs="Times New Roman"/>
-        </w:rPr>
-        <w:t xml:space="preserve">allows for </w:t>
-      </w:r>
-      <w:r>
-        <w:rPr>
-          <w:rFonts w:ascii="Times New Roman" w:hAnsi="Times New Roman" w:cs="Times New Roman"/>
-        </w:rPr>
-        <w:t>high-resolution</w:t>
-      </w:r>
-      <w:r>
-        <w:rPr>
-          <w:rFonts w:ascii="Times New Roman" w:hAnsi="Times New Roman" w:cs="Times New Roman"/>
-        </w:rPr>
-        <w:t xml:space="preserve"> mapping and with a sufficient sample size this model is ideal for mapping modifier genes in X-linked AS</w:t>
-      </w:r>
-      <w:r>
-        <w:rPr>
-          <w:rFonts w:ascii="Times New Roman" w:hAnsi="Times New Roman" w:cs="Times New Roman"/>
-        </w:rPr>
-        <w:t>.</w:t>
+        <w:t>The identification of</w:t>
+      </w:r>
+      <w:r>
+        <w:rPr>
+          <w:rFonts w:ascii="Times New Roman" w:hAnsi="Times New Roman" w:cs="Times New Roman"/>
+        </w:rPr>
+        <w:t xml:space="preserve"> modifier genes will allow for the design of targeted therapeutics, an intervention urgently needed in for AS patients around the world.</w:t>
       </w:r>
     </w:p>
-    <w:bookmarkEnd w:id="0"/>
-    <w:p/>
     <w:p/>
     <w:p>
       <w:pPr>
@@ -2444,7 +2788,21 @@
         <w:rPr>
           <w:rFonts w:ascii="Cambria" w:hAnsi="Cambria" w:cs="Cambria"/>
         </w:rPr>
-        <w:t xml:space="preserve"> F: Expert guidelines for the management of </w:t>
+        <w:t xml:space="preserve"> F: Expert guidelines for </w:t>
+      </w:r>
+      <w:proofErr w:type="gramStart"/>
+      <w:r>
+        <w:rPr>
+          <w:rFonts w:ascii="Cambria" w:hAnsi="Cambria" w:cs="Cambria"/>
+        </w:rPr>
+        <w:t>the</w:t>
+      </w:r>
+      <w:proofErr w:type="gramEnd"/>
+      <w:r>
+        <w:rPr>
+          <w:rFonts w:ascii="Cambria" w:hAnsi="Cambria" w:cs="Cambria"/>
+        </w:rPr>
+        <w:t xml:space="preserve"> management of </w:t>
       </w:r>
       <w:proofErr w:type="spellStart"/>
       <w:r>
@@ -2621,6 +2979,7 @@
         <w:rPr>
           <w:rFonts w:ascii="Cambria" w:hAnsi="Cambria" w:cs="Cambria"/>
         </w:rPr>
+        <w:lastRenderedPageBreak/>
         <w:t>5.</w:t>
       </w:r>
       <w:r>
@@ -3095,7 +3454,6 @@
         <w:rPr>
           <w:rFonts w:ascii="Cambria" w:hAnsi="Cambria" w:cs="Cambria"/>
         </w:rPr>
-        <w:lastRenderedPageBreak/>
         <w:t>9.</w:t>
       </w:r>
       <w:r>
@@ -4442,90 +4800,161 @@
           <w:rFonts w:ascii="Cambria" w:hAnsi="Cambria" w:cs="Cambria"/>
         </w:rPr>
         <w:tab/>
-      </w:r>
-      <w:proofErr w:type="spellStart"/>
-      <w:r>
-        <w:rPr>
-          <w:rFonts w:ascii="Cambria" w:hAnsi="Cambria" w:cs="Cambria"/>
-        </w:rPr>
-        <w:t>Gatti</w:t>
-      </w:r>
-      <w:proofErr w:type="spellEnd"/>
-      <w:r>
-        <w:rPr>
-          <w:rFonts w:ascii="Cambria" w:hAnsi="Cambria" w:cs="Cambria"/>
-        </w:rPr>
-        <w:t xml:space="preserve"> DM, </w:t>
-      </w:r>
-      <w:proofErr w:type="spellStart"/>
-      <w:r>
-        <w:rPr>
-          <w:rFonts w:ascii="Cambria" w:hAnsi="Cambria" w:cs="Cambria"/>
-        </w:rPr>
-        <w:t>Svenson</w:t>
-      </w:r>
-      <w:proofErr w:type="spellEnd"/>
-      <w:r>
-        <w:rPr>
-          <w:rFonts w:ascii="Cambria" w:hAnsi="Cambria" w:cs="Cambria"/>
-        </w:rPr>
-        <w:t xml:space="preserve"> KL, </w:t>
-      </w:r>
-      <w:proofErr w:type="spellStart"/>
-      <w:r>
-        <w:rPr>
-          <w:rFonts w:ascii="Cambria" w:hAnsi="Cambria" w:cs="Cambria"/>
-        </w:rPr>
-        <w:t>Shabalin</w:t>
-      </w:r>
-      <w:proofErr w:type="spellEnd"/>
-      <w:r>
-        <w:rPr>
-          <w:rFonts w:ascii="Cambria" w:hAnsi="Cambria" w:cs="Cambria"/>
-        </w:rPr>
-        <w:t xml:space="preserve"> A, Wu L-Y, </w:t>
-      </w:r>
-      <w:proofErr w:type="spellStart"/>
-      <w:r>
-        <w:rPr>
-          <w:rFonts w:ascii="Cambria" w:hAnsi="Cambria" w:cs="Cambria"/>
-        </w:rPr>
-        <w:t>Valdar</w:t>
-      </w:r>
-      <w:proofErr w:type="spellEnd"/>
-      <w:r>
-        <w:rPr>
-          <w:rFonts w:ascii="Cambria" w:hAnsi="Cambria" w:cs="Cambria"/>
-        </w:rPr>
-        <w:t xml:space="preserve"> W, </w:t>
-      </w:r>
-      <w:proofErr w:type="spellStart"/>
-      <w:r>
-        <w:rPr>
-          <w:rFonts w:ascii="Cambria" w:hAnsi="Cambria" w:cs="Cambria"/>
-        </w:rPr>
-        <w:t>Simecek</w:t>
-      </w:r>
-      <w:proofErr w:type="spellEnd"/>
-      <w:r>
-        <w:rPr>
-          <w:rFonts w:ascii="Cambria" w:hAnsi="Cambria" w:cs="Cambria"/>
-        </w:rPr>
-        <w:t xml:space="preserve"> P, Goodwin N, Cheng R, Pomp D, Palmer A, </w:t>
-      </w:r>
-      <w:proofErr w:type="spellStart"/>
-      <w:r>
-        <w:rPr>
-          <w:rFonts w:ascii="Cambria" w:hAnsi="Cambria" w:cs="Cambria"/>
-        </w:rPr>
-        <w:t>Chesler</w:t>
-      </w:r>
-      <w:proofErr w:type="spellEnd"/>
-      <w:r>
-        <w:rPr>
-          <w:rFonts w:ascii="Cambria" w:hAnsi="Cambria" w:cs="Cambria"/>
-        </w:rPr>
-        <w:t xml:space="preserve"> EJ, Broman KW, Churchill GA: Quantitative trait locus mapping methods for diversity outbred mice. </w:t>
+        <w:t xml:space="preserve">Morgan AP, Fu C-P, Kao C-Y, Welsh CE, </w:t>
+      </w:r>
+      <w:proofErr w:type="spellStart"/>
+      <w:r>
+        <w:rPr>
+          <w:rFonts w:ascii="Cambria" w:hAnsi="Cambria" w:cs="Cambria"/>
+        </w:rPr>
+        <w:t>Didion</w:t>
+      </w:r>
+      <w:proofErr w:type="spellEnd"/>
+      <w:r>
+        <w:rPr>
+          <w:rFonts w:ascii="Cambria" w:hAnsi="Cambria" w:cs="Cambria"/>
+        </w:rPr>
+        <w:t xml:space="preserve"> JP, </w:t>
+      </w:r>
+      <w:proofErr w:type="spellStart"/>
+      <w:r>
+        <w:rPr>
+          <w:rFonts w:ascii="Cambria" w:hAnsi="Cambria" w:cs="Cambria"/>
+        </w:rPr>
+        <w:t>Yadgary</w:t>
+      </w:r>
+      <w:proofErr w:type="spellEnd"/>
+      <w:r>
+        <w:rPr>
+          <w:rFonts w:ascii="Cambria" w:hAnsi="Cambria" w:cs="Cambria"/>
+        </w:rPr>
+        <w:t xml:space="preserve"> L, Hyacinth L, Ferris MT, Bell TA, Miller DR, </w:t>
+      </w:r>
+      <w:proofErr w:type="spellStart"/>
+      <w:r>
+        <w:rPr>
+          <w:rFonts w:ascii="Cambria" w:hAnsi="Cambria" w:cs="Cambria"/>
+        </w:rPr>
+        <w:t>Giusti</w:t>
+      </w:r>
+      <w:proofErr w:type="spellEnd"/>
+      <w:r>
+        <w:rPr>
+          <w:rFonts w:ascii="Cambria" w:hAnsi="Cambria" w:cs="Cambria"/>
+        </w:rPr>
+        <w:t xml:space="preserve">-Rodriguez P, </w:t>
+      </w:r>
+      <w:proofErr w:type="spellStart"/>
+      <w:r>
+        <w:rPr>
+          <w:rFonts w:ascii="Cambria" w:hAnsi="Cambria" w:cs="Cambria"/>
+        </w:rPr>
+        <w:t>Nonneman</w:t>
+      </w:r>
+      <w:proofErr w:type="spellEnd"/>
+      <w:r>
+        <w:rPr>
+          <w:rFonts w:ascii="Cambria" w:hAnsi="Cambria" w:cs="Cambria"/>
+        </w:rPr>
+        <w:t xml:space="preserve"> RJ, Cook KD, </w:t>
+      </w:r>
+      <w:proofErr w:type="spellStart"/>
+      <w:r>
+        <w:rPr>
+          <w:rFonts w:ascii="Cambria" w:hAnsi="Cambria" w:cs="Cambria"/>
+        </w:rPr>
+        <w:t>Whitmire</w:t>
+      </w:r>
+      <w:proofErr w:type="spellEnd"/>
+      <w:r>
+        <w:rPr>
+          <w:rFonts w:ascii="Cambria" w:hAnsi="Cambria" w:cs="Cambria"/>
+        </w:rPr>
+        <w:t xml:space="preserve"> JK, </w:t>
+      </w:r>
+      <w:proofErr w:type="spellStart"/>
+      <w:r>
+        <w:rPr>
+          <w:rFonts w:ascii="Cambria" w:hAnsi="Cambria" w:cs="Cambria"/>
+        </w:rPr>
+        <w:t>Gralinski</w:t>
+      </w:r>
+      <w:proofErr w:type="spellEnd"/>
+      <w:r>
+        <w:rPr>
+          <w:rFonts w:ascii="Cambria" w:hAnsi="Cambria" w:cs="Cambria"/>
+        </w:rPr>
+        <w:t xml:space="preserve"> LE, Keller M, </w:t>
+      </w:r>
+      <w:proofErr w:type="spellStart"/>
+      <w:r>
+        <w:rPr>
+          <w:rFonts w:ascii="Cambria" w:hAnsi="Cambria" w:cs="Cambria"/>
+        </w:rPr>
+        <w:t>Attie</w:t>
+      </w:r>
+      <w:proofErr w:type="spellEnd"/>
+      <w:r>
+        <w:rPr>
+          <w:rFonts w:ascii="Cambria" w:hAnsi="Cambria" w:cs="Cambria"/>
+        </w:rPr>
+        <w:t xml:space="preserve"> AD, Churchill GA, </w:t>
+      </w:r>
+      <w:proofErr w:type="spellStart"/>
+      <w:r>
+        <w:rPr>
+          <w:rFonts w:ascii="Cambria" w:hAnsi="Cambria" w:cs="Cambria"/>
+        </w:rPr>
+        <w:t>Petkov</w:t>
+      </w:r>
+      <w:proofErr w:type="spellEnd"/>
+      <w:r>
+        <w:rPr>
+          <w:rFonts w:ascii="Cambria" w:hAnsi="Cambria" w:cs="Cambria"/>
+        </w:rPr>
+        <w:t xml:space="preserve"> P, Sullivan PF, Brennan JR, McMillan L, </w:t>
+      </w:r>
+      <w:proofErr w:type="spellStart"/>
+      <w:r>
+        <w:rPr>
+          <w:rFonts w:ascii="Cambria" w:hAnsi="Cambria" w:cs="Cambria"/>
+        </w:rPr>
+        <w:t>Pardo</w:t>
+      </w:r>
+      <w:proofErr w:type="spellEnd"/>
+      <w:r>
+        <w:rPr>
+          <w:rFonts w:ascii="Cambria" w:hAnsi="Cambria" w:cs="Cambria"/>
+        </w:rPr>
+        <w:t xml:space="preserve">-Manuel de </w:t>
+      </w:r>
+      <w:proofErr w:type="spellStart"/>
+      <w:r>
+        <w:rPr>
+          <w:rFonts w:ascii="Cambria" w:hAnsi="Cambria" w:cs="Cambria"/>
+        </w:rPr>
+        <w:t>Villena</w:t>
+      </w:r>
+      <w:proofErr w:type="spellEnd"/>
+      <w:r>
+        <w:rPr>
+          <w:rFonts w:ascii="Cambria" w:hAnsi="Cambria" w:cs="Cambria"/>
+        </w:rPr>
+        <w:t xml:space="preserve"> F: The Mouse Universal Genotyping Array: From </w:t>
+      </w:r>
+      <w:proofErr w:type="spellStart"/>
+      <w:r>
+        <w:rPr>
+          <w:rFonts w:ascii="Cambria" w:hAnsi="Cambria" w:cs="Cambria"/>
+        </w:rPr>
+        <w:t>Substrains</w:t>
+      </w:r>
+      <w:proofErr w:type="spellEnd"/>
+      <w:r>
+        <w:rPr>
+          <w:rFonts w:ascii="Cambria" w:hAnsi="Cambria" w:cs="Cambria"/>
+        </w:rPr>
+        <w:t xml:space="preserve"> to Subspecies. </w:t>
       </w:r>
       <w:r>
         <w:rPr>
@@ -4539,7 +4968,7 @@
         <w:rPr>
           <w:rFonts w:ascii="Cambria" w:hAnsi="Cambria" w:cs="Cambria"/>
         </w:rPr>
-        <w:t xml:space="preserve"> 4: 1623–1633, 2014</w:t>
+        <w:t xml:space="preserve"> 6: 263–279, 2015</w:t>
       </w:r>
     </w:p>
     <w:p>
@@ -4562,6 +4991,115 @@
           <w:rFonts w:ascii="Cambria" w:hAnsi="Cambria" w:cs="Cambria"/>
         </w:rPr>
         <w:t>17.</w:t>
+      </w:r>
+      <w:r>
+        <w:rPr>
+          <w:rFonts w:ascii="Cambria" w:hAnsi="Cambria" w:cs="Cambria"/>
+        </w:rPr>
+        <w:tab/>
+        <w:t xml:space="preserve">Roberts A, </w:t>
+      </w:r>
+      <w:proofErr w:type="spellStart"/>
+      <w:r>
+        <w:rPr>
+          <w:rFonts w:ascii="Cambria" w:hAnsi="Cambria" w:cs="Cambria"/>
+        </w:rPr>
+        <w:t>Pardo</w:t>
+      </w:r>
+      <w:proofErr w:type="spellEnd"/>
+      <w:r>
+        <w:rPr>
+          <w:rFonts w:ascii="Cambria" w:hAnsi="Cambria" w:cs="Cambria"/>
+        </w:rPr>
+        <w:t xml:space="preserve">-Manuel de </w:t>
+      </w:r>
+      <w:proofErr w:type="spellStart"/>
+      <w:r>
+        <w:rPr>
+          <w:rFonts w:ascii="Cambria" w:hAnsi="Cambria" w:cs="Cambria"/>
+        </w:rPr>
+        <w:t>Villena</w:t>
+      </w:r>
+      <w:proofErr w:type="spellEnd"/>
+      <w:r>
+        <w:rPr>
+          <w:rFonts w:ascii="Cambria" w:hAnsi="Cambria" w:cs="Cambria"/>
+        </w:rPr>
+        <w:t xml:space="preserve"> F, Wang W, McMillan L, </w:t>
+      </w:r>
+      <w:proofErr w:type="spellStart"/>
+      <w:r>
+        <w:rPr>
+          <w:rFonts w:ascii="Cambria" w:hAnsi="Cambria" w:cs="Cambria"/>
+        </w:rPr>
+        <w:t>Threadgill</w:t>
+      </w:r>
+      <w:proofErr w:type="spellEnd"/>
+      <w:r>
+        <w:rPr>
+          <w:rFonts w:ascii="Cambria" w:hAnsi="Cambria" w:cs="Cambria"/>
+        </w:rPr>
+        <w:t xml:space="preserve"> DW: The polymorphism architecture of mouse genetic resources elucidated using genome-wide </w:t>
+      </w:r>
+      <w:proofErr w:type="spellStart"/>
+      <w:r>
+        <w:rPr>
+          <w:rFonts w:ascii="Cambria" w:hAnsi="Cambria" w:cs="Cambria"/>
+        </w:rPr>
+        <w:t>resequencing</w:t>
+      </w:r>
+      <w:proofErr w:type="spellEnd"/>
+      <w:r>
+        <w:rPr>
+          <w:rFonts w:ascii="Cambria" w:hAnsi="Cambria" w:cs="Cambria"/>
+        </w:rPr>
+        <w:t xml:space="preserve"> data: implications for QTL discovery and systems genetics. </w:t>
+      </w:r>
+      <w:proofErr w:type="spellStart"/>
+      <w:r>
+        <w:rPr>
+          <w:rFonts w:ascii="Cambria" w:hAnsi="Cambria" w:cs="Cambria"/>
+          <w:i/>
+          <w:iCs/>
+        </w:rPr>
+        <w:t>Mamm</w:t>
+      </w:r>
+      <w:proofErr w:type="spellEnd"/>
+      <w:r>
+        <w:rPr>
+          <w:rFonts w:ascii="Cambria" w:hAnsi="Cambria" w:cs="Cambria"/>
+          <w:i/>
+          <w:iCs/>
+        </w:rPr>
+        <w:t xml:space="preserve"> Genome</w:t>
+      </w:r>
+      <w:r>
+        <w:rPr>
+          <w:rFonts w:ascii="Cambria" w:hAnsi="Cambria" w:cs="Cambria"/>
+        </w:rPr>
+        <w:t xml:space="preserve"> 18: 473–481, 2007</w:t>
+      </w:r>
+    </w:p>
+    <w:p>
+      <w:pPr>
+        <w:widowControl w:val="0"/>
+        <w:tabs>
+          <w:tab w:val="left" w:pos="640"/>
+        </w:tabs>
+        <w:autoSpaceDE w:val="0"/>
+        <w:autoSpaceDN w:val="0"/>
+        <w:adjustRightInd w:val="0"/>
+        <w:spacing w:after="240"/>
+        <w:ind w:left="640" w:hanging="640"/>
+        <w:rPr>
+          <w:rFonts w:ascii="Cambria" w:hAnsi="Cambria" w:cs="Cambria"/>
+        </w:rPr>
+      </w:pPr>
+      <w:r>
+        <w:rPr>
+          <w:rFonts w:ascii="Cambria" w:hAnsi="Cambria" w:cs="Cambria"/>
+        </w:rPr>
+        <w:t>18.</w:t>
       </w:r>
       <w:r>
         <w:rPr>
@@ -4783,7 +5321,6 @@
   <w:style w:type="character" w:default="1" w:styleId="DefaultParagraphFont">
     <w:name w:val="Default Paragraph Font"/>
     <w:uiPriority w:val="1"/>
-    <w:semiHidden/>
     <w:unhideWhenUsed/>
   </w:style>
   <w:style w:type="table" w:default="1" w:styleId="TableNormal">
@@ -4969,7 +5506,6 @@
   <w:style w:type="character" w:default="1" w:styleId="DefaultParagraphFont">
     <w:name w:val="Default Paragraph Font"/>
     <w:uiPriority w:val="1"/>
-    <w:semiHidden/>
     <w:unhideWhenUsed/>
   </w:style>
   <w:style w:type="table" w:default="1" w:styleId="TableNormal">

</xml_diff>